<commit_message>
[VietLP] Update report 1.
</commit_message>
<xml_diff>
--- a/Reports/Group11_Report01_v1.0.docx
+++ b/Reports/Group11_Report01_v1.0.docx
@@ -1,6 +1,6 @@
 
 <file path=word/document.xml><?xml version="1.0" encoding="utf-8"?>
-<w:document xmlns:wpc="http://schemas.microsoft.com/office/word/2010/wordprocessingCanvas" xmlns:mc="http://schemas.openxmlformats.org/markup-compatibility/2006" xmlns:o="urn:schemas-microsoft-com:office:office" xmlns:r="http://schemas.openxmlformats.org/officeDocument/2006/relationships" xmlns:m="http://schemas.openxmlformats.org/officeDocument/2006/math" xmlns:v="urn:schemas-microsoft-com:vml" xmlns:wp14="http://schemas.microsoft.com/office/word/2010/wordprocessingDrawing" xmlns:wp="http://schemas.openxmlformats.org/drawingml/2006/wordprocessingDrawing" xmlns:w10="urn:schemas-microsoft-com:office:word" xmlns:w="http://schemas.openxmlformats.org/wordprocessingml/2006/main" xmlns:w14="http://schemas.microsoft.com/office/word/2010/wordml" xmlns:w15="http://schemas.microsoft.com/office/word/2012/wordml" xmlns:wpg="http://schemas.microsoft.com/office/word/2010/wordprocessingGroup" xmlns:wpi="http://schemas.microsoft.com/office/word/2010/wordprocessingInk" xmlns:wne="http://schemas.microsoft.com/office/word/2006/wordml" xmlns:wps="http://schemas.microsoft.com/office/word/2010/wordprocessingShape" mc:Ignorable="w14 w15 wp14">
+<w:document xmlns:wpc="http://schemas.microsoft.com/office/word/2010/wordprocessingCanvas" xmlns:mc="http://schemas.openxmlformats.org/markup-compatibility/2006" xmlns:o="urn:schemas-microsoft-com:office:office" xmlns:r="http://schemas.openxmlformats.org/officeDocument/2006/relationships" xmlns:m="http://schemas.openxmlformats.org/officeDocument/2006/math" xmlns:v="urn:schemas-microsoft-com:vml" xmlns:wp14="http://schemas.microsoft.com/office/word/2010/wordprocessingDrawing" xmlns:wp="http://schemas.openxmlformats.org/drawingml/2006/wordprocessingDrawing" xmlns:w10="urn:schemas-microsoft-com:office:word" xmlns:w="http://schemas.openxmlformats.org/wordprocessingml/2006/main" xmlns:w14="http://schemas.microsoft.com/office/word/2010/wordml" xmlns:wpg="http://schemas.microsoft.com/office/word/2010/wordprocessingGroup" xmlns:wpi="http://schemas.microsoft.com/office/word/2010/wordprocessingInk" xmlns:wne="http://schemas.microsoft.com/office/word/2006/wordml" xmlns:wps="http://schemas.microsoft.com/office/word/2010/wordprocessingShape" mc:Ignorable="w14 wp14">
   <w:body>
     <w:tbl>
       <w:tblPr>
@@ -9,7 +9,7 @@
         <w:tblLook w:val="04A0" w:firstRow="1" w:lastRow="0" w:firstColumn="1" w:lastColumn="0" w:noHBand="0" w:noVBand="1"/>
       </w:tblPr>
       <w:tblGrid>
-        <w:gridCol w:w="9360"/>
+        <w:gridCol w:w="9576"/>
       </w:tblGrid>
       <w:tr>
         <w:trPr>
@@ -79,7 +79,7 @@
                                 </pic:cNvPicPr>
                               </pic:nvPicPr>
                               <pic:blipFill>
-                                <a:blip r:embed="rId6">
+                                <a:blip r:embed="rId7">
                                   <a:extLst>
                                     <a:ext uri="{28A0092B-C50C-407E-A947-70E740481C1C}">
                                       <a14:useLocalDpi xmlns:a14="http://schemas.microsoft.com/office/drawing/2010/main" val="0"/>
@@ -297,7 +297,7 @@
               <w:tblLook w:val="00A0" w:firstRow="1" w:lastRow="0" w:firstColumn="1" w:lastColumn="0" w:noHBand="0" w:noVBand="0"/>
             </w:tblPr>
             <w:tblGrid>
-              <w:gridCol w:w="9144"/>
+              <w:gridCol w:w="9360"/>
             </w:tblGrid>
             <w:tr>
               <w:trPr>
@@ -444,7 +444,6 @@
                             <w:szCs w:val="26"/>
                           </w:rPr>
                         </w:pPr>
-                        <w:proofErr w:type="spellStart"/>
                         <w:r>
                           <w:rPr>
                             <w:rFonts w:ascii="Cambria" w:hAnsi="Cambria"/>
@@ -452,57 +451,7 @@
                             <w:sz w:val="26"/>
                             <w:szCs w:val="26"/>
                           </w:rPr>
-                          <w:t>Lê</w:t>
-                        </w:r>
-                        <w:proofErr w:type="spellEnd"/>
-                        <w:r>
-                          <w:rPr>
-                            <w:rFonts w:ascii="Cambria" w:hAnsi="Cambria"/>
-                            <w:bCs/>
-                            <w:sz w:val="26"/>
-                            <w:szCs w:val="26"/>
-                          </w:rPr>
-                          <w:t xml:space="preserve"> </w:t>
-                        </w:r>
-                        <w:proofErr w:type="spellStart"/>
-                        <w:r>
-                          <w:rPr>
-                            <w:rFonts w:ascii="Cambria" w:hAnsi="Cambria"/>
-                            <w:bCs/>
-                            <w:sz w:val="26"/>
-                            <w:szCs w:val="26"/>
-                          </w:rPr>
-                          <w:t>Phước</w:t>
-                        </w:r>
-                        <w:proofErr w:type="spellEnd"/>
-                        <w:r>
-                          <w:rPr>
-                            <w:rFonts w:ascii="Cambria" w:hAnsi="Cambria"/>
-                            <w:bCs/>
-                            <w:sz w:val="26"/>
-                            <w:szCs w:val="26"/>
-                          </w:rPr>
-                          <w:t xml:space="preserve"> </w:t>
-                        </w:r>
-                        <w:proofErr w:type="spellStart"/>
-                        <w:r>
-                          <w:rPr>
-                            <w:rFonts w:ascii="Cambria" w:hAnsi="Cambria"/>
-                            <w:bCs/>
-                            <w:sz w:val="26"/>
-                            <w:szCs w:val="26"/>
-                          </w:rPr>
-                          <w:t>Việt</w:t>
-                        </w:r>
-                        <w:proofErr w:type="spellEnd"/>
-                        <w:r>
-                          <w:rPr>
-                            <w:rFonts w:ascii="Cambria" w:hAnsi="Cambria"/>
-                            <w:bCs/>
-                            <w:sz w:val="26"/>
-                            <w:szCs w:val="26"/>
-                          </w:rPr>
-                          <w:t xml:space="preserve"> – Team Leader – SE60706</w:t>
+                          <w:t>Lê Phước Việt – Team Leader – SE60706</w:t>
                         </w:r>
                       </w:p>
                       <w:p>
@@ -515,7 +464,6 @@
                             <w:szCs w:val="26"/>
                           </w:rPr>
                         </w:pPr>
-                        <w:proofErr w:type="spellStart"/>
                         <w:r>
                           <w:rPr>
                             <w:rFonts w:ascii="Cambria" w:hAnsi="Cambria"/>
@@ -523,57 +471,7 @@
                             <w:sz w:val="26"/>
                             <w:szCs w:val="26"/>
                           </w:rPr>
-                          <w:t>Nguyễn</w:t>
-                        </w:r>
-                        <w:proofErr w:type="spellEnd"/>
-                        <w:r>
-                          <w:rPr>
-                            <w:rFonts w:ascii="Cambria" w:hAnsi="Cambria"/>
-                            <w:bCs/>
-                            <w:sz w:val="26"/>
-                            <w:szCs w:val="26"/>
-                          </w:rPr>
-                          <w:t xml:space="preserve"> </w:t>
-                        </w:r>
-                        <w:proofErr w:type="spellStart"/>
-                        <w:r>
-                          <w:rPr>
-                            <w:rFonts w:ascii="Cambria" w:hAnsi="Cambria"/>
-                            <w:bCs/>
-                            <w:sz w:val="26"/>
-                            <w:szCs w:val="26"/>
-                          </w:rPr>
-                          <w:t>Xuân</w:t>
-                        </w:r>
-                        <w:proofErr w:type="spellEnd"/>
-                        <w:r>
-                          <w:rPr>
-                            <w:rFonts w:ascii="Cambria" w:hAnsi="Cambria"/>
-                            <w:bCs/>
-                            <w:sz w:val="26"/>
-                            <w:szCs w:val="26"/>
-                          </w:rPr>
-                          <w:t xml:space="preserve"> </w:t>
-                        </w:r>
-                        <w:proofErr w:type="spellStart"/>
-                        <w:r>
-                          <w:rPr>
-                            <w:rFonts w:ascii="Cambria" w:hAnsi="Cambria"/>
-                            <w:bCs/>
-                            <w:sz w:val="26"/>
-                            <w:szCs w:val="26"/>
-                          </w:rPr>
-                          <w:t>Sơn</w:t>
-                        </w:r>
-                        <w:proofErr w:type="spellEnd"/>
-                        <w:r>
-                          <w:rPr>
-                            <w:rFonts w:ascii="Cambria" w:hAnsi="Cambria"/>
-                            <w:bCs/>
-                            <w:sz w:val="26"/>
-                            <w:szCs w:val="26"/>
-                          </w:rPr>
-                          <w:t xml:space="preserve"> – Team Member – SE60727</w:t>
+                          <w:t>Nguyễn Xuân Sơn – Team Member – SE60727</w:t>
                         </w:r>
                       </w:p>
                       <w:p>
@@ -586,7 +484,6 @@
                             <w:szCs w:val="26"/>
                           </w:rPr>
                         </w:pPr>
-                        <w:proofErr w:type="spellStart"/>
                         <w:r>
                           <w:rPr>
                             <w:rFonts w:ascii="Cambria" w:hAnsi="Cambria"/>
@@ -594,77 +491,7 @@
                             <w:sz w:val="26"/>
                             <w:szCs w:val="26"/>
                           </w:rPr>
-                          <w:t>Võ</w:t>
-                        </w:r>
-                        <w:proofErr w:type="spellEnd"/>
-                        <w:r>
-                          <w:rPr>
-                            <w:rFonts w:ascii="Cambria" w:hAnsi="Cambria"/>
-                            <w:bCs/>
-                            <w:sz w:val="26"/>
-                            <w:szCs w:val="26"/>
-                          </w:rPr>
-                          <w:t xml:space="preserve"> </w:t>
-                        </w:r>
-                        <w:proofErr w:type="spellStart"/>
-                        <w:r>
-                          <w:rPr>
-                            <w:rFonts w:ascii="Cambria" w:hAnsi="Cambria"/>
-                            <w:bCs/>
-                            <w:sz w:val="26"/>
-                            <w:szCs w:val="26"/>
-                          </w:rPr>
-                          <w:t>Nguyễn</w:t>
-                        </w:r>
-                        <w:proofErr w:type="spellEnd"/>
-                        <w:r>
-                          <w:rPr>
-                            <w:rFonts w:ascii="Cambria" w:hAnsi="Cambria"/>
-                            <w:bCs/>
-                            <w:sz w:val="26"/>
-                            <w:szCs w:val="26"/>
-                          </w:rPr>
-                          <w:t xml:space="preserve"> </w:t>
-                        </w:r>
-                        <w:proofErr w:type="spellStart"/>
-                        <w:r>
-                          <w:rPr>
-                            <w:rFonts w:ascii="Cambria" w:hAnsi="Cambria"/>
-                            <w:bCs/>
-                            <w:sz w:val="26"/>
-                            <w:szCs w:val="26"/>
-                          </w:rPr>
-                          <w:t>Anh</w:t>
-                        </w:r>
-                        <w:proofErr w:type="spellEnd"/>
-                        <w:r>
-                          <w:rPr>
-                            <w:rFonts w:ascii="Cambria" w:hAnsi="Cambria"/>
-                            <w:bCs/>
-                            <w:sz w:val="26"/>
-                            <w:szCs w:val="26"/>
-                          </w:rPr>
-                          <w:t xml:space="preserve"> </w:t>
-                        </w:r>
-                        <w:proofErr w:type="spellStart"/>
-                        <w:r>
-                          <w:rPr>
-                            <w:rFonts w:ascii="Cambria" w:hAnsi="Cambria"/>
-                            <w:bCs/>
-                            <w:sz w:val="26"/>
-                            <w:szCs w:val="26"/>
-                          </w:rPr>
-                          <w:t>Khoa</w:t>
-                        </w:r>
-                        <w:proofErr w:type="spellEnd"/>
-                        <w:r>
-                          <w:rPr>
-                            <w:rFonts w:ascii="Cambria" w:hAnsi="Cambria"/>
-                            <w:bCs/>
-                            <w:sz w:val="26"/>
-                            <w:szCs w:val="26"/>
-                          </w:rPr>
-                          <w:t xml:space="preserve"> – Team Member – SE60817</w:t>
+                          <w:t>Võ Nguyễn Anh Khoa – Team Member – SE60817</w:t>
                         </w:r>
                       </w:p>
                       <w:p>
@@ -677,7 +504,6 @@
                             <w:szCs w:val="28"/>
                           </w:rPr>
                         </w:pPr>
-                        <w:proofErr w:type="spellStart"/>
                         <w:r>
                           <w:rPr>
                             <w:rFonts w:ascii="Cambria" w:hAnsi="Cambria"/>
@@ -685,77 +511,7 @@
                             <w:sz w:val="26"/>
                             <w:szCs w:val="26"/>
                           </w:rPr>
-                          <w:t>Dương</w:t>
-                        </w:r>
-                        <w:proofErr w:type="spellEnd"/>
-                        <w:r>
-                          <w:rPr>
-                            <w:rFonts w:ascii="Cambria" w:hAnsi="Cambria"/>
-                            <w:bCs/>
-                            <w:sz w:val="26"/>
-                            <w:szCs w:val="26"/>
-                          </w:rPr>
-                          <w:t xml:space="preserve"> </w:t>
-                        </w:r>
-                        <w:proofErr w:type="spellStart"/>
-                        <w:r>
-                          <w:rPr>
-                            <w:rFonts w:ascii="Cambria" w:hAnsi="Cambria"/>
-                            <w:bCs/>
-                            <w:sz w:val="26"/>
-                            <w:szCs w:val="26"/>
-                          </w:rPr>
-                          <w:t>Thị</w:t>
-                        </w:r>
-                        <w:proofErr w:type="spellEnd"/>
-                        <w:r>
-                          <w:rPr>
-                            <w:rFonts w:ascii="Cambria" w:hAnsi="Cambria"/>
-                            <w:bCs/>
-                            <w:sz w:val="26"/>
-                            <w:szCs w:val="26"/>
-                          </w:rPr>
-                          <w:t xml:space="preserve"> </w:t>
-                        </w:r>
-                        <w:proofErr w:type="spellStart"/>
-                        <w:r>
-                          <w:rPr>
-                            <w:rFonts w:ascii="Cambria" w:hAnsi="Cambria"/>
-                            <w:bCs/>
-                            <w:sz w:val="26"/>
-                            <w:szCs w:val="26"/>
-                          </w:rPr>
-                          <w:t>Hoàng</w:t>
-                        </w:r>
-                        <w:proofErr w:type="spellEnd"/>
-                        <w:r>
-                          <w:rPr>
-                            <w:rFonts w:ascii="Cambria" w:hAnsi="Cambria"/>
-                            <w:bCs/>
-                            <w:sz w:val="26"/>
-                            <w:szCs w:val="26"/>
-                          </w:rPr>
-                          <w:t xml:space="preserve"> </w:t>
-                        </w:r>
-                        <w:proofErr w:type="spellStart"/>
-                        <w:r>
-                          <w:rPr>
-                            <w:rFonts w:ascii="Cambria" w:hAnsi="Cambria"/>
-                            <w:bCs/>
-                            <w:sz w:val="26"/>
-                            <w:szCs w:val="26"/>
-                          </w:rPr>
-                          <w:t>Anh</w:t>
-                        </w:r>
-                        <w:proofErr w:type="spellEnd"/>
-                        <w:r>
-                          <w:rPr>
-                            <w:rFonts w:ascii="Cambria" w:hAnsi="Cambria"/>
-                            <w:bCs/>
-                            <w:sz w:val="26"/>
-                            <w:szCs w:val="26"/>
-                          </w:rPr>
-                          <w:t xml:space="preserve"> – Team Member - 60434</w:t>
+                          <w:t>Dương Thị Hoàng Anh – Team Member - 60434</w:t>
                         </w:r>
                       </w:p>
                     </w:tc>
@@ -821,7 +577,6 @@
                             <w:szCs w:val="26"/>
                           </w:rPr>
                         </w:pPr>
-                        <w:proofErr w:type="spellStart"/>
                         <w:r>
                           <w:rPr>
                             <w:rFonts w:ascii="Cambria" w:hAnsi="Cambria"/>
@@ -829,49 +584,8 @@
                             <w:sz w:val="26"/>
                             <w:szCs w:val="26"/>
                           </w:rPr>
-                          <w:t>Nguyễn</w:t>
+                          <w:t>Nguyễn Đức Khoan</w:t>
                         </w:r>
-                        <w:proofErr w:type="spellEnd"/>
-                        <w:r>
-                          <w:rPr>
-                            <w:rFonts w:ascii="Cambria" w:hAnsi="Cambria"/>
-                            <w:bCs/>
-                            <w:sz w:val="26"/>
-                            <w:szCs w:val="26"/>
-                          </w:rPr>
-                          <w:t xml:space="preserve"> </w:t>
-                        </w:r>
-                        <w:proofErr w:type="spellStart"/>
-                        <w:r>
-                          <w:rPr>
-                            <w:rFonts w:ascii="Cambria" w:hAnsi="Cambria"/>
-                            <w:bCs/>
-                            <w:sz w:val="26"/>
-                            <w:szCs w:val="26"/>
-                          </w:rPr>
-                          <w:t>Đức</w:t>
-                        </w:r>
-                        <w:proofErr w:type="spellEnd"/>
-                        <w:r>
-                          <w:rPr>
-                            <w:rFonts w:ascii="Cambria" w:hAnsi="Cambria"/>
-                            <w:bCs/>
-                            <w:sz w:val="26"/>
-                            <w:szCs w:val="26"/>
-                          </w:rPr>
-                          <w:t xml:space="preserve"> </w:t>
-                        </w:r>
-                        <w:proofErr w:type="spellStart"/>
-                        <w:r>
-                          <w:rPr>
-                            <w:rFonts w:ascii="Cambria" w:hAnsi="Cambria"/>
-                            <w:bCs/>
-                            <w:sz w:val="26"/>
-                            <w:szCs w:val="26"/>
-                          </w:rPr>
-                          <w:t>Khoan</w:t>
-                        </w:r>
-                        <w:proofErr w:type="spellEnd"/>
                       </w:p>
                     </w:tc>
                   </w:tr>
@@ -1030,7 +744,6 @@
                             <w:szCs w:val="26"/>
                           </w:rPr>
                         </w:pPr>
-                        <w:proofErr w:type="spellStart"/>
                         <w:r>
                           <w:rPr>
                             <w:rFonts w:ascii="Cambria" w:hAnsi="Cambria"/>
@@ -1039,7 +752,6 @@
                           </w:rPr>
                           <w:t>HospitalF</w:t>
                         </w:r>
-                        <w:proofErr w:type="spellEnd"/>
                       </w:p>
                     </w:tc>
                   </w:tr>
@@ -1168,26 +880,31 @@
           </w:r>
         </w:p>
         <w:p>
-          <w:fldSimple w:instr=" TOC \o &quot;1-4&quot; \h \z \u ">
-            <w:r>
-              <w:rPr>
-                <w:b/>
-                <w:bCs/>
-                <w:noProof/>
-              </w:rPr>
-              <w:t>No table of contents entri</w:t>
-            </w:r>
-            <w:bookmarkStart w:id="0" w:name="_GoBack"/>
-            <w:bookmarkEnd w:id="0"/>
-            <w:r>
-              <w:rPr>
-                <w:b/>
-                <w:bCs/>
-                <w:noProof/>
-              </w:rPr>
-              <w:t>es found.</w:t>
-            </w:r>
-          </w:fldSimple>
+          <w:r>
+            <w:fldChar w:fldCharType="begin"/>
+          </w:r>
+          <w:r>
+            <w:instrText xml:space="preserve"> TOC \o "1-4" \h \z \u </w:instrText>
+          </w:r>
+          <w:r>
+            <w:fldChar w:fldCharType="separate"/>
+          </w:r>
+          <w:r>
+            <w:rPr>
+              <w:b/>
+              <w:bCs/>
+              <w:noProof/>
+            </w:rPr>
+            <w:t>No table of contents entries found.</w:t>
+          </w:r>
+          <w:r>
+            <w:rPr>
+              <w:b/>
+              <w:bCs/>
+              <w:noProof/>
+            </w:rPr>
+            <w:fldChar w:fldCharType="end"/>
+          </w:r>
         </w:p>
       </w:sdtContent>
     </w:sdt>
@@ -1247,6 +964,1703 @@
         <w:t>Introduction</w:t>
       </w:r>
     </w:p>
+    <w:p>
+      <w:pPr>
+        <w:pStyle w:val="ListParagraph"/>
+        <w:numPr>
+          <w:ilvl w:val="0"/>
+          <w:numId w:val="31"/>
+        </w:numPr>
+        <w:spacing w:before="120" w:after="0"/>
+        <w:rPr>
+          <w:rFonts w:ascii="Cambria" w:eastAsiaTheme="majorEastAsia" w:hAnsi="Cambria" w:cstheme="majorBidi"/>
+          <w:bCs/>
+          <w:color w:val="000000" w:themeColor="text1"/>
+          <w:sz w:val="28"/>
+          <w:szCs w:val="28"/>
+          <w:u w:val="single"/>
+        </w:rPr>
+      </w:pPr>
+      <w:r>
+        <w:rPr>
+          <w:rFonts w:ascii="Cambria" w:eastAsiaTheme="majorEastAsia" w:hAnsi="Cambria" w:cstheme="majorBidi"/>
+          <w:bCs/>
+          <w:color w:val="000000" w:themeColor="text1"/>
+          <w:sz w:val="28"/>
+          <w:szCs w:val="28"/>
+          <w:u w:val="single"/>
+        </w:rPr>
+        <w:t>Project information</w:t>
+      </w:r>
+    </w:p>
+    <w:p>
+      <w:pPr>
+        <w:pStyle w:val="ListParagraph"/>
+        <w:numPr>
+          <w:ilvl w:val="0"/>
+          <w:numId w:val="32"/>
+        </w:numPr>
+        <w:spacing w:before="120" w:after="0"/>
+        <w:rPr>
+          <w:rFonts w:ascii="Cambria" w:eastAsiaTheme="majorEastAsia" w:hAnsi="Cambria" w:cstheme="majorBidi"/>
+          <w:bCs/>
+          <w:color w:val="000000" w:themeColor="text1"/>
+          <w:sz w:val="28"/>
+          <w:szCs w:val="28"/>
+        </w:rPr>
+      </w:pPr>
+      <w:r>
+        <w:rPr>
+          <w:rFonts w:ascii="Cambria" w:eastAsiaTheme="majorEastAsia" w:hAnsi="Cambria" w:cstheme="majorBidi"/>
+          <w:bCs/>
+          <w:color w:val="000000" w:themeColor="text1"/>
+          <w:sz w:val="28"/>
+          <w:szCs w:val="28"/>
+        </w:rPr>
+        <w:t>Project name: Hospital Finder</w:t>
+      </w:r>
+    </w:p>
+    <w:p>
+      <w:pPr>
+        <w:pStyle w:val="ListParagraph"/>
+        <w:numPr>
+          <w:ilvl w:val="0"/>
+          <w:numId w:val="32"/>
+        </w:numPr>
+        <w:spacing w:before="120" w:after="0"/>
+        <w:rPr>
+          <w:rFonts w:ascii="Cambria" w:eastAsiaTheme="majorEastAsia" w:hAnsi="Cambria" w:cstheme="majorBidi"/>
+          <w:bCs/>
+          <w:color w:val="000000" w:themeColor="text1"/>
+          <w:sz w:val="28"/>
+          <w:szCs w:val="28"/>
+        </w:rPr>
+      </w:pPr>
+      <w:r>
+        <w:rPr>
+          <w:rFonts w:ascii="Cambria" w:eastAsiaTheme="majorEastAsia" w:hAnsi="Cambria" w:cstheme="majorBidi"/>
+          <w:bCs/>
+          <w:color w:val="000000" w:themeColor="text1"/>
+          <w:sz w:val="28"/>
+          <w:szCs w:val="28"/>
+        </w:rPr>
+        <w:t>Project code: HospitalF</w:t>
+      </w:r>
+    </w:p>
+    <w:p>
+      <w:pPr>
+        <w:pStyle w:val="ListParagraph"/>
+        <w:numPr>
+          <w:ilvl w:val="0"/>
+          <w:numId w:val="32"/>
+        </w:numPr>
+        <w:spacing w:before="120" w:after="0"/>
+        <w:rPr>
+          <w:rFonts w:ascii="Cambria" w:eastAsiaTheme="majorEastAsia" w:hAnsi="Cambria" w:cstheme="majorBidi"/>
+          <w:bCs/>
+          <w:color w:val="000000" w:themeColor="text1"/>
+          <w:sz w:val="28"/>
+          <w:szCs w:val="28"/>
+        </w:rPr>
+      </w:pPr>
+      <w:r>
+        <w:rPr>
+          <w:rFonts w:ascii="Cambria" w:eastAsiaTheme="majorEastAsia" w:hAnsi="Cambria" w:cstheme="majorBidi"/>
+          <w:bCs/>
+          <w:color w:val="000000" w:themeColor="text1"/>
+          <w:sz w:val="28"/>
+          <w:szCs w:val="28"/>
+        </w:rPr>
+        <w:t>Product type: Responsive website application</w:t>
+      </w:r>
+    </w:p>
+    <w:p>
+      <w:pPr>
+        <w:pStyle w:val="ListParagraph"/>
+        <w:numPr>
+          <w:ilvl w:val="0"/>
+          <w:numId w:val="32"/>
+        </w:numPr>
+        <w:spacing w:before="120" w:after="0"/>
+        <w:rPr>
+          <w:rFonts w:ascii="Cambria" w:eastAsiaTheme="majorEastAsia" w:hAnsi="Cambria" w:cstheme="majorBidi"/>
+          <w:bCs/>
+          <w:color w:val="000000" w:themeColor="text1"/>
+          <w:sz w:val="28"/>
+          <w:szCs w:val="28"/>
+        </w:rPr>
+      </w:pPr>
+      <w:r>
+        <w:rPr>
+          <w:rFonts w:ascii="Cambria" w:eastAsiaTheme="majorEastAsia" w:hAnsi="Cambria" w:cstheme="majorBidi"/>
+          <w:bCs/>
+          <w:color w:val="000000" w:themeColor="text1"/>
+          <w:sz w:val="28"/>
+          <w:szCs w:val="28"/>
+        </w:rPr>
+        <w:t>Start date: May 13, 2014</w:t>
+      </w:r>
+    </w:p>
+    <w:p>
+      <w:pPr>
+        <w:pStyle w:val="ListParagraph"/>
+        <w:numPr>
+          <w:ilvl w:val="0"/>
+          <w:numId w:val="32"/>
+        </w:numPr>
+        <w:spacing w:before="120" w:after="0"/>
+        <w:rPr>
+          <w:rFonts w:ascii="Cambria" w:eastAsiaTheme="majorEastAsia" w:hAnsi="Cambria" w:cstheme="majorBidi"/>
+          <w:bCs/>
+          <w:color w:val="000000" w:themeColor="text1"/>
+          <w:sz w:val="28"/>
+          <w:szCs w:val="28"/>
+        </w:rPr>
+      </w:pPr>
+      <w:r>
+        <w:rPr>
+          <w:rFonts w:ascii="Cambria" w:eastAsiaTheme="majorEastAsia" w:hAnsi="Cambria" w:cstheme="majorBidi"/>
+          <w:bCs/>
+          <w:color w:val="000000" w:themeColor="text1"/>
+          <w:sz w:val="28"/>
+          <w:szCs w:val="28"/>
+        </w:rPr>
+        <w:t>End date:</w:t>
+      </w:r>
+    </w:p>
+    <w:p>
+      <w:pPr>
+        <w:pStyle w:val="ListParagraph"/>
+        <w:numPr>
+          <w:ilvl w:val="0"/>
+          <w:numId w:val="31"/>
+        </w:numPr>
+        <w:spacing w:before="120" w:after="0"/>
+        <w:rPr>
+          <w:rFonts w:ascii="Cambria" w:eastAsiaTheme="majorEastAsia" w:hAnsi="Cambria" w:cstheme="majorBidi"/>
+          <w:bCs/>
+          <w:color w:val="000000" w:themeColor="text1"/>
+          <w:sz w:val="28"/>
+          <w:szCs w:val="28"/>
+          <w:u w:val="single"/>
+        </w:rPr>
+      </w:pPr>
+      <w:r>
+        <w:rPr>
+          <w:rFonts w:ascii="Cambria" w:eastAsiaTheme="majorEastAsia" w:hAnsi="Cambria" w:cstheme="majorBidi"/>
+          <w:bCs/>
+          <w:color w:val="000000" w:themeColor="text1"/>
+          <w:sz w:val="28"/>
+          <w:szCs w:val="28"/>
+          <w:u w:val="single"/>
+        </w:rPr>
+        <w:t>Introduction</w:t>
+      </w:r>
+    </w:p>
+    <w:p>
+      <w:pPr>
+        <w:pStyle w:val="NoSpacing"/>
+        <w:ind w:left="720"/>
+        <w:rPr>
+          <w:rFonts w:ascii="Cambria" w:hAnsi="Cambria"/>
+          <w:sz w:val="28"/>
+          <w:szCs w:val="28"/>
+        </w:rPr>
+      </w:pPr>
+      <w:r>
+        <w:rPr>
+          <w:rFonts w:ascii="Cambria" w:hAnsi="Cambria"/>
+          <w:sz w:val="28"/>
+          <w:szCs w:val="28"/>
+        </w:rPr>
+        <w:t>HospitalF</w:t>
+      </w:r>
+      <w:r>
+        <w:rPr>
+          <w:rFonts w:ascii="Cambria" w:hAnsi="Cambria"/>
+          <w:sz w:val="28"/>
+          <w:szCs w:val="28"/>
+        </w:rPr>
+        <w:t xml:space="preserve"> is a web application that</w:t>
+      </w:r>
+      <w:r>
+        <w:rPr>
+          <w:rFonts w:ascii="Cambria" w:hAnsi="Cambria"/>
+          <w:sz w:val="28"/>
+          <w:szCs w:val="28"/>
+        </w:rPr>
+        <w:t xml:space="preserve"> is built for finding appropriate hostpitals with user’s conditions.</w:t>
+      </w:r>
+      <w:r>
+        <w:rPr>
+          <w:rFonts w:ascii="Cambria" w:hAnsi="Cambria"/>
+          <w:sz w:val="28"/>
+          <w:szCs w:val="28"/>
+        </w:rPr>
+        <w:t xml:space="preserve"> </w:t>
+      </w:r>
+      <w:r>
+        <w:rPr>
+          <w:rFonts w:ascii="Cambria" w:hAnsi="Cambria"/>
+          <w:sz w:val="28"/>
+          <w:szCs w:val="28"/>
+        </w:rPr>
+        <w:t>The system can find the appropriate hospitals and shows the result list and on map. In this map, user can interact with the system to see hospital image, name, address, short description, and the rating. The system can show full description, more images and users’ reviews. User also can write a review, rating and share information of the hospital if they have a social account.</w:t>
+      </w:r>
+      <w:r>
+        <w:rPr>
+          <w:rFonts w:ascii="Cambria" w:hAnsi="Cambria"/>
+          <w:sz w:val="28"/>
+          <w:szCs w:val="28"/>
+        </w:rPr>
+        <w:t xml:space="preserve"> The web application is compatiable with both computer and mobile devices.</w:t>
+      </w:r>
+    </w:p>
+    <w:p>
+      <w:pPr>
+        <w:pStyle w:val="ListParagraph"/>
+        <w:numPr>
+          <w:ilvl w:val="0"/>
+          <w:numId w:val="31"/>
+        </w:numPr>
+        <w:spacing w:before="120" w:after="0"/>
+        <w:rPr>
+          <w:rFonts w:ascii="Cambria" w:eastAsiaTheme="majorEastAsia" w:hAnsi="Cambria" w:cstheme="majorBidi"/>
+          <w:bCs/>
+          <w:color w:val="000000" w:themeColor="text1"/>
+          <w:sz w:val="28"/>
+          <w:szCs w:val="28"/>
+        </w:rPr>
+      </w:pPr>
+      <w:r>
+        <w:rPr>
+          <w:rFonts w:ascii="Cambria" w:eastAsiaTheme="majorEastAsia" w:hAnsi="Cambria" w:cstheme="majorBidi"/>
+          <w:bCs/>
+          <w:color w:val="000000" w:themeColor="text1"/>
+          <w:sz w:val="28"/>
+          <w:szCs w:val="28"/>
+          <w:u w:val="single"/>
+        </w:rPr>
+        <w:t>Problem</w:t>
+      </w:r>
+    </w:p>
+    <w:p>
+      <w:pPr>
+        <w:pStyle w:val="ListParagraph"/>
+        <w:spacing w:before="120" w:after="0"/>
+        <w:rPr>
+          <w:rFonts w:ascii="Cambria" w:eastAsiaTheme="majorEastAsia" w:hAnsi="Cambria" w:cstheme="majorBidi"/>
+          <w:bCs/>
+          <w:color w:val="000000" w:themeColor="text1"/>
+          <w:sz w:val="28"/>
+          <w:szCs w:val="28"/>
+        </w:rPr>
+      </w:pPr>
+      <w:r>
+        <w:rPr>
+          <w:rFonts w:ascii="Cambria" w:eastAsiaTheme="majorEastAsia" w:hAnsi="Cambria" w:cstheme="majorBidi"/>
+          <w:bCs/>
+          <w:color w:val="000000" w:themeColor="text1"/>
+          <w:sz w:val="28"/>
+          <w:szCs w:val="28"/>
+        </w:rPr>
+        <w:t>There are two main problems:</w:t>
+      </w:r>
+    </w:p>
+    <w:p>
+      <w:pPr>
+        <w:pStyle w:val="ListParagraph"/>
+        <w:numPr>
+          <w:ilvl w:val="0"/>
+          <w:numId w:val="32"/>
+        </w:numPr>
+        <w:spacing w:before="120" w:after="0"/>
+        <w:rPr>
+          <w:rFonts w:ascii="Cambria" w:eastAsiaTheme="majorEastAsia" w:hAnsi="Cambria" w:cstheme="majorBidi"/>
+          <w:bCs/>
+          <w:color w:val="000000" w:themeColor="text1"/>
+          <w:sz w:val="28"/>
+          <w:szCs w:val="28"/>
+        </w:rPr>
+      </w:pPr>
+      <w:r>
+        <w:rPr>
+          <w:rFonts w:ascii="Cambria" w:eastAsiaTheme="majorEastAsia" w:hAnsi="Cambria" w:cstheme="majorBidi"/>
+          <w:bCs/>
+          <w:color w:val="000000" w:themeColor="text1"/>
+          <w:sz w:val="28"/>
+          <w:szCs w:val="28"/>
+        </w:rPr>
+        <w:t xml:space="preserve">In order to provide detailed and exact information </w:t>
+      </w:r>
+      <w:r>
+        <w:rPr>
+          <w:rFonts w:ascii="Cambria" w:eastAsiaTheme="majorEastAsia" w:hAnsi="Cambria" w:cstheme="majorBidi"/>
+          <w:bCs/>
+          <w:color w:val="000000" w:themeColor="text1"/>
+          <w:sz w:val="28"/>
+          <w:szCs w:val="28"/>
+        </w:rPr>
+        <w:t>of hospitals for user, the system requires rich and exact database as much as possible.</w:t>
+      </w:r>
+    </w:p>
+    <w:p>
+      <w:pPr>
+        <w:pStyle w:val="ListParagraph"/>
+        <w:numPr>
+          <w:ilvl w:val="0"/>
+          <w:numId w:val="32"/>
+        </w:numPr>
+        <w:spacing w:before="120" w:after="0"/>
+        <w:rPr>
+          <w:rFonts w:ascii="Cambria" w:eastAsiaTheme="majorEastAsia" w:hAnsi="Cambria" w:cstheme="majorBidi"/>
+          <w:bCs/>
+          <w:color w:val="000000" w:themeColor="text1"/>
+          <w:sz w:val="28"/>
+          <w:szCs w:val="28"/>
+        </w:rPr>
+      </w:pPr>
+      <w:r>
+        <w:rPr>
+          <w:rFonts w:ascii="Cambria" w:eastAsiaTheme="majorEastAsia" w:hAnsi="Cambria" w:cstheme="majorBidi"/>
+          <w:bCs/>
+          <w:color w:val="000000" w:themeColor="text1"/>
+          <w:sz w:val="28"/>
+          <w:szCs w:val="28"/>
+        </w:rPr>
+        <w:t>The system</w:t>
+      </w:r>
+      <w:r>
+        <w:rPr>
+          <w:rFonts w:ascii="Cambria" w:eastAsiaTheme="majorEastAsia" w:hAnsi="Cambria" w:cstheme="majorBidi"/>
+          <w:bCs/>
+          <w:color w:val="000000" w:themeColor="text1"/>
+          <w:sz w:val="28"/>
+          <w:szCs w:val="28"/>
+        </w:rPr>
+        <w:t xml:space="preserve"> is required to provide mechanism that applied searching algorithm for helping user find out their appropriate hospitals.</w:t>
+      </w:r>
+    </w:p>
+    <w:p>
+      <w:pPr>
+        <w:pStyle w:val="ListParagraph"/>
+        <w:numPr>
+          <w:ilvl w:val="0"/>
+          <w:numId w:val="31"/>
+        </w:numPr>
+        <w:spacing w:before="120" w:after="0"/>
+        <w:rPr>
+          <w:rFonts w:ascii="Cambria" w:eastAsiaTheme="majorEastAsia" w:hAnsi="Cambria" w:cstheme="majorBidi"/>
+          <w:bCs/>
+          <w:color w:val="000000" w:themeColor="text1"/>
+          <w:sz w:val="28"/>
+          <w:szCs w:val="28"/>
+          <w:u w:val="single"/>
+        </w:rPr>
+      </w:pPr>
+      <w:r>
+        <w:rPr>
+          <w:rFonts w:ascii="Cambria" w:eastAsiaTheme="majorEastAsia" w:hAnsi="Cambria" w:cstheme="majorBidi"/>
+          <w:bCs/>
+          <w:color w:val="000000" w:themeColor="text1"/>
+          <w:sz w:val="28"/>
+          <w:szCs w:val="28"/>
+          <w:u w:val="single"/>
+        </w:rPr>
+        <w:t>Proposed solution</w:t>
+      </w:r>
+    </w:p>
+    <w:p>
+      <w:pPr>
+        <w:pStyle w:val="ListParagraph"/>
+        <w:spacing w:before="120" w:after="0"/>
+        <w:rPr>
+          <w:rFonts w:ascii="Cambria" w:eastAsiaTheme="majorEastAsia" w:hAnsi="Cambria" w:cstheme="majorBidi"/>
+          <w:bCs/>
+          <w:color w:val="000000" w:themeColor="text1"/>
+          <w:sz w:val="28"/>
+          <w:szCs w:val="28"/>
+          <w:u w:val="single"/>
+        </w:rPr>
+      </w:pPr>
+    </w:p>
+    <w:p>
+      <w:pPr>
+        <w:pStyle w:val="ListParagraph"/>
+        <w:numPr>
+          <w:ilvl w:val="0"/>
+          <w:numId w:val="31"/>
+        </w:numPr>
+        <w:spacing w:before="120" w:after="0"/>
+        <w:rPr>
+          <w:rFonts w:ascii="Cambria" w:eastAsiaTheme="majorEastAsia" w:hAnsi="Cambria" w:cstheme="majorBidi"/>
+          <w:bCs/>
+          <w:color w:val="000000" w:themeColor="text1"/>
+          <w:sz w:val="28"/>
+          <w:szCs w:val="28"/>
+          <w:u w:val="single"/>
+        </w:rPr>
+      </w:pPr>
+      <w:r>
+        <w:rPr>
+          <w:rFonts w:ascii="Cambria" w:eastAsiaTheme="majorEastAsia" w:hAnsi="Cambria" w:cstheme="majorBidi"/>
+          <w:bCs/>
+          <w:color w:val="000000" w:themeColor="text1"/>
+          <w:sz w:val="28"/>
+          <w:szCs w:val="28"/>
+          <w:u w:val="single"/>
+        </w:rPr>
+        <w:t>Functional Requirement</w:t>
+      </w:r>
+    </w:p>
+    <w:p>
+      <w:pPr>
+        <w:pStyle w:val="ListParagraph"/>
+        <w:numPr>
+          <w:ilvl w:val="1"/>
+          <w:numId w:val="31"/>
+        </w:numPr>
+        <w:spacing w:before="120" w:after="0"/>
+        <w:rPr>
+          <w:rFonts w:ascii="Cambria" w:eastAsiaTheme="majorEastAsia" w:hAnsi="Cambria" w:cstheme="majorBidi"/>
+          <w:bCs/>
+          <w:color w:val="000000" w:themeColor="text1"/>
+          <w:sz w:val="28"/>
+          <w:szCs w:val="28"/>
+          <w:u w:val="single"/>
+        </w:rPr>
+      </w:pPr>
+      <w:r>
+        <w:rPr>
+          <w:rFonts w:ascii="Cambria" w:eastAsiaTheme="majorEastAsia" w:hAnsi="Cambria" w:cstheme="majorBidi"/>
+          <w:bCs/>
+          <w:color w:val="000000" w:themeColor="text1"/>
+          <w:sz w:val="28"/>
+          <w:szCs w:val="28"/>
+          <w:u w:val="single"/>
+        </w:rPr>
+        <w:t>Hospital Searching</w:t>
+      </w:r>
+    </w:p>
+    <w:p>
+      <w:pPr>
+        <w:pStyle w:val="ListParagraph"/>
+        <w:numPr>
+          <w:ilvl w:val="1"/>
+          <w:numId w:val="32"/>
+        </w:numPr>
+        <w:spacing w:before="120" w:after="0"/>
+        <w:rPr>
+          <w:rFonts w:ascii="Cambria" w:eastAsiaTheme="majorEastAsia" w:hAnsi="Cambria" w:cstheme="majorBidi"/>
+          <w:bCs/>
+          <w:color w:val="000000" w:themeColor="text1"/>
+          <w:sz w:val="28"/>
+          <w:szCs w:val="28"/>
+        </w:rPr>
+      </w:pPr>
+      <w:r>
+        <w:rPr>
+          <w:rFonts w:ascii="Cambria" w:eastAsiaTheme="majorEastAsia" w:hAnsi="Cambria" w:cstheme="majorBidi"/>
+          <w:bCs/>
+          <w:color w:val="000000" w:themeColor="text1"/>
+          <w:sz w:val="28"/>
+          <w:szCs w:val="28"/>
+        </w:rPr>
+        <w:t>The user (guest) can search hospital base on their conditions.</w:t>
+      </w:r>
+    </w:p>
+    <w:p>
+      <w:pPr>
+        <w:pStyle w:val="ListParagraph"/>
+        <w:numPr>
+          <w:ilvl w:val="1"/>
+          <w:numId w:val="32"/>
+        </w:numPr>
+        <w:spacing w:before="120" w:after="0"/>
+        <w:rPr>
+          <w:rFonts w:ascii="Cambria" w:eastAsiaTheme="majorEastAsia" w:hAnsi="Cambria" w:cstheme="majorBidi"/>
+          <w:bCs/>
+          <w:color w:val="000000" w:themeColor="text1"/>
+          <w:sz w:val="28"/>
+          <w:szCs w:val="28"/>
+        </w:rPr>
+      </w:pPr>
+      <w:r>
+        <w:rPr>
+          <w:rFonts w:ascii="Cambria" w:eastAsiaTheme="majorEastAsia" w:hAnsi="Cambria" w:cstheme="majorBidi"/>
+          <w:bCs/>
+          <w:color w:val="000000" w:themeColor="text1"/>
+          <w:sz w:val="28"/>
+          <w:szCs w:val="28"/>
+        </w:rPr>
+        <w:t>The system show the list of appropriate hostpital. The information of hospital combine: description, image, rating (from other users), and location of hostpital in Google map</w:t>
+      </w:r>
+    </w:p>
+    <w:p>
+      <w:pPr>
+        <w:pStyle w:val="ListParagraph"/>
+        <w:numPr>
+          <w:ilvl w:val="1"/>
+          <w:numId w:val="31"/>
+        </w:numPr>
+        <w:spacing w:before="120" w:after="0"/>
+        <w:rPr>
+          <w:rFonts w:ascii="Cambria" w:eastAsiaTheme="majorEastAsia" w:hAnsi="Cambria" w:cstheme="majorBidi"/>
+          <w:bCs/>
+          <w:color w:val="000000" w:themeColor="text1"/>
+          <w:sz w:val="28"/>
+          <w:szCs w:val="28"/>
+          <w:u w:val="single"/>
+        </w:rPr>
+      </w:pPr>
+      <w:r>
+        <w:rPr>
+          <w:rFonts w:ascii="Cambria" w:eastAsiaTheme="majorEastAsia" w:hAnsi="Cambria" w:cstheme="majorBidi"/>
+          <w:bCs/>
+          <w:color w:val="000000" w:themeColor="text1"/>
+          <w:sz w:val="28"/>
+          <w:szCs w:val="28"/>
+          <w:u w:val="single"/>
+        </w:rPr>
+        <w:t>Rating</w:t>
+      </w:r>
+    </w:p>
+    <w:p>
+      <w:pPr>
+        <w:pStyle w:val="ListParagraph"/>
+        <w:numPr>
+          <w:ilvl w:val="1"/>
+          <w:numId w:val="32"/>
+        </w:numPr>
+        <w:spacing w:before="120" w:after="0"/>
+        <w:rPr>
+          <w:rFonts w:ascii="Cambria" w:eastAsiaTheme="majorEastAsia" w:hAnsi="Cambria" w:cstheme="majorBidi"/>
+          <w:bCs/>
+          <w:color w:val="000000" w:themeColor="text1"/>
+          <w:sz w:val="28"/>
+          <w:szCs w:val="28"/>
+          <w:u w:val="single"/>
+        </w:rPr>
+      </w:pPr>
+      <w:r>
+        <w:rPr>
+          <w:rFonts w:ascii="Cambria" w:eastAsiaTheme="majorEastAsia" w:hAnsi="Cambria" w:cstheme="majorBidi"/>
+          <w:bCs/>
+          <w:color w:val="000000" w:themeColor="text1"/>
+          <w:sz w:val="28"/>
+          <w:szCs w:val="28"/>
+        </w:rPr>
+        <w:t>The member can rate hospital base on their experiences about any hospital</w:t>
+      </w:r>
+    </w:p>
+    <w:p>
+      <w:pPr>
+        <w:pStyle w:val="ListParagraph"/>
+        <w:numPr>
+          <w:ilvl w:val="1"/>
+          <w:numId w:val="32"/>
+        </w:numPr>
+        <w:spacing w:before="120" w:after="0"/>
+        <w:rPr>
+          <w:rFonts w:ascii="Cambria" w:eastAsiaTheme="majorEastAsia" w:hAnsi="Cambria" w:cstheme="majorBidi"/>
+          <w:bCs/>
+          <w:color w:val="000000" w:themeColor="text1"/>
+          <w:sz w:val="28"/>
+          <w:szCs w:val="28"/>
+          <w:u w:val="single"/>
+        </w:rPr>
+      </w:pPr>
+      <w:r>
+        <w:rPr>
+          <w:rFonts w:ascii="Cambria" w:eastAsiaTheme="majorEastAsia" w:hAnsi="Cambria" w:cstheme="majorBidi"/>
+          <w:bCs/>
+          <w:color w:val="000000" w:themeColor="text1"/>
+          <w:sz w:val="28"/>
+          <w:szCs w:val="28"/>
+        </w:rPr>
+        <w:lastRenderedPageBreak/>
+        <w:t>The member also can give idea by give their comment about any hostpital</w:t>
+      </w:r>
+    </w:p>
+    <w:p>
+      <w:pPr>
+        <w:pStyle w:val="ListParagraph"/>
+        <w:spacing w:before="120" w:after="0"/>
+        <w:ind w:left="1440"/>
+        <w:rPr>
+          <w:rFonts w:ascii="Cambria" w:eastAsiaTheme="majorEastAsia" w:hAnsi="Cambria" w:cstheme="majorBidi"/>
+          <w:bCs/>
+          <w:color w:val="000000" w:themeColor="text1"/>
+          <w:sz w:val="28"/>
+          <w:szCs w:val="28"/>
+          <w:u w:val="single"/>
+        </w:rPr>
+      </w:pPr>
+    </w:p>
+    <w:p>
+      <w:pPr>
+        <w:pStyle w:val="ListParagraph"/>
+        <w:numPr>
+          <w:ilvl w:val="1"/>
+          <w:numId w:val="31"/>
+        </w:numPr>
+        <w:spacing w:before="120" w:after="0"/>
+        <w:rPr>
+          <w:rFonts w:ascii="Cambria" w:eastAsiaTheme="majorEastAsia" w:hAnsi="Cambria" w:cstheme="majorBidi"/>
+          <w:bCs/>
+          <w:color w:val="000000" w:themeColor="text1"/>
+          <w:sz w:val="28"/>
+          <w:szCs w:val="28"/>
+          <w:u w:val="single"/>
+        </w:rPr>
+      </w:pPr>
+      <w:r>
+        <w:rPr>
+          <w:rFonts w:ascii="Cambria" w:eastAsiaTheme="majorEastAsia" w:hAnsi="Cambria" w:cstheme="majorBidi"/>
+          <w:bCs/>
+          <w:color w:val="000000" w:themeColor="text1"/>
+          <w:sz w:val="28"/>
+          <w:szCs w:val="28"/>
+          <w:u w:val="single"/>
+        </w:rPr>
+        <w:t>Hospital Management</w:t>
+      </w:r>
+    </w:p>
+    <w:p>
+      <w:pPr>
+        <w:pStyle w:val="ListParagraph"/>
+        <w:numPr>
+          <w:ilvl w:val="1"/>
+          <w:numId w:val="32"/>
+        </w:numPr>
+        <w:spacing w:before="120" w:after="0"/>
+        <w:rPr>
+          <w:rFonts w:ascii="Cambria" w:eastAsiaTheme="majorEastAsia" w:hAnsi="Cambria" w:cstheme="majorBidi"/>
+          <w:bCs/>
+          <w:color w:val="000000" w:themeColor="text1"/>
+          <w:sz w:val="28"/>
+          <w:szCs w:val="28"/>
+          <w:u w:val="single"/>
+        </w:rPr>
+      </w:pPr>
+    </w:p>
+    <w:p>
+      <w:pPr>
+        <w:pStyle w:val="ListParagraph"/>
+        <w:spacing w:before="120" w:after="0"/>
+        <w:ind w:left="1440"/>
+        <w:rPr>
+          <w:rFonts w:ascii="Cambria" w:eastAsiaTheme="majorEastAsia" w:hAnsi="Cambria" w:cstheme="majorBidi"/>
+          <w:bCs/>
+          <w:color w:val="000000" w:themeColor="text1"/>
+          <w:sz w:val="28"/>
+          <w:szCs w:val="28"/>
+          <w:u w:val="single"/>
+        </w:rPr>
+      </w:pPr>
+    </w:p>
+    <w:p>
+      <w:pPr>
+        <w:pStyle w:val="ListParagraph"/>
+        <w:numPr>
+          <w:ilvl w:val="1"/>
+          <w:numId w:val="31"/>
+        </w:numPr>
+        <w:spacing w:before="120" w:after="0"/>
+        <w:rPr>
+          <w:rFonts w:ascii="Cambria" w:eastAsiaTheme="majorEastAsia" w:hAnsi="Cambria" w:cstheme="majorBidi"/>
+          <w:bCs/>
+          <w:color w:val="000000" w:themeColor="text1"/>
+          <w:sz w:val="28"/>
+          <w:szCs w:val="28"/>
+          <w:u w:val="single"/>
+        </w:rPr>
+      </w:pPr>
+      <w:r>
+        <w:rPr>
+          <w:rFonts w:ascii="Cambria" w:eastAsiaTheme="majorEastAsia" w:hAnsi="Cambria" w:cstheme="majorBidi"/>
+          <w:bCs/>
+          <w:color w:val="000000" w:themeColor="text1"/>
+          <w:sz w:val="28"/>
+          <w:szCs w:val="28"/>
+          <w:u w:val="single"/>
+        </w:rPr>
+        <w:t>Online Appointment</w:t>
+      </w:r>
+    </w:p>
+    <w:p>
+      <w:pPr>
+        <w:pStyle w:val="ListParagraph"/>
+        <w:spacing w:before="120" w:after="0"/>
+        <w:ind w:left="1440"/>
+        <w:rPr>
+          <w:rFonts w:ascii="Cambria" w:eastAsiaTheme="majorEastAsia" w:hAnsi="Cambria" w:cstheme="majorBidi"/>
+          <w:bCs/>
+          <w:color w:val="000000" w:themeColor="text1"/>
+          <w:sz w:val="28"/>
+          <w:szCs w:val="28"/>
+          <w:u w:val="single"/>
+        </w:rPr>
+      </w:pPr>
+    </w:p>
+    <w:p>
+      <w:pPr>
+        <w:pStyle w:val="ListParagraph"/>
+        <w:numPr>
+          <w:ilvl w:val="1"/>
+          <w:numId w:val="31"/>
+        </w:numPr>
+        <w:spacing w:before="120" w:after="0"/>
+        <w:rPr>
+          <w:rFonts w:ascii="Cambria" w:eastAsiaTheme="majorEastAsia" w:hAnsi="Cambria" w:cstheme="majorBidi"/>
+          <w:bCs/>
+          <w:color w:val="000000" w:themeColor="text1"/>
+          <w:sz w:val="28"/>
+          <w:szCs w:val="28"/>
+          <w:u w:val="single"/>
+        </w:rPr>
+      </w:pPr>
+      <w:r>
+        <w:rPr>
+          <w:rFonts w:ascii="Cambria" w:eastAsiaTheme="majorEastAsia" w:hAnsi="Cambria" w:cstheme="majorBidi"/>
+          <w:bCs/>
+          <w:color w:val="000000" w:themeColor="text1"/>
+          <w:sz w:val="28"/>
+          <w:szCs w:val="28"/>
+          <w:u w:val="single"/>
+        </w:rPr>
+        <w:t>Administrator</w:t>
+      </w:r>
+      <w:bookmarkStart w:id="0" w:name="_GoBack"/>
+      <w:bookmarkEnd w:id="0"/>
+    </w:p>
+    <w:p>
+      <w:pPr>
+        <w:pStyle w:val="ListParagraph"/>
+        <w:numPr>
+          <w:ilvl w:val="0"/>
+          <w:numId w:val="31"/>
+        </w:numPr>
+        <w:spacing w:before="120" w:after="0"/>
+        <w:rPr>
+          <w:rFonts w:ascii="Cambria" w:eastAsiaTheme="majorEastAsia" w:hAnsi="Cambria" w:cstheme="majorBidi"/>
+          <w:bCs/>
+          <w:color w:val="000000" w:themeColor="text1"/>
+          <w:sz w:val="28"/>
+          <w:szCs w:val="28"/>
+          <w:u w:val="single"/>
+        </w:rPr>
+      </w:pPr>
+      <w:r>
+        <w:rPr>
+          <w:rFonts w:ascii="Cambria" w:eastAsiaTheme="majorEastAsia" w:hAnsi="Cambria" w:cstheme="majorBidi"/>
+          <w:bCs/>
+          <w:color w:val="000000" w:themeColor="text1"/>
+          <w:sz w:val="28"/>
+          <w:szCs w:val="28"/>
+          <w:u w:val="single"/>
+        </w:rPr>
+        <w:t>Role and responsibility</w:t>
+      </w:r>
+    </w:p>
+    <w:tbl>
+      <w:tblPr>
+        <w:tblStyle w:val="TableGrid"/>
+        <w:tblW w:w="0" w:type="auto"/>
+        <w:tblInd w:w="720" w:type="dxa"/>
+        <w:tblLook w:val="04A0" w:firstRow="1" w:lastRow="0" w:firstColumn="1" w:lastColumn="0" w:noHBand="0" w:noVBand="1"/>
+      </w:tblPr>
+      <w:tblGrid>
+        <w:gridCol w:w="986"/>
+        <w:gridCol w:w="1352"/>
+        <w:gridCol w:w="1579"/>
+        <w:gridCol w:w="1567"/>
+        <w:gridCol w:w="3372"/>
+      </w:tblGrid>
+      <w:tr>
+        <w:tc>
+          <w:tcPr>
+            <w:tcW w:w="1264" w:type="dxa"/>
+          </w:tcPr>
+          <w:p>
+            <w:pPr>
+              <w:pStyle w:val="ListParagraph"/>
+              <w:spacing w:before="120" w:after="0"/>
+              <w:ind w:left="0"/>
+              <w:rPr>
+                <w:rFonts w:ascii="Cambria" w:eastAsiaTheme="majorEastAsia" w:hAnsi="Cambria" w:cstheme="majorBidi"/>
+                <w:b/>
+                <w:bCs/>
+                <w:color w:val="000000" w:themeColor="text1"/>
+                <w:sz w:val="28"/>
+                <w:szCs w:val="28"/>
+              </w:rPr>
+            </w:pPr>
+            <w:r>
+              <w:rPr>
+                <w:rFonts w:ascii="Cambria" w:eastAsiaTheme="majorEastAsia" w:hAnsi="Cambria" w:cstheme="majorBidi"/>
+                <w:b/>
+                <w:bCs/>
+                <w:color w:val="000000" w:themeColor="text1"/>
+                <w:sz w:val="28"/>
+                <w:szCs w:val="28"/>
+              </w:rPr>
+              <w:t>No.</w:t>
+            </w:r>
+          </w:p>
+        </w:tc>
+        <w:tc>
+          <w:tcPr>
+            <w:tcW w:w="1524" w:type="dxa"/>
+          </w:tcPr>
+          <w:p>
+            <w:pPr>
+              <w:pStyle w:val="ListParagraph"/>
+              <w:spacing w:before="120" w:after="0"/>
+              <w:ind w:left="0"/>
+              <w:rPr>
+                <w:rFonts w:ascii="Cambria" w:eastAsiaTheme="majorEastAsia" w:hAnsi="Cambria" w:cstheme="majorBidi"/>
+                <w:b/>
+                <w:bCs/>
+                <w:color w:val="000000" w:themeColor="text1"/>
+                <w:sz w:val="28"/>
+                <w:szCs w:val="28"/>
+              </w:rPr>
+            </w:pPr>
+            <w:r>
+              <w:rPr>
+                <w:rFonts w:ascii="Cambria" w:eastAsiaTheme="majorEastAsia" w:hAnsi="Cambria" w:cstheme="majorBidi"/>
+                <w:b/>
+                <w:bCs/>
+                <w:color w:val="000000" w:themeColor="text1"/>
+                <w:sz w:val="28"/>
+                <w:szCs w:val="28"/>
+              </w:rPr>
+              <w:t>Full Name</w:t>
+            </w:r>
+          </w:p>
+        </w:tc>
+        <w:tc>
+          <w:tcPr>
+            <w:tcW w:w="1682" w:type="dxa"/>
+          </w:tcPr>
+          <w:p>
+            <w:pPr>
+              <w:pStyle w:val="ListParagraph"/>
+              <w:spacing w:before="120" w:after="0"/>
+              <w:ind w:left="0"/>
+              <w:rPr>
+                <w:rFonts w:ascii="Cambria" w:eastAsiaTheme="majorEastAsia" w:hAnsi="Cambria" w:cstheme="majorBidi"/>
+                <w:b/>
+                <w:bCs/>
+                <w:color w:val="000000" w:themeColor="text1"/>
+                <w:sz w:val="28"/>
+                <w:szCs w:val="28"/>
+              </w:rPr>
+            </w:pPr>
+            <w:r>
+              <w:rPr>
+                <w:rFonts w:ascii="Cambria" w:eastAsiaTheme="majorEastAsia" w:hAnsi="Cambria" w:cstheme="majorBidi"/>
+                <w:b/>
+                <w:bCs/>
+                <w:color w:val="000000" w:themeColor="text1"/>
+                <w:sz w:val="28"/>
+                <w:szCs w:val="28"/>
+              </w:rPr>
+              <w:t>Role</w:t>
+            </w:r>
+          </w:p>
+        </w:tc>
+        <w:tc>
+          <w:tcPr>
+            <w:tcW w:w="1673" w:type="dxa"/>
+          </w:tcPr>
+          <w:p>
+            <w:pPr>
+              <w:pStyle w:val="ListParagraph"/>
+              <w:spacing w:before="120" w:after="0"/>
+              <w:ind w:left="0"/>
+              <w:rPr>
+                <w:rFonts w:ascii="Cambria" w:eastAsiaTheme="majorEastAsia" w:hAnsi="Cambria" w:cstheme="majorBidi"/>
+                <w:b/>
+                <w:bCs/>
+                <w:color w:val="000000" w:themeColor="text1"/>
+                <w:sz w:val="28"/>
+                <w:szCs w:val="28"/>
+              </w:rPr>
+            </w:pPr>
+            <w:r>
+              <w:rPr>
+                <w:rFonts w:ascii="Cambria" w:eastAsiaTheme="majorEastAsia" w:hAnsi="Cambria" w:cstheme="majorBidi"/>
+                <w:b/>
+                <w:bCs/>
+                <w:color w:val="000000" w:themeColor="text1"/>
+                <w:sz w:val="28"/>
+                <w:szCs w:val="28"/>
+              </w:rPr>
+              <w:t>Position</w:t>
+            </w:r>
+          </w:p>
+        </w:tc>
+        <w:tc>
+          <w:tcPr>
+            <w:tcW w:w="2713" w:type="dxa"/>
+          </w:tcPr>
+          <w:p>
+            <w:pPr>
+              <w:pStyle w:val="ListParagraph"/>
+              <w:spacing w:before="120" w:after="0"/>
+              <w:ind w:left="0"/>
+              <w:rPr>
+                <w:rFonts w:ascii="Cambria" w:eastAsiaTheme="majorEastAsia" w:hAnsi="Cambria" w:cstheme="majorBidi"/>
+                <w:b/>
+                <w:bCs/>
+                <w:color w:val="000000" w:themeColor="text1"/>
+                <w:sz w:val="28"/>
+                <w:szCs w:val="28"/>
+                <w:u w:val="single"/>
+              </w:rPr>
+            </w:pPr>
+            <w:r>
+              <w:rPr>
+                <w:rFonts w:ascii="Cambria" w:eastAsiaTheme="majorEastAsia" w:hAnsi="Cambria" w:cstheme="majorBidi"/>
+                <w:b/>
+                <w:bCs/>
+                <w:color w:val="000000" w:themeColor="text1"/>
+                <w:sz w:val="28"/>
+                <w:szCs w:val="28"/>
+              </w:rPr>
+              <w:t>Contact</w:t>
+            </w:r>
+          </w:p>
+        </w:tc>
+      </w:tr>
+      <w:tr>
+        <w:tc>
+          <w:tcPr>
+            <w:tcW w:w="1264" w:type="dxa"/>
+          </w:tcPr>
+          <w:p>
+            <w:pPr>
+              <w:pStyle w:val="ListParagraph"/>
+              <w:spacing w:before="120" w:after="0"/>
+              <w:ind w:left="0"/>
+              <w:rPr>
+                <w:rFonts w:ascii="Cambria" w:eastAsiaTheme="majorEastAsia" w:hAnsi="Cambria" w:cstheme="majorBidi"/>
+                <w:bCs/>
+                <w:color w:val="000000" w:themeColor="text1"/>
+                <w:sz w:val="28"/>
+                <w:szCs w:val="28"/>
+              </w:rPr>
+            </w:pPr>
+            <w:r>
+              <w:rPr>
+                <w:rFonts w:ascii="Cambria" w:eastAsiaTheme="majorEastAsia" w:hAnsi="Cambria" w:cstheme="majorBidi"/>
+                <w:bCs/>
+                <w:color w:val="000000" w:themeColor="text1"/>
+                <w:sz w:val="28"/>
+                <w:szCs w:val="28"/>
+              </w:rPr>
+              <w:t>1</w:t>
+            </w:r>
+          </w:p>
+        </w:tc>
+        <w:tc>
+          <w:tcPr>
+            <w:tcW w:w="1524" w:type="dxa"/>
+          </w:tcPr>
+          <w:p>
+            <w:pPr>
+              <w:pStyle w:val="ListParagraph"/>
+              <w:spacing w:before="120" w:after="0"/>
+              <w:ind w:left="0"/>
+              <w:rPr>
+                <w:rFonts w:ascii="Cambria" w:eastAsiaTheme="majorEastAsia" w:hAnsi="Cambria" w:cstheme="majorBidi"/>
+                <w:bCs/>
+                <w:color w:val="000000" w:themeColor="text1"/>
+                <w:sz w:val="28"/>
+                <w:szCs w:val="28"/>
+              </w:rPr>
+            </w:pPr>
+            <w:r>
+              <w:rPr>
+                <w:rFonts w:ascii="Cambria" w:eastAsiaTheme="majorEastAsia" w:hAnsi="Cambria" w:cstheme="majorBidi"/>
+                <w:bCs/>
+                <w:color w:val="000000" w:themeColor="text1"/>
+                <w:sz w:val="28"/>
+                <w:szCs w:val="28"/>
+              </w:rPr>
+              <w:t>Nguyễn Đức Khoan</w:t>
+            </w:r>
+          </w:p>
+        </w:tc>
+        <w:tc>
+          <w:tcPr>
+            <w:tcW w:w="1682" w:type="dxa"/>
+          </w:tcPr>
+          <w:p>
+            <w:pPr>
+              <w:pStyle w:val="ListParagraph"/>
+              <w:spacing w:before="120" w:after="0"/>
+              <w:ind w:left="0"/>
+              <w:rPr>
+                <w:rFonts w:ascii="Cambria" w:eastAsiaTheme="majorEastAsia" w:hAnsi="Cambria" w:cstheme="majorBidi"/>
+                <w:bCs/>
+                <w:color w:val="000000" w:themeColor="text1"/>
+                <w:sz w:val="28"/>
+                <w:szCs w:val="28"/>
+              </w:rPr>
+            </w:pPr>
+            <w:r>
+              <w:rPr>
+                <w:rFonts w:ascii="Cambria" w:eastAsiaTheme="majorEastAsia" w:hAnsi="Cambria" w:cstheme="majorBidi"/>
+                <w:bCs/>
+                <w:color w:val="000000" w:themeColor="text1"/>
+                <w:sz w:val="28"/>
+                <w:szCs w:val="28"/>
+              </w:rPr>
+              <w:t>Project Manager</w:t>
+            </w:r>
+          </w:p>
+        </w:tc>
+        <w:tc>
+          <w:tcPr>
+            <w:tcW w:w="1673" w:type="dxa"/>
+          </w:tcPr>
+          <w:p>
+            <w:pPr>
+              <w:pStyle w:val="ListParagraph"/>
+              <w:spacing w:before="120" w:after="0"/>
+              <w:ind w:left="0"/>
+              <w:rPr>
+                <w:rFonts w:ascii="Cambria" w:eastAsiaTheme="majorEastAsia" w:hAnsi="Cambria" w:cstheme="majorBidi"/>
+                <w:bCs/>
+                <w:color w:val="000000" w:themeColor="text1"/>
+                <w:sz w:val="28"/>
+                <w:szCs w:val="28"/>
+              </w:rPr>
+            </w:pPr>
+            <w:r>
+              <w:rPr>
+                <w:rFonts w:ascii="Cambria" w:eastAsiaTheme="majorEastAsia" w:hAnsi="Cambria" w:cstheme="majorBidi"/>
+                <w:bCs/>
+                <w:color w:val="000000" w:themeColor="text1"/>
+                <w:sz w:val="28"/>
+                <w:szCs w:val="28"/>
+              </w:rPr>
+              <w:t>Instructor</w:t>
+            </w:r>
+          </w:p>
+        </w:tc>
+        <w:tc>
+          <w:tcPr>
+            <w:tcW w:w="2713" w:type="dxa"/>
+          </w:tcPr>
+          <w:p>
+            <w:pPr>
+              <w:pStyle w:val="ListParagraph"/>
+              <w:spacing w:before="120" w:after="0"/>
+              <w:ind w:left="0"/>
+              <w:rPr>
+                <w:rFonts w:ascii="Cambria" w:eastAsiaTheme="majorEastAsia" w:hAnsi="Cambria" w:cstheme="majorBidi"/>
+                <w:bCs/>
+                <w:color w:val="000000" w:themeColor="text1"/>
+                <w:sz w:val="28"/>
+                <w:szCs w:val="28"/>
+              </w:rPr>
+            </w:pPr>
+            <w:r>
+              <w:rPr>
+                <w:rFonts w:ascii="Cambria" w:eastAsiaTheme="majorEastAsia" w:hAnsi="Cambria" w:cstheme="majorBidi"/>
+                <w:bCs/>
+                <w:color w:val="000000" w:themeColor="text1"/>
+                <w:sz w:val="28"/>
+                <w:szCs w:val="28"/>
+              </w:rPr>
+              <w:t>khoannd@fpt.edu.vn</w:t>
+            </w:r>
+          </w:p>
+        </w:tc>
+      </w:tr>
+      <w:tr>
+        <w:tc>
+          <w:tcPr>
+            <w:tcW w:w="1264" w:type="dxa"/>
+          </w:tcPr>
+          <w:p>
+            <w:pPr>
+              <w:pStyle w:val="ListParagraph"/>
+              <w:spacing w:before="120" w:after="0"/>
+              <w:ind w:left="0"/>
+              <w:rPr>
+                <w:rFonts w:ascii="Cambria" w:eastAsiaTheme="majorEastAsia" w:hAnsi="Cambria" w:cstheme="majorBidi"/>
+                <w:bCs/>
+                <w:color w:val="000000" w:themeColor="text1"/>
+                <w:sz w:val="28"/>
+                <w:szCs w:val="28"/>
+              </w:rPr>
+            </w:pPr>
+            <w:r>
+              <w:rPr>
+                <w:rFonts w:ascii="Cambria" w:eastAsiaTheme="majorEastAsia" w:hAnsi="Cambria" w:cstheme="majorBidi"/>
+                <w:bCs/>
+                <w:color w:val="000000" w:themeColor="text1"/>
+                <w:sz w:val="28"/>
+                <w:szCs w:val="28"/>
+              </w:rPr>
+              <w:t>2</w:t>
+            </w:r>
+          </w:p>
+        </w:tc>
+        <w:tc>
+          <w:tcPr>
+            <w:tcW w:w="1524" w:type="dxa"/>
+          </w:tcPr>
+          <w:p>
+            <w:pPr>
+              <w:pStyle w:val="ListParagraph"/>
+              <w:spacing w:before="120" w:after="0"/>
+              <w:ind w:left="0"/>
+              <w:rPr>
+                <w:rFonts w:ascii="Cambria" w:eastAsiaTheme="majorEastAsia" w:hAnsi="Cambria" w:cstheme="majorBidi"/>
+                <w:bCs/>
+                <w:color w:val="000000" w:themeColor="text1"/>
+                <w:sz w:val="28"/>
+                <w:szCs w:val="28"/>
+              </w:rPr>
+            </w:pPr>
+            <w:r>
+              <w:rPr>
+                <w:rFonts w:ascii="Cambria" w:eastAsiaTheme="majorEastAsia" w:hAnsi="Cambria" w:cstheme="majorBidi"/>
+                <w:bCs/>
+                <w:color w:val="000000" w:themeColor="text1"/>
+                <w:sz w:val="28"/>
+                <w:szCs w:val="28"/>
+              </w:rPr>
+              <w:t>Lê Phước Việt</w:t>
+            </w:r>
+          </w:p>
+        </w:tc>
+        <w:tc>
+          <w:tcPr>
+            <w:tcW w:w="1682" w:type="dxa"/>
+          </w:tcPr>
+          <w:p>
+            <w:pPr>
+              <w:pStyle w:val="ListParagraph"/>
+              <w:spacing w:before="120" w:after="0"/>
+              <w:ind w:left="0"/>
+              <w:rPr>
+                <w:rFonts w:ascii="Cambria" w:eastAsiaTheme="majorEastAsia" w:hAnsi="Cambria" w:cstheme="majorBidi"/>
+                <w:bCs/>
+                <w:color w:val="000000" w:themeColor="text1"/>
+                <w:sz w:val="28"/>
+                <w:szCs w:val="28"/>
+              </w:rPr>
+            </w:pPr>
+            <w:r>
+              <w:rPr>
+                <w:rFonts w:ascii="Cambria" w:eastAsiaTheme="majorEastAsia" w:hAnsi="Cambria" w:cstheme="majorBidi"/>
+                <w:bCs/>
+                <w:color w:val="000000" w:themeColor="text1"/>
+                <w:sz w:val="28"/>
+                <w:szCs w:val="28"/>
+              </w:rPr>
+              <w:t>Developer</w:t>
+            </w:r>
+          </w:p>
+        </w:tc>
+        <w:tc>
+          <w:tcPr>
+            <w:tcW w:w="1673" w:type="dxa"/>
+          </w:tcPr>
+          <w:p>
+            <w:pPr>
+              <w:pStyle w:val="ListParagraph"/>
+              <w:spacing w:before="120" w:after="0"/>
+              <w:ind w:left="0"/>
+              <w:rPr>
+                <w:rFonts w:ascii="Cambria" w:eastAsiaTheme="majorEastAsia" w:hAnsi="Cambria" w:cstheme="majorBidi"/>
+                <w:bCs/>
+                <w:color w:val="000000" w:themeColor="text1"/>
+                <w:sz w:val="28"/>
+                <w:szCs w:val="28"/>
+              </w:rPr>
+            </w:pPr>
+            <w:r>
+              <w:rPr>
+                <w:rFonts w:ascii="Cambria" w:eastAsiaTheme="majorEastAsia" w:hAnsi="Cambria" w:cstheme="majorBidi"/>
+                <w:bCs/>
+                <w:color w:val="000000" w:themeColor="text1"/>
+                <w:sz w:val="28"/>
+                <w:szCs w:val="28"/>
+              </w:rPr>
+              <w:t>Leader</w:t>
+            </w:r>
+          </w:p>
+        </w:tc>
+        <w:tc>
+          <w:tcPr>
+            <w:tcW w:w="2713" w:type="dxa"/>
+          </w:tcPr>
+          <w:p>
+            <w:pPr>
+              <w:pStyle w:val="ListParagraph"/>
+              <w:spacing w:before="120" w:after="0"/>
+              <w:ind w:left="0"/>
+              <w:rPr>
+                <w:rFonts w:ascii="Cambria" w:eastAsiaTheme="majorEastAsia" w:hAnsi="Cambria" w:cstheme="majorBidi"/>
+                <w:bCs/>
+                <w:color w:val="000000" w:themeColor="text1"/>
+                <w:sz w:val="28"/>
+                <w:szCs w:val="28"/>
+              </w:rPr>
+            </w:pPr>
+            <w:r>
+              <w:rPr>
+                <w:rFonts w:ascii="Cambria" w:eastAsiaTheme="majorEastAsia" w:hAnsi="Cambria" w:cstheme="majorBidi"/>
+                <w:bCs/>
+                <w:color w:val="000000" w:themeColor="text1"/>
+                <w:sz w:val="28"/>
+                <w:szCs w:val="28"/>
+              </w:rPr>
+              <w:t>vietlpse60706@fpt.edu.vn</w:t>
+            </w:r>
+          </w:p>
+        </w:tc>
+      </w:tr>
+      <w:tr>
+        <w:tc>
+          <w:tcPr>
+            <w:tcW w:w="1264" w:type="dxa"/>
+          </w:tcPr>
+          <w:p>
+            <w:pPr>
+              <w:pStyle w:val="ListParagraph"/>
+              <w:spacing w:before="120" w:after="0"/>
+              <w:ind w:left="0"/>
+              <w:rPr>
+                <w:rFonts w:ascii="Cambria" w:eastAsiaTheme="majorEastAsia" w:hAnsi="Cambria" w:cstheme="majorBidi"/>
+                <w:bCs/>
+                <w:color w:val="000000" w:themeColor="text1"/>
+                <w:sz w:val="28"/>
+                <w:szCs w:val="28"/>
+              </w:rPr>
+            </w:pPr>
+            <w:r>
+              <w:rPr>
+                <w:rFonts w:ascii="Cambria" w:eastAsiaTheme="majorEastAsia" w:hAnsi="Cambria" w:cstheme="majorBidi"/>
+                <w:bCs/>
+                <w:color w:val="000000" w:themeColor="text1"/>
+                <w:sz w:val="28"/>
+                <w:szCs w:val="28"/>
+              </w:rPr>
+              <w:t>3</w:t>
+            </w:r>
+          </w:p>
+        </w:tc>
+        <w:tc>
+          <w:tcPr>
+            <w:tcW w:w="1524" w:type="dxa"/>
+          </w:tcPr>
+          <w:p>
+            <w:pPr>
+              <w:pStyle w:val="ListParagraph"/>
+              <w:spacing w:before="120" w:after="0"/>
+              <w:ind w:left="0"/>
+              <w:rPr>
+                <w:rFonts w:ascii="Cambria" w:eastAsiaTheme="majorEastAsia" w:hAnsi="Cambria" w:cstheme="majorBidi"/>
+                <w:bCs/>
+                <w:color w:val="000000" w:themeColor="text1"/>
+                <w:sz w:val="28"/>
+                <w:szCs w:val="28"/>
+              </w:rPr>
+            </w:pPr>
+            <w:r>
+              <w:rPr>
+                <w:rFonts w:ascii="Cambria" w:eastAsiaTheme="majorEastAsia" w:hAnsi="Cambria" w:cstheme="majorBidi"/>
+                <w:bCs/>
+                <w:color w:val="000000" w:themeColor="text1"/>
+                <w:sz w:val="28"/>
+                <w:szCs w:val="28"/>
+              </w:rPr>
+              <w:t>Nguyễn Xuân Sơn</w:t>
+            </w:r>
+          </w:p>
+        </w:tc>
+        <w:tc>
+          <w:tcPr>
+            <w:tcW w:w="1682" w:type="dxa"/>
+          </w:tcPr>
+          <w:p>
+            <w:pPr>
+              <w:pStyle w:val="ListParagraph"/>
+              <w:spacing w:before="120" w:after="0"/>
+              <w:ind w:left="0"/>
+              <w:rPr>
+                <w:rFonts w:ascii="Cambria" w:eastAsiaTheme="majorEastAsia" w:hAnsi="Cambria" w:cstheme="majorBidi"/>
+                <w:bCs/>
+                <w:color w:val="000000" w:themeColor="text1"/>
+                <w:sz w:val="28"/>
+                <w:szCs w:val="28"/>
+              </w:rPr>
+            </w:pPr>
+            <w:r>
+              <w:rPr>
+                <w:rFonts w:ascii="Cambria" w:eastAsiaTheme="majorEastAsia" w:hAnsi="Cambria" w:cstheme="majorBidi"/>
+                <w:bCs/>
+                <w:color w:val="000000" w:themeColor="text1"/>
+                <w:sz w:val="28"/>
+                <w:szCs w:val="28"/>
+              </w:rPr>
+              <w:t>Developer</w:t>
+            </w:r>
+          </w:p>
+        </w:tc>
+        <w:tc>
+          <w:tcPr>
+            <w:tcW w:w="1673" w:type="dxa"/>
+          </w:tcPr>
+          <w:p>
+            <w:pPr>
+              <w:pStyle w:val="ListParagraph"/>
+              <w:spacing w:before="120" w:after="0"/>
+              <w:ind w:left="0"/>
+              <w:rPr>
+                <w:rFonts w:ascii="Cambria" w:eastAsiaTheme="majorEastAsia" w:hAnsi="Cambria" w:cstheme="majorBidi"/>
+                <w:bCs/>
+                <w:color w:val="000000" w:themeColor="text1"/>
+                <w:sz w:val="28"/>
+                <w:szCs w:val="28"/>
+              </w:rPr>
+            </w:pPr>
+            <w:r>
+              <w:rPr>
+                <w:rFonts w:ascii="Cambria" w:eastAsiaTheme="majorEastAsia" w:hAnsi="Cambria" w:cstheme="majorBidi"/>
+                <w:bCs/>
+                <w:color w:val="000000" w:themeColor="text1"/>
+                <w:sz w:val="28"/>
+                <w:szCs w:val="28"/>
+              </w:rPr>
+              <w:t>Team Member</w:t>
+            </w:r>
+          </w:p>
+        </w:tc>
+        <w:tc>
+          <w:tcPr>
+            <w:tcW w:w="2713" w:type="dxa"/>
+          </w:tcPr>
+          <w:p>
+            <w:pPr>
+              <w:pStyle w:val="ListParagraph"/>
+              <w:spacing w:before="120" w:after="0"/>
+              <w:ind w:left="0"/>
+              <w:rPr>
+                <w:rFonts w:ascii="Cambria" w:eastAsiaTheme="majorEastAsia" w:hAnsi="Cambria" w:cstheme="majorBidi"/>
+                <w:bCs/>
+                <w:color w:val="000000" w:themeColor="text1"/>
+                <w:sz w:val="28"/>
+                <w:szCs w:val="28"/>
+              </w:rPr>
+            </w:pPr>
+          </w:p>
+        </w:tc>
+      </w:tr>
+      <w:tr>
+        <w:tc>
+          <w:tcPr>
+            <w:tcW w:w="1264" w:type="dxa"/>
+          </w:tcPr>
+          <w:p>
+            <w:pPr>
+              <w:pStyle w:val="ListParagraph"/>
+              <w:spacing w:before="120" w:after="0"/>
+              <w:ind w:left="0"/>
+              <w:rPr>
+                <w:rFonts w:ascii="Cambria" w:eastAsiaTheme="majorEastAsia" w:hAnsi="Cambria" w:cstheme="majorBidi"/>
+                <w:bCs/>
+                <w:color w:val="000000" w:themeColor="text1"/>
+                <w:sz w:val="28"/>
+                <w:szCs w:val="28"/>
+              </w:rPr>
+            </w:pPr>
+            <w:r>
+              <w:rPr>
+                <w:rFonts w:ascii="Cambria" w:eastAsiaTheme="majorEastAsia" w:hAnsi="Cambria" w:cstheme="majorBidi"/>
+                <w:bCs/>
+                <w:color w:val="000000" w:themeColor="text1"/>
+                <w:sz w:val="28"/>
+                <w:szCs w:val="28"/>
+              </w:rPr>
+              <w:t>4</w:t>
+            </w:r>
+          </w:p>
+        </w:tc>
+        <w:tc>
+          <w:tcPr>
+            <w:tcW w:w="1524" w:type="dxa"/>
+          </w:tcPr>
+          <w:p>
+            <w:pPr>
+              <w:pStyle w:val="ListParagraph"/>
+              <w:spacing w:before="120" w:after="0"/>
+              <w:ind w:left="0"/>
+              <w:rPr>
+                <w:rFonts w:ascii="Cambria" w:eastAsiaTheme="majorEastAsia" w:hAnsi="Cambria" w:cstheme="majorBidi"/>
+                <w:bCs/>
+                <w:color w:val="000000" w:themeColor="text1"/>
+                <w:sz w:val="28"/>
+                <w:szCs w:val="28"/>
+              </w:rPr>
+            </w:pPr>
+            <w:r>
+              <w:rPr>
+                <w:rFonts w:ascii="Cambria" w:eastAsiaTheme="majorEastAsia" w:hAnsi="Cambria" w:cstheme="majorBidi"/>
+                <w:bCs/>
+                <w:color w:val="000000" w:themeColor="text1"/>
+                <w:sz w:val="28"/>
+                <w:szCs w:val="28"/>
+              </w:rPr>
+              <w:t>Dương Thị Hoàng Anh</w:t>
+            </w:r>
+          </w:p>
+        </w:tc>
+        <w:tc>
+          <w:tcPr>
+            <w:tcW w:w="1682" w:type="dxa"/>
+          </w:tcPr>
+          <w:p>
+            <w:pPr>
+              <w:pStyle w:val="ListParagraph"/>
+              <w:spacing w:before="120" w:after="0"/>
+              <w:ind w:left="0"/>
+              <w:rPr>
+                <w:rFonts w:ascii="Cambria" w:eastAsiaTheme="majorEastAsia" w:hAnsi="Cambria" w:cstheme="majorBidi"/>
+                <w:bCs/>
+                <w:color w:val="000000" w:themeColor="text1"/>
+                <w:sz w:val="28"/>
+                <w:szCs w:val="28"/>
+              </w:rPr>
+            </w:pPr>
+            <w:r>
+              <w:rPr>
+                <w:rFonts w:ascii="Cambria" w:eastAsiaTheme="majorEastAsia" w:hAnsi="Cambria" w:cstheme="majorBidi"/>
+                <w:bCs/>
+                <w:color w:val="000000" w:themeColor="text1"/>
+                <w:sz w:val="28"/>
+                <w:szCs w:val="28"/>
+              </w:rPr>
+              <w:t>Developer</w:t>
+            </w:r>
+          </w:p>
+        </w:tc>
+        <w:tc>
+          <w:tcPr>
+            <w:tcW w:w="1673" w:type="dxa"/>
+          </w:tcPr>
+          <w:p>
+            <w:pPr>
+              <w:pStyle w:val="ListParagraph"/>
+              <w:spacing w:before="120" w:after="0"/>
+              <w:ind w:left="0"/>
+              <w:rPr>
+                <w:rFonts w:ascii="Cambria" w:eastAsiaTheme="majorEastAsia" w:hAnsi="Cambria" w:cstheme="majorBidi"/>
+                <w:bCs/>
+                <w:color w:val="000000" w:themeColor="text1"/>
+                <w:sz w:val="28"/>
+                <w:szCs w:val="28"/>
+              </w:rPr>
+            </w:pPr>
+            <w:r>
+              <w:rPr>
+                <w:rFonts w:ascii="Cambria" w:eastAsiaTheme="majorEastAsia" w:hAnsi="Cambria" w:cstheme="majorBidi"/>
+                <w:bCs/>
+                <w:color w:val="000000" w:themeColor="text1"/>
+                <w:sz w:val="28"/>
+                <w:szCs w:val="28"/>
+              </w:rPr>
+              <w:t>Team Member</w:t>
+            </w:r>
+          </w:p>
+        </w:tc>
+        <w:tc>
+          <w:tcPr>
+            <w:tcW w:w="2713" w:type="dxa"/>
+          </w:tcPr>
+          <w:p>
+            <w:pPr>
+              <w:pStyle w:val="ListParagraph"/>
+              <w:spacing w:before="120" w:after="0"/>
+              <w:ind w:left="0"/>
+              <w:rPr>
+                <w:rFonts w:ascii="Cambria" w:eastAsiaTheme="majorEastAsia" w:hAnsi="Cambria" w:cstheme="majorBidi"/>
+                <w:bCs/>
+                <w:color w:val="000000" w:themeColor="text1"/>
+                <w:sz w:val="28"/>
+                <w:szCs w:val="28"/>
+              </w:rPr>
+            </w:pPr>
+          </w:p>
+        </w:tc>
+      </w:tr>
+      <w:tr>
+        <w:tc>
+          <w:tcPr>
+            <w:tcW w:w="1264" w:type="dxa"/>
+          </w:tcPr>
+          <w:p>
+            <w:pPr>
+              <w:pStyle w:val="ListParagraph"/>
+              <w:spacing w:before="120" w:after="0"/>
+              <w:ind w:left="0"/>
+              <w:rPr>
+                <w:rFonts w:ascii="Cambria" w:eastAsiaTheme="majorEastAsia" w:hAnsi="Cambria" w:cstheme="majorBidi"/>
+                <w:bCs/>
+                <w:color w:val="000000" w:themeColor="text1"/>
+                <w:sz w:val="28"/>
+                <w:szCs w:val="28"/>
+              </w:rPr>
+            </w:pPr>
+            <w:r>
+              <w:rPr>
+                <w:rFonts w:ascii="Cambria" w:eastAsiaTheme="majorEastAsia" w:hAnsi="Cambria" w:cstheme="majorBidi"/>
+                <w:bCs/>
+                <w:color w:val="000000" w:themeColor="text1"/>
+                <w:sz w:val="28"/>
+                <w:szCs w:val="28"/>
+              </w:rPr>
+              <w:t>5</w:t>
+            </w:r>
+          </w:p>
+        </w:tc>
+        <w:tc>
+          <w:tcPr>
+            <w:tcW w:w="1524" w:type="dxa"/>
+          </w:tcPr>
+          <w:p>
+            <w:pPr>
+              <w:pStyle w:val="ListParagraph"/>
+              <w:spacing w:before="120" w:after="0"/>
+              <w:ind w:left="0"/>
+              <w:rPr>
+                <w:rFonts w:ascii="Cambria" w:eastAsiaTheme="majorEastAsia" w:hAnsi="Cambria" w:cstheme="majorBidi"/>
+                <w:bCs/>
+                <w:color w:val="000000" w:themeColor="text1"/>
+                <w:sz w:val="28"/>
+                <w:szCs w:val="28"/>
+              </w:rPr>
+            </w:pPr>
+            <w:r>
+              <w:rPr>
+                <w:rFonts w:ascii="Cambria" w:eastAsiaTheme="majorEastAsia" w:hAnsi="Cambria" w:cstheme="majorBidi"/>
+                <w:bCs/>
+                <w:color w:val="000000" w:themeColor="text1"/>
+                <w:sz w:val="28"/>
+                <w:szCs w:val="28"/>
+              </w:rPr>
+              <w:t>Vũ Nhật Anh Khoa</w:t>
+            </w:r>
+          </w:p>
+        </w:tc>
+        <w:tc>
+          <w:tcPr>
+            <w:tcW w:w="1682" w:type="dxa"/>
+          </w:tcPr>
+          <w:p>
+            <w:pPr>
+              <w:pStyle w:val="ListParagraph"/>
+              <w:spacing w:before="120" w:after="0"/>
+              <w:ind w:left="0"/>
+              <w:rPr>
+                <w:rFonts w:ascii="Cambria" w:eastAsiaTheme="majorEastAsia" w:hAnsi="Cambria" w:cstheme="majorBidi"/>
+                <w:bCs/>
+                <w:color w:val="000000" w:themeColor="text1"/>
+                <w:sz w:val="28"/>
+                <w:szCs w:val="28"/>
+              </w:rPr>
+            </w:pPr>
+            <w:r>
+              <w:rPr>
+                <w:rFonts w:ascii="Cambria" w:eastAsiaTheme="majorEastAsia" w:hAnsi="Cambria" w:cstheme="majorBidi"/>
+                <w:bCs/>
+                <w:color w:val="000000" w:themeColor="text1"/>
+                <w:sz w:val="28"/>
+                <w:szCs w:val="28"/>
+              </w:rPr>
+              <w:t>Developer</w:t>
+            </w:r>
+          </w:p>
+        </w:tc>
+        <w:tc>
+          <w:tcPr>
+            <w:tcW w:w="1673" w:type="dxa"/>
+          </w:tcPr>
+          <w:p>
+            <w:pPr>
+              <w:pStyle w:val="ListParagraph"/>
+              <w:spacing w:before="120" w:after="0"/>
+              <w:ind w:left="0"/>
+              <w:rPr>
+                <w:rFonts w:ascii="Cambria" w:eastAsiaTheme="majorEastAsia" w:hAnsi="Cambria" w:cstheme="majorBidi"/>
+                <w:bCs/>
+                <w:color w:val="000000" w:themeColor="text1"/>
+                <w:sz w:val="28"/>
+                <w:szCs w:val="28"/>
+              </w:rPr>
+            </w:pPr>
+            <w:r>
+              <w:rPr>
+                <w:rFonts w:ascii="Cambria" w:eastAsiaTheme="majorEastAsia" w:hAnsi="Cambria" w:cstheme="majorBidi"/>
+                <w:bCs/>
+                <w:color w:val="000000" w:themeColor="text1"/>
+                <w:sz w:val="28"/>
+                <w:szCs w:val="28"/>
+              </w:rPr>
+              <w:t>Team Member</w:t>
+            </w:r>
+          </w:p>
+        </w:tc>
+        <w:tc>
+          <w:tcPr>
+            <w:tcW w:w="2713" w:type="dxa"/>
+          </w:tcPr>
+          <w:p>
+            <w:pPr>
+              <w:pStyle w:val="ListParagraph"/>
+              <w:spacing w:before="120" w:after="0"/>
+              <w:ind w:left="0"/>
+              <w:rPr>
+                <w:rFonts w:ascii="Cambria" w:eastAsiaTheme="majorEastAsia" w:hAnsi="Cambria" w:cstheme="majorBidi"/>
+                <w:bCs/>
+                <w:color w:val="000000" w:themeColor="text1"/>
+                <w:sz w:val="28"/>
+                <w:szCs w:val="28"/>
+              </w:rPr>
+            </w:pPr>
+          </w:p>
+        </w:tc>
+      </w:tr>
+    </w:tbl>
+    <w:p>
+      <w:pPr>
+        <w:pStyle w:val="ListParagraph"/>
+        <w:spacing w:before="120" w:after="0"/>
+        <w:rPr>
+          <w:rFonts w:ascii="Cambria" w:eastAsiaTheme="majorEastAsia" w:hAnsi="Cambria" w:cstheme="majorBidi"/>
+          <w:bCs/>
+          <w:color w:val="000000" w:themeColor="text1"/>
+          <w:sz w:val="28"/>
+          <w:szCs w:val="28"/>
+          <w:u w:val="single"/>
+        </w:rPr>
+      </w:pPr>
+    </w:p>
+    <w:p>
+      <w:pPr>
+        <w:pStyle w:val="NoSpacing"/>
+        <w:ind w:left="720"/>
+      </w:pPr>
+    </w:p>
     <w:sectPr>
       <w:pgSz w:w="12240" w:h="15840"/>
       <w:pgMar w:top="1440" w:right="1440" w:bottom="1440" w:left="1440" w:header="720" w:footer="720" w:gutter="0"/>
@@ -1258,7 +2672,7 @@
 </file>
 
 <file path=word/numbering.xml><?xml version="1.0" encoding="utf-8"?>
-<w:numbering xmlns:wpc="http://schemas.microsoft.com/office/word/2010/wordprocessingCanvas" xmlns:mc="http://schemas.openxmlformats.org/markup-compatibility/2006" xmlns:o="urn:schemas-microsoft-com:office:office" xmlns:r="http://schemas.openxmlformats.org/officeDocument/2006/relationships" xmlns:m="http://schemas.openxmlformats.org/officeDocument/2006/math" xmlns:v="urn:schemas-microsoft-com:vml" xmlns:wp14="http://schemas.microsoft.com/office/word/2010/wordprocessingDrawing" xmlns:wp="http://schemas.openxmlformats.org/drawingml/2006/wordprocessingDrawing" xmlns:w10="urn:schemas-microsoft-com:office:word" xmlns:w="http://schemas.openxmlformats.org/wordprocessingml/2006/main" xmlns:w14="http://schemas.microsoft.com/office/word/2010/wordml" xmlns:w15="http://schemas.microsoft.com/office/word/2012/wordml" xmlns:wpg="http://schemas.microsoft.com/office/word/2010/wordprocessingGroup" xmlns:wpi="http://schemas.microsoft.com/office/word/2010/wordprocessingInk" xmlns:wne="http://schemas.microsoft.com/office/word/2006/wordml" xmlns:wps="http://schemas.microsoft.com/office/word/2010/wordprocessingShape" mc:Ignorable="w14 w15 wp14">
+<w:numbering xmlns:wpc="http://schemas.microsoft.com/office/word/2010/wordprocessingCanvas" xmlns:mc="http://schemas.openxmlformats.org/markup-compatibility/2006" xmlns:o="urn:schemas-microsoft-com:office:office" xmlns:r="http://schemas.openxmlformats.org/officeDocument/2006/relationships" xmlns:m="http://schemas.openxmlformats.org/officeDocument/2006/math" xmlns:v="urn:schemas-microsoft-com:vml" xmlns:wp14="http://schemas.microsoft.com/office/word/2010/wordprocessingDrawing" xmlns:wp="http://schemas.openxmlformats.org/drawingml/2006/wordprocessingDrawing" xmlns:w10="urn:schemas-microsoft-com:office:word" xmlns:w="http://schemas.openxmlformats.org/wordprocessingml/2006/main" xmlns:w14="http://schemas.microsoft.com/office/word/2010/wordml" xmlns:wpg="http://schemas.microsoft.com/office/word/2010/wordprocessingGroup" xmlns:wpi="http://schemas.microsoft.com/office/word/2010/wordprocessingInk" xmlns:wne="http://schemas.microsoft.com/office/word/2006/wordml" xmlns:wps="http://schemas.microsoft.com/office/word/2010/wordprocessingShape" mc:Ignorable="w14 wp14">
   <w:abstractNum w:abstractNumId="0">
     <w:nsid w:val="00E04874"/>
     <w:multiLevelType w:val="hybridMultilevel"/>
@@ -2214,6 +3628,119 @@
     </w:lvl>
   </w:abstractNum>
   <w:abstractNum w:abstractNumId="9">
+    <w:nsid w:val="25D80239"/>
+    <w:multiLevelType w:val="hybridMultilevel"/>
+    <w:tmpl w:val="EE409FB4"/>
+    <w:lvl w:ilvl="0" w:tplc="99C6DE62">
+      <w:start w:val="1"/>
+      <w:numFmt w:val="bullet"/>
+      <w:lvlText w:val="-"/>
+      <w:lvlJc w:val="left"/>
+      <w:pPr>
+        <w:ind w:left="1080" w:hanging="360"/>
+      </w:pPr>
+      <w:rPr>
+        <w:rFonts w:ascii="Cambria" w:eastAsiaTheme="majorEastAsia" w:hAnsi="Cambria" w:cstheme="majorBidi" w:hint="default"/>
+      </w:rPr>
+    </w:lvl>
+    <w:lvl w:ilvl="1" w:tplc="04090003">
+      <w:start w:val="1"/>
+      <w:numFmt w:val="bullet"/>
+      <w:lvlText w:val="o"/>
+      <w:lvlJc w:val="left"/>
+      <w:pPr>
+        <w:ind w:left="1800" w:hanging="360"/>
+      </w:pPr>
+      <w:rPr>
+        <w:rFonts w:ascii="Courier New" w:hAnsi="Courier New" w:cs="Courier New" w:hint="default"/>
+      </w:rPr>
+    </w:lvl>
+    <w:lvl w:ilvl="2" w:tplc="04090005" w:tentative="1">
+      <w:start w:val="1"/>
+      <w:numFmt w:val="bullet"/>
+      <w:lvlText w:val=""/>
+      <w:lvlJc w:val="left"/>
+      <w:pPr>
+        <w:ind w:left="2520" w:hanging="360"/>
+      </w:pPr>
+      <w:rPr>
+        <w:rFonts w:ascii="Wingdings" w:hAnsi="Wingdings" w:hint="default"/>
+      </w:rPr>
+    </w:lvl>
+    <w:lvl w:ilvl="3" w:tplc="04090001" w:tentative="1">
+      <w:start w:val="1"/>
+      <w:numFmt w:val="bullet"/>
+      <w:lvlText w:val=""/>
+      <w:lvlJc w:val="left"/>
+      <w:pPr>
+        <w:ind w:left="3240" w:hanging="360"/>
+      </w:pPr>
+      <w:rPr>
+        <w:rFonts w:ascii="Symbol" w:hAnsi="Symbol" w:hint="default"/>
+      </w:rPr>
+    </w:lvl>
+    <w:lvl w:ilvl="4" w:tplc="04090003" w:tentative="1">
+      <w:start w:val="1"/>
+      <w:numFmt w:val="bullet"/>
+      <w:lvlText w:val="o"/>
+      <w:lvlJc w:val="left"/>
+      <w:pPr>
+        <w:ind w:left="3960" w:hanging="360"/>
+      </w:pPr>
+      <w:rPr>
+        <w:rFonts w:ascii="Courier New" w:hAnsi="Courier New" w:cs="Courier New" w:hint="default"/>
+      </w:rPr>
+    </w:lvl>
+    <w:lvl w:ilvl="5" w:tplc="04090005" w:tentative="1">
+      <w:start w:val="1"/>
+      <w:numFmt w:val="bullet"/>
+      <w:lvlText w:val=""/>
+      <w:lvlJc w:val="left"/>
+      <w:pPr>
+        <w:ind w:left="4680" w:hanging="360"/>
+      </w:pPr>
+      <w:rPr>
+        <w:rFonts w:ascii="Wingdings" w:hAnsi="Wingdings" w:hint="default"/>
+      </w:rPr>
+    </w:lvl>
+    <w:lvl w:ilvl="6" w:tplc="04090001" w:tentative="1">
+      <w:start w:val="1"/>
+      <w:numFmt w:val="bullet"/>
+      <w:lvlText w:val=""/>
+      <w:lvlJc w:val="left"/>
+      <w:pPr>
+        <w:ind w:left="5400" w:hanging="360"/>
+      </w:pPr>
+      <w:rPr>
+        <w:rFonts w:ascii="Symbol" w:hAnsi="Symbol" w:hint="default"/>
+      </w:rPr>
+    </w:lvl>
+    <w:lvl w:ilvl="7" w:tplc="04090003" w:tentative="1">
+      <w:start w:val="1"/>
+      <w:numFmt w:val="bullet"/>
+      <w:lvlText w:val="o"/>
+      <w:lvlJc w:val="left"/>
+      <w:pPr>
+        <w:ind w:left="6120" w:hanging="360"/>
+      </w:pPr>
+      <w:rPr>
+        <w:rFonts w:ascii="Courier New" w:hAnsi="Courier New" w:cs="Courier New" w:hint="default"/>
+      </w:rPr>
+    </w:lvl>
+    <w:lvl w:ilvl="8" w:tplc="04090005" w:tentative="1">
+      <w:start w:val="1"/>
+      <w:numFmt w:val="bullet"/>
+      <w:lvlText w:val=""/>
+      <w:lvlJc w:val="left"/>
+      <w:pPr>
+        <w:ind w:left="6840" w:hanging="360"/>
+      </w:pPr>
+      <w:rPr>
+        <w:rFonts w:ascii="Wingdings" w:hAnsi="Wingdings" w:hint="default"/>
+      </w:rPr>
+    </w:lvl>
+  </w:abstractNum>
+  <w:abstractNum w:abstractNumId="10">
     <w:nsid w:val="2E8F5127"/>
     <w:multiLevelType w:val="hybridMultilevel"/>
     <w:tmpl w:val="55A61418"/>
@@ -2328,7 +3855,7 @@
       </w:rPr>
     </w:lvl>
   </w:abstractNum>
-  <w:abstractNum w:abstractNumId="10">
+  <w:abstractNum w:abstractNumId="11">
     <w:nsid w:val="2EF53AFF"/>
     <w:multiLevelType w:val="hybridMultilevel"/>
     <w:tmpl w:val="36F8430C"/>
@@ -2441,7 +3968,7 @@
       </w:rPr>
     </w:lvl>
   </w:abstractNum>
-  <w:abstractNum w:abstractNumId="11">
+  <w:abstractNum w:abstractNumId="12">
     <w:nsid w:val="2FCD112D"/>
     <w:multiLevelType w:val="hybridMultilevel"/>
     <w:tmpl w:val="41E42FD6"/>
@@ -2554,7 +4081,7 @@
       </w:rPr>
     </w:lvl>
   </w:abstractNum>
-  <w:abstractNum w:abstractNumId="12">
+  <w:abstractNum w:abstractNumId="13">
     <w:nsid w:val="30FB383B"/>
     <w:multiLevelType w:val="hybridMultilevel"/>
     <w:tmpl w:val="62D024A6"/>
@@ -2668,7 +4195,7 @@
       </w:rPr>
     </w:lvl>
   </w:abstractNum>
-  <w:abstractNum w:abstractNumId="13">
+  <w:abstractNum w:abstractNumId="14">
     <w:nsid w:val="32727723"/>
     <w:multiLevelType w:val="hybridMultilevel"/>
     <w:tmpl w:val="76EA63BE"/>
@@ -2757,7 +4284,7 @@
       </w:pPr>
     </w:lvl>
   </w:abstractNum>
-  <w:abstractNum w:abstractNumId="14">
+  <w:abstractNum w:abstractNumId="15">
     <w:nsid w:val="336912C6"/>
     <w:multiLevelType w:val="hybridMultilevel"/>
     <w:tmpl w:val="F9480538"/>
@@ -2870,7 +4397,7 @@
       </w:rPr>
     </w:lvl>
   </w:abstractNum>
-  <w:abstractNum w:abstractNumId="15">
+  <w:abstractNum w:abstractNumId="16">
     <w:nsid w:val="390C4D62"/>
     <w:multiLevelType w:val="hybridMultilevel"/>
     <w:tmpl w:val="BB60E8E0"/>
@@ -2984,7 +4511,7 @@
       </w:rPr>
     </w:lvl>
   </w:abstractNum>
-  <w:abstractNum w:abstractNumId="16">
+  <w:abstractNum w:abstractNumId="17">
     <w:nsid w:val="3EFE54A3"/>
     <w:multiLevelType w:val="hybridMultilevel"/>
     <w:tmpl w:val="19C648F0"/>
@@ -3098,7 +4625,7 @@
       </w:rPr>
     </w:lvl>
   </w:abstractNum>
-  <w:abstractNum w:abstractNumId="17">
+  <w:abstractNum w:abstractNumId="18">
     <w:nsid w:val="429F096D"/>
     <w:multiLevelType w:val="hybridMultilevel"/>
     <w:tmpl w:val="99C8224A"/>
@@ -3187,7 +4714,128 @@
       </w:pPr>
     </w:lvl>
   </w:abstractNum>
-  <w:abstractNum w:abstractNumId="18">
+  <w:abstractNum w:abstractNumId="19">
+    <w:nsid w:val="48AE08FA"/>
+    <w:multiLevelType w:val="multilevel"/>
+    <w:tmpl w:val="A34AD732"/>
+    <w:lvl w:ilvl="0">
+      <w:start w:val="1"/>
+      <w:numFmt w:val="decimal"/>
+      <w:lvlText w:val="%1."/>
+      <w:lvlJc w:val="left"/>
+      <w:pPr>
+        <w:ind w:left="720" w:hanging="360"/>
+      </w:pPr>
+      <w:rPr>
+        <w:rFonts w:hint="default"/>
+      </w:rPr>
+    </w:lvl>
+    <w:lvl w:ilvl="1">
+      <w:start w:val="1"/>
+      <w:numFmt w:val="decimal"/>
+      <w:isLgl/>
+      <w:lvlText w:val="%1.%2."/>
+      <w:lvlJc w:val="left"/>
+      <w:pPr>
+        <w:ind w:left="1440" w:hanging="720"/>
+      </w:pPr>
+      <w:rPr>
+        <w:rFonts w:hint="default"/>
+      </w:rPr>
+    </w:lvl>
+    <w:lvl w:ilvl="2">
+      <w:start w:val="1"/>
+      <w:numFmt w:val="decimal"/>
+      <w:isLgl/>
+      <w:lvlText w:val="%1.%2.%3."/>
+      <w:lvlJc w:val="left"/>
+      <w:pPr>
+        <w:ind w:left="1800" w:hanging="720"/>
+      </w:pPr>
+      <w:rPr>
+        <w:rFonts w:hint="default"/>
+      </w:rPr>
+    </w:lvl>
+    <w:lvl w:ilvl="3">
+      <w:start w:val="1"/>
+      <w:numFmt w:val="decimal"/>
+      <w:isLgl/>
+      <w:lvlText w:val="%1.%2.%3.%4."/>
+      <w:lvlJc w:val="left"/>
+      <w:pPr>
+        <w:ind w:left="2520" w:hanging="1080"/>
+      </w:pPr>
+      <w:rPr>
+        <w:rFonts w:hint="default"/>
+      </w:rPr>
+    </w:lvl>
+    <w:lvl w:ilvl="4">
+      <w:start w:val="1"/>
+      <w:numFmt w:val="decimal"/>
+      <w:isLgl/>
+      <w:lvlText w:val="%1.%2.%3.%4.%5."/>
+      <w:lvlJc w:val="left"/>
+      <w:pPr>
+        <w:ind w:left="3240" w:hanging="1440"/>
+      </w:pPr>
+      <w:rPr>
+        <w:rFonts w:hint="default"/>
+      </w:rPr>
+    </w:lvl>
+    <w:lvl w:ilvl="5">
+      <w:start w:val="1"/>
+      <w:numFmt w:val="decimal"/>
+      <w:isLgl/>
+      <w:lvlText w:val="%1.%2.%3.%4.%5.%6."/>
+      <w:lvlJc w:val="left"/>
+      <w:pPr>
+        <w:ind w:left="3600" w:hanging="1440"/>
+      </w:pPr>
+      <w:rPr>
+        <w:rFonts w:hint="default"/>
+      </w:rPr>
+    </w:lvl>
+    <w:lvl w:ilvl="6">
+      <w:start w:val="1"/>
+      <w:numFmt w:val="decimal"/>
+      <w:isLgl/>
+      <w:lvlText w:val="%1.%2.%3.%4.%5.%6.%7."/>
+      <w:lvlJc w:val="left"/>
+      <w:pPr>
+        <w:ind w:left="4320" w:hanging="1800"/>
+      </w:pPr>
+      <w:rPr>
+        <w:rFonts w:hint="default"/>
+      </w:rPr>
+    </w:lvl>
+    <w:lvl w:ilvl="7">
+      <w:start w:val="1"/>
+      <w:numFmt w:val="decimal"/>
+      <w:isLgl/>
+      <w:lvlText w:val="%1.%2.%3.%4.%5.%6.%7.%8."/>
+      <w:lvlJc w:val="left"/>
+      <w:pPr>
+        <w:ind w:left="5040" w:hanging="2160"/>
+      </w:pPr>
+      <w:rPr>
+        <w:rFonts w:hint="default"/>
+      </w:rPr>
+    </w:lvl>
+    <w:lvl w:ilvl="8">
+      <w:start w:val="1"/>
+      <w:numFmt w:val="decimal"/>
+      <w:isLgl/>
+      <w:lvlText w:val="%1.%2.%3.%4.%5.%6.%7.%8.%9."/>
+      <w:lvlJc w:val="left"/>
+      <w:pPr>
+        <w:ind w:left="5400" w:hanging="2160"/>
+      </w:pPr>
+      <w:rPr>
+        <w:rFonts w:hint="default"/>
+      </w:rPr>
+    </w:lvl>
+  </w:abstractNum>
+  <w:abstractNum w:abstractNumId="20">
     <w:nsid w:val="4B1413F9"/>
     <w:multiLevelType w:val="hybridMultilevel"/>
     <w:tmpl w:val="A3209352"/>
@@ -3303,7 +4951,7 @@
       </w:rPr>
     </w:lvl>
   </w:abstractNum>
-  <w:abstractNum w:abstractNumId="19">
+  <w:abstractNum w:abstractNumId="21">
     <w:nsid w:val="4DD23FE2"/>
     <w:multiLevelType w:val="hybridMultilevel"/>
     <w:tmpl w:val="24D68EB8"/>
@@ -3392,7 +5040,7 @@
       </w:pPr>
     </w:lvl>
   </w:abstractNum>
-  <w:abstractNum w:abstractNumId="20">
+  <w:abstractNum w:abstractNumId="22">
     <w:nsid w:val="4F5B1680"/>
     <w:multiLevelType w:val="hybridMultilevel"/>
     <w:tmpl w:val="E7E4A340"/>
@@ -3505,7 +5153,7 @@
       </w:rPr>
     </w:lvl>
   </w:abstractNum>
-  <w:abstractNum w:abstractNumId="21">
+  <w:abstractNum w:abstractNumId="23">
     <w:nsid w:val="4F7D3F6E"/>
     <w:multiLevelType w:val="hybridMultilevel"/>
     <w:tmpl w:val="510A693E"/>
@@ -3618,7 +5266,7 @@
       </w:rPr>
     </w:lvl>
   </w:abstractNum>
-  <w:abstractNum w:abstractNumId="22">
+  <w:abstractNum w:abstractNumId="24">
     <w:nsid w:val="514A37D9"/>
     <w:multiLevelType w:val="hybridMultilevel"/>
     <w:tmpl w:val="254C40DA"/>
@@ -3731,7 +5379,7 @@
       </w:rPr>
     </w:lvl>
   </w:abstractNum>
-  <w:abstractNum w:abstractNumId="23">
+  <w:abstractNum w:abstractNumId="25">
     <w:nsid w:val="57774013"/>
     <w:multiLevelType w:val="hybridMultilevel"/>
     <w:tmpl w:val="A78AED90"/>
@@ -3820,7 +5468,120 @@
       </w:pPr>
     </w:lvl>
   </w:abstractNum>
-  <w:abstractNum w:abstractNumId="24">
+  <w:abstractNum w:abstractNumId="26">
+    <w:nsid w:val="646841C3"/>
+    <w:multiLevelType w:val="hybridMultilevel"/>
+    <w:tmpl w:val="2404F0D0"/>
+    <w:lvl w:ilvl="0" w:tplc="99C6DE62">
+      <w:start w:val="1"/>
+      <w:numFmt w:val="bullet"/>
+      <w:lvlText w:val="-"/>
+      <w:lvlJc w:val="left"/>
+      <w:pPr>
+        <w:ind w:left="2520" w:hanging="360"/>
+      </w:pPr>
+      <w:rPr>
+        <w:rFonts w:ascii="Cambria" w:eastAsiaTheme="majorEastAsia" w:hAnsi="Cambria" w:cstheme="majorBidi" w:hint="default"/>
+      </w:rPr>
+    </w:lvl>
+    <w:lvl w:ilvl="1" w:tplc="04090003" w:tentative="1">
+      <w:start w:val="1"/>
+      <w:numFmt w:val="bullet"/>
+      <w:lvlText w:val="o"/>
+      <w:lvlJc w:val="left"/>
+      <w:pPr>
+        <w:ind w:left="2880" w:hanging="360"/>
+      </w:pPr>
+      <w:rPr>
+        <w:rFonts w:ascii="Courier New" w:hAnsi="Courier New" w:cs="Courier New" w:hint="default"/>
+      </w:rPr>
+    </w:lvl>
+    <w:lvl w:ilvl="2" w:tplc="04090005" w:tentative="1">
+      <w:start w:val="1"/>
+      <w:numFmt w:val="bullet"/>
+      <w:lvlText w:val=""/>
+      <w:lvlJc w:val="left"/>
+      <w:pPr>
+        <w:ind w:left="3600" w:hanging="360"/>
+      </w:pPr>
+      <w:rPr>
+        <w:rFonts w:ascii="Wingdings" w:hAnsi="Wingdings" w:hint="default"/>
+      </w:rPr>
+    </w:lvl>
+    <w:lvl w:ilvl="3" w:tplc="04090001" w:tentative="1">
+      <w:start w:val="1"/>
+      <w:numFmt w:val="bullet"/>
+      <w:lvlText w:val=""/>
+      <w:lvlJc w:val="left"/>
+      <w:pPr>
+        <w:ind w:left="4320" w:hanging="360"/>
+      </w:pPr>
+      <w:rPr>
+        <w:rFonts w:ascii="Symbol" w:hAnsi="Symbol" w:hint="default"/>
+      </w:rPr>
+    </w:lvl>
+    <w:lvl w:ilvl="4" w:tplc="04090003" w:tentative="1">
+      <w:start w:val="1"/>
+      <w:numFmt w:val="bullet"/>
+      <w:lvlText w:val="o"/>
+      <w:lvlJc w:val="left"/>
+      <w:pPr>
+        <w:ind w:left="5040" w:hanging="360"/>
+      </w:pPr>
+      <w:rPr>
+        <w:rFonts w:ascii="Courier New" w:hAnsi="Courier New" w:cs="Courier New" w:hint="default"/>
+      </w:rPr>
+    </w:lvl>
+    <w:lvl w:ilvl="5" w:tplc="04090005" w:tentative="1">
+      <w:start w:val="1"/>
+      <w:numFmt w:val="bullet"/>
+      <w:lvlText w:val=""/>
+      <w:lvlJc w:val="left"/>
+      <w:pPr>
+        <w:ind w:left="5760" w:hanging="360"/>
+      </w:pPr>
+      <w:rPr>
+        <w:rFonts w:ascii="Wingdings" w:hAnsi="Wingdings" w:hint="default"/>
+      </w:rPr>
+    </w:lvl>
+    <w:lvl w:ilvl="6" w:tplc="04090001" w:tentative="1">
+      <w:start w:val="1"/>
+      <w:numFmt w:val="bullet"/>
+      <w:lvlText w:val=""/>
+      <w:lvlJc w:val="left"/>
+      <w:pPr>
+        <w:ind w:left="6480" w:hanging="360"/>
+      </w:pPr>
+      <w:rPr>
+        <w:rFonts w:ascii="Symbol" w:hAnsi="Symbol" w:hint="default"/>
+      </w:rPr>
+    </w:lvl>
+    <w:lvl w:ilvl="7" w:tplc="04090003" w:tentative="1">
+      <w:start w:val="1"/>
+      <w:numFmt w:val="bullet"/>
+      <w:lvlText w:val="o"/>
+      <w:lvlJc w:val="left"/>
+      <w:pPr>
+        <w:ind w:left="7200" w:hanging="360"/>
+      </w:pPr>
+      <w:rPr>
+        <w:rFonts w:ascii="Courier New" w:hAnsi="Courier New" w:cs="Courier New" w:hint="default"/>
+      </w:rPr>
+    </w:lvl>
+    <w:lvl w:ilvl="8" w:tplc="04090005" w:tentative="1">
+      <w:start w:val="1"/>
+      <w:numFmt w:val="bullet"/>
+      <w:lvlText w:val=""/>
+      <w:lvlJc w:val="left"/>
+      <w:pPr>
+        <w:ind w:left="7920" w:hanging="360"/>
+      </w:pPr>
+      <w:rPr>
+        <w:rFonts w:ascii="Wingdings" w:hAnsi="Wingdings" w:hint="default"/>
+      </w:rPr>
+    </w:lvl>
+  </w:abstractNum>
+  <w:abstractNum w:abstractNumId="27">
     <w:nsid w:val="6C1A772B"/>
     <w:multiLevelType w:val="hybridMultilevel"/>
     <w:tmpl w:val="F9746F2A"/>
@@ -3909,7 +5670,7 @@
       </w:pPr>
     </w:lvl>
   </w:abstractNum>
-  <w:abstractNum w:abstractNumId="25">
+  <w:abstractNum w:abstractNumId="28">
     <w:nsid w:val="70181F6B"/>
     <w:multiLevelType w:val="hybridMultilevel"/>
     <w:tmpl w:val="25687230"/>
@@ -4022,7 +5783,7 @@
       </w:rPr>
     </w:lvl>
   </w:abstractNum>
-  <w:abstractNum w:abstractNumId="26">
+  <w:abstractNum w:abstractNumId="29">
     <w:nsid w:val="71C14293"/>
     <w:multiLevelType w:val="hybridMultilevel"/>
     <w:tmpl w:val="8D3814AA"/>
@@ -4115,7 +5876,7 @@
       </w:pPr>
     </w:lvl>
   </w:abstractNum>
-  <w:abstractNum w:abstractNumId="27">
+  <w:abstractNum w:abstractNumId="30">
     <w:nsid w:val="73D03B07"/>
     <w:multiLevelType w:val="hybridMultilevel"/>
     <w:tmpl w:val="89643068"/>
@@ -4205,7 +5966,7 @@
       </w:pPr>
     </w:lvl>
   </w:abstractNum>
-  <w:abstractNum w:abstractNumId="28">
+  <w:abstractNum w:abstractNumId="31">
     <w:nsid w:val="754A6ABE"/>
     <w:multiLevelType w:val="hybridMultilevel"/>
     <w:tmpl w:val="8E04D7F2"/>
@@ -4297,7 +6058,7 @@
       </w:pPr>
     </w:lvl>
   </w:abstractNum>
-  <w:abstractNum w:abstractNumId="29">
+  <w:abstractNum w:abstractNumId="32">
     <w:nsid w:val="7E136A4A"/>
     <w:multiLevelType w:val="hybridMultilevel"/>
     <w:tmpl w:val="B86E03A4"/>
@@ -4415,25 +6176,25 @@
     <w:abstractNumId w:val="4"/>
   </w:num>
   <w:num w:numId="2">
-    <w:abstractNumId w:val="13"/>
+    <w:abstractNumId w:val="14"/>
   </w:num>
   <w:num w:numId="3">
     <w:abstractNumId w:val="6"/>
   </w:num>
   <w:num w:numId="4">
-    <w:abstractNumId w:val="24"/>
+    <w:abstractNumId w:val="27"/>
   </w:num>
   <w:num w:numId="5">
-    <w:abstractNumId w:val="23"/>
+    <w:abstractNumId w:val="25"/>
   </w:num>
   <w:num w:numId="6">
-    <w:abstractNumId w:val="17"/>
+    <w:abstractNumId w:val="18"/>
   </w:num>
   <w:num w:numId="7">
     <w:abstractNumId w:val="2"/>
   </w:num>
   <w:num w:numId="8">
-    <w:abstractNumId w:val="15"/>
+    <w:abstractNumId w:val="16"/>
   </w:num>
   <w:num w:numId="9">
     <w:abstractNumId w:val="5"/>
@@ -4442,10 +6203,10 @@
     <w:abstractNumId w:val="8"/>
   </w:num>
   <w:num w:numId="11">
-    <w:abstractNumId w:val="25"/>
+    <w:abstractNumId w:val="28"/>
   </w:num>
   <w:num w:numId="12">
-    <w:abstractNumId w:val="20"/>
+    <w:abstractNumId w:val="22"/>
   </w:num>
   <w:num w:numId="13">
     <w:abstractNumId w:val="1"/>
@@ -4454,58 +6215,67 @@
     <w:abstractNumId w:val="7"/>
   </w:num>
   <w:num w:numId="15">
-    <w:abstractNumId w:val="14"/>
+    <w:abstractNumId w:val="15"/>
   </w:num>
   <w:num w:numId="16">
-    <w:abstractNumId w:val="10"/>
+    <w:abstractNumId w:val="11"/>
   </w:num>
   <w:num w:numId="17">
-    <w:abstractNumId w:val="19"/>
+    <w:abstractNumId w:val="21"/>
   </w:num>
   <w:num w:numId="18">
-    <w:abstractNumId w:val="28"/>
+    <w:abstractNumId w:val="31"/>
   </w:num>
   <w:num w:numId="19">
-    <w:abstractNumId w:val="22"/>
+    <w:abstractNumId w:val="24"/>
   </w:num>
   <w:num w:numId="20">
-    <w:abstractNumId w:val="16"/>
+    <w:abstractNumId w:val="17"/>
   </w:num>
   <w:num w:numId="21">
-    <w:abstractNumId w:val="11"/>
+    <w:abstractNumId w:val="12"/>
   </w:num>
   <w:num w:numId="22">
     <w:abstractNumId w:val="0"/>
   </w:num>
   <w:num w:numId="23">
-    <w:abstractNumId w:val="27"/>
+    <w:abstractNumId w:val="30"/>
   </w:num>
   <w:num w:numId="24">
-    <w:abstractNumId w:val="21"/>
+    <w:abstractNumId w:val="23"/>
   </w:num>
   <w:num w:numId="25">
     <w:abstractNumId w:val="3"/>
   </w:num>
   <w:num w:numId="26">
-    <w:abstractNumId w:val="18"/>
+    <w:abstractNumId w:val="20"/>
   </w:num>
   <w:num w:numId="27">
+    <w:abstractNumId w:val="32"/>
+  </w:num>
+  <w:num w:numId="28">
     <w:abstractNumId w:val="29"/>
   </w:num>
-  <w:num w:numId="28">
-    <w:abstractNumId w:val="26"/>
-  </w:num>
   <w:num w:numId="29">
-    <w:abstractNumId w:val="12"/>
+    <w:abstractNumId w:val="13"/>
   </w:num>
   <w:num w:numId="30">
+    <w:abstractNumId w:val="10"/>
+  </w:num>
+  <w:num w:numId="31">
+    <w:abstractNumId w:val="19"/>
+  </w:num>
+  <w:num w:numId="32">
     <w:abstractNumId w:val="9"/>
+  </w:num>
+  <w:num w:numId="33">
+    <w:abstractNumId w:val="26"/>
   </w:num>
 </w:numbering>
 </file>
 
 <file path=word/styles.xml><?xml version="1.0" encoding="utf-8"?>
-<w:styles xmlns:mc="http://schemas.openxmlformats.org/markup-compatibility/2006" xmlns:r="http://schemas.openxmlformats.org/officeDocument/2006/relationships" xmlns:w="http://schemas.openxmlformats.org/wordprocessingml/2006/main" xmlns:w14="http://schemas.microsoft.com/office/word/2010/wordml" xmlns:w15="http://schemas.microsoft.com/office/word/2012/wordml" mc:Ignorable="w14 w15">
+<w:styles xmlns:mc="http://schemas.openxmlformats.org/markup-compatibility/2006" xmlns:r="http://schemas.openxmlformats.org/officeDocument/2006/relationships" xmlns:w="http://schemas.openxmlformats.org/wordprocessingml/2006/main" xmlns:w14="http://schemas.microsoft.com/office/word/2010/wordml" mc:Ignorable="w14">
   <w:docDefaults>
     <w:rPrDefault>
       <w:rPr>
@@ -4521,378 +6291,144 @@
       </w:pPr>
     </w:pPrDefault>
   </w:docDefaults>
-  <w:latentStyles w:defLockedState="0" w:defUIPriority="99" w:defSemiHidden="0" w:defUnhideWhenUsed="0" w:defQFormat="0" w:count="371">
-    <w:lsdException w:name="Normal" w:uiPriority="0" w:qFormat="1"/>
-    <w:lsdException w:name="heading 1" w:uiPriority="9" w:qFormat="1"/>
-    <w:lsdException w:name="heading 2" w:semiHidden="1" w:uiPriority="9" w:unhideWhenUsed="1" w:qFormat="1"/>
-    <w:lsdException w:name="heading 3" w:semiHidden="1" w:uiPriority="9" w:unhideWhenUsed="1" w:qFormat="1"/>
-    <w:lsdException w:name="heading 4" w:semiHidden="1" w:uiPriority="9" w:unhideWhenUsed="1" w:qFormat="1"/>
-    <w:lsdException w:name="heading 5" w:semiHidden="1" w:uiPriority="9" w:unhideWhenUsed="1" w:qFormat="1"/>
-    <w:lsdException w:name="heading 6" w:semiHidden="1" w:uiPriority="9" w:unhideWhenUsed="1" w:qFormat="1"/>
-    <w:lsdException w:name="heading 7" w:semiHidden="1" w:uiPriority="9" w:unhideWhenUsed="1" w:qFormat="1"/>
-    <w:lsdException w:name="heading 8" w:semiHidden="1" w:uiPriority="9" w:unhideWhenUsed="1" w:qFormat="1"/>
-    <w:lsdException w:name="heading 9" w:semiHidden="1" w:uiPriority="9" w:unhideWhenUsed="1" w:qFormat="1"/>
-    <w:lsdException w:name="index 1" w:semiHidden="1" w:unhideWhenUsed="1"/>
-    <w:lsdException w:name="index 2" w:semiHidden="1" w:unhideWhenUsed="1"/>
-    <w:lsdException w:name="index 3" w:semiHidden="1" w:unhideWhenUsed="1"/>
-    <w:lsdException w:name="index 4" w:semiHidden="1" w:unhideWhenUsed="1"/>
-    <w:lsdException w:name="index 5" w:semiHidden="1" w:unhideWhenUsed="1"/>
-    <w:lsdException w:name="index 6" w:semiHidden="1" w:unhideWhenUsed="1"/>
-    <w:lsdException w:name="index 7" w:semiHidden="1" w:unhideWhenUsed="1"/>
-    <w:lsdException w:name="index 8" w:semiHidden="1" w:unhideWhenUsed="1"/>
-    <w:lsdException w:name="index 9" w:semiHidden="1" w:unhideWhenUsed="1"/>
-    <w:lsdException w:name="toc 1" w:semiHidden="1" w:uiPriority="39" w:unhideWhenUsed="1"/>
-    <w:lsdException w:name="toc 2" w:semiHidden="1" w:uiPriority="39" w:unhideWhenUsed="1"/>
-    <w:lsdException w:name="toc 3" w:semiHidden="1" w:uiPriority="39" w:unhideWhenUsed="1"/>
-    <w:lsdException w:name="toc 4" w:semiHidden="1" w:uiPriority="39" w:unhideWhenUsed="1"/>
-    <w:lsdException w:name="toc 5" w:semiHidden="1" w:uiPriority="39" w:unhideWhenUsed="1"/>
-    <w:lsdException w:name="toc 6" w:semiHidden="1" w:uiPriority="39" w:unhideWhenUsed="1"/>
-    <w:lsdException w:name="toc 7" w:semiHidden="1" w:uiPriority="39" w:unhideWhenUsed="1"/>
-    <w:lsdException w:name="toc 8" w:semiHidden="1" w:uiPriority="39" w:unhideWhenUsed="1"/>
-    <w:lsdException w:name="toc 9" w:semiHidden="1" w:uiPriority="39" w:unhideWhenUsed="1"/>
-    <w:lsdException w:name="Normal Indent" w:semiHidden="1" w:unhideWhenUsed="1"/>
-    <w:lsdException w:name="footnote text" w:semiHidden="1" w:unhideWhenUsed="1"/>
-    <w:lsdException w:name="annotation text" w:semiHidden="1" w:unhideWhenUsed="1"/>
-    <w:lsdException w:name="header" w:semiHidden="1" w:unhideWhenUsed="1"/>
-    <w:lsdException w:name="footer" w:semiHidden="1" w:unhideWhenUsed="1"/>
-    <w:lsdException w:name="index heading" w:semiHidden="1" w:unhideWhenUsed="1"/>
-    <w:lsdException w:name="caption" w:semiHidden="1" w:uiPriority="35" w:unhideWhenUsed="1" w:qFormat="1"/>
-    <w:lsdException w:name="table of figures" w:semiHidden="1" w:unhideWhenUsed="1"/>
-    <w:lsdException w:name="envelope address" w:semiHidden="1" w:unhideWhenUsed="1"/>
-    <w:lsdException w:name="envelope return" w:semiHidden="1" w:unhideWhenUsed="1"/>
-    <w:lsdException w:name="footnote reference" w:semiHidden="1" w:unhideWhenUsed="1"/>
-    <w:lsdException w:name="annotation reference" w:semiHidden="1" w:unhideWhenUsed="1"/>
-    <w:lsdException w:name="line number" w:semiHidden="1" w:unhideWhenUsed="1"/>
-    <w:lsdException w:name="page number" w:semiHidden="1" w:unhideWhenUsed="1"/>
-    <w:lsdException w:name="endnote reference" w:semiHidden="1" w:unhideWhenUsed="1"/>
-    <w:lsdException w:name="endnote text" w:semiHidden="1" w:unhideWhenUsed="1"/>
-    <w:lsdException w:name="table of authorities" w:semiHidden="1" w:unhideWhenUsed="1"/>
-    <w:lsdException w:name="macro" w:semiHidden="1" w:unhideWhenUsed="1"/>
-    <w:lsdException w:name="toa heading" w:semiHidden="1" w:unhideWhenUsed="1"/>
-    <w:lsdException w:name="List" w:semiHidden="1" w:unhideWhenUsed="1"/>
-    <w:lsdException w:name="List Bullet" w:semiHidden="1" w:unhideWhenUsed="1"/>
-    <w:lsdException w:name="List Number" w:semiHidden="1" w:unhideWhenUsed="1"/>
-    <w:lsdException w:name="List 2" w:semiHidden="1" w:unhideWhenUsed="1"/>
-    <w:lsdException w:name="List 3" w:semiHidden="1" w:unhideWhenUsed="1"/>
-    <w:lsdException w:name="List 4" w:semiHidden="1" w:unhideWhenUsed="1"/>
-    <w:lsdException w:name="List 5" w:semiHidden="1" w:unhideWhenUsed="1"/>
-    <w:lsdException w:name="List Bullet 2" w:semiHidden="1" w:unhideWhenUsed="1"/>
-    <w:lsdException w:name="List Bullet 3" w:semiHidden="1" w:unhideWhenUsed="1"/>
-    <w:lsdException w:name="List Bullet 4" w:semiHidden="1" w:unhideWhenUsed="1"/>
-    <w:lsdException w:name="List Bullet 5" w:semiHidden="1" w:unhideWhenUsed="1"/>
-    <w:lsdException w:name="List Number 2" w:semiHidden="1" w:unhideWhenUsed="1"/>
-    <w:lsdException w:name="List Number 3" w:semiHidden="1" w:unhideWhenUsed="1"/>
-    <w:lsdException w:name="List Number 4" w:semiHidden="1" w:unhideWhenUsed="1"/>
-    <w:lsdException w:name="List Number 5" w:semiHidden="1" w:unhideWhenUsed="1"/>
-    <w:lsdException w:name="Title" w:uiPriority="10" w:qFormat="1"/>
-    <w:lsdException w:name="Closing" w:semiHidden="1" w:unhideWhenUsed="1"/>
-    <w:lsdException w:name="Signature" w:semiHidden="1" w:unhideWhenUsed="1"/>
-    <w:lsdException w:name="Default Paragraph Font" w:semiHidden="1" w:uiPriority="1" w:unhideWhenUsed="1"/>
-    <w:lsdException w:name="Body Text" w:semiHidden="1" w:unhideWhenUsed="1"/>
-    <w:lsdException w:name="Body Text Indent" w:semiHidden="1" w:unhideWhenUsed="1"/>
-    <w:lsdException w:name="List Continue" w:semiHidden="1" w:unhideWhenUsed="1"/>
-    <w:lsdException w:name="List Continue 2" w:semiHidden="1" w:unhideWhenUsed="1"/>
-    <w:lsdException w:name="List Continue 3" w:semiHidden="1" w:unhideWhenUsed="1"/>
-    <w:lsdException w:name="List Continue 4" w:semiHidden="1" w:unhideWhenUsed="1"/>
-    <w:lsdException w:name="List Continue 5" w:semiHidden="1" w:unhideWhenUsed="1"/>
-    <w:lsdException w:name="Message Header" w:semiHidden="1" w:unhideWhenUsed="1"/>
-    <w:lsdException w:name="Subtitle" w:uiPriority="11" w:qFormat="1"/>
-    <w:lsdException w:name="Salutation" w:semiHidden="1" w:unhideWhenUsed="1"/>
-    <w:lsdException w:name="Date" w:semiHidden="1" w:unhideWhenUsed="1"/>
-    <w:lsdException w:name="Body Text First Indent" w:semiHidden="1" w:unhideWhenUsed="1"/>
-    <w:lsdException w:name="Body Text First Indent 2" w:semiHidden="1" w:unhideWhenUsed="1"/>
-    <w:lsdException w:name="Note Heading" w:semiHidden="1" w:unhideWhenUsed="1"/>
-    <w:lsdException w:name="Body Text 2" w:semiHidden="1" w:unhideWhenUsed="1"/>
-    <w:lsdException w:name="Body Text 3" w:semiHidden="1" w:unhideWhenUsed="1"/>
-    <w:lsdException w:name="Body Text Indent 2" w:semiHidden="1" w:unhideWhenUsed="1"/>
-    <w:lsdException w:name="Body Text Indent 3" w:semiHidden="1" w:unhideWhenUsed="1"/>
-    <w:lsdException w:name="Block Text" w:semiHidden="1" w:unhideWhenUsed="1"/>
-    <w:lsdException w:name="Hyperlink" w:semiHidden="1" w:unhideWhenUsed="1"/>
-    <w:lsdException w:name="FollowedHyperlink" w:semiHidden="1" w:unhideWhenUsed="1"/>
-    <w:lsdException w:name="Strong" w:uiPriority="22" w:qFormat="1"/>
-    <w:lsdException w:name="Emphasis" w:uiPriority="20" w:qFormat="1"/>
-    <w:lsdException w:name="Document Map" w:semiHidden="1" w:unhideWhenUsed="1"/>
-    <w:lsdException w:name="Plain Text" w:semiHidden="1" w:unhideWhenUsed="1"/>
-    <w:lsdException w:name="E-mail Signature" w:semiHidden="1" w:unhideWhenUsed="1"/>
-    <w:lsdException w:name="HTML Top of Form" w:semiHidden="1" w:unhideWhenUsed="1"/>
-    <w:lsdException w:name="HTML Bottom of Form" w:semiHidden="1" w:unhideWhenUsed="1"/>
-    <w:lsdException w:name="Normal (Web)" w:semiHidden="1" w:unhideWhenUsed="1"/>
-    <w:lsdException w:name="HTML Acronym" w:semiHidden="1" w:unhideWhenUsed="1"/>
-    <w:lsdException w:name="HTML Address" w:semiHidden="1" w:unhideWhenUsed="1"/>
-    <w:lsdException w:name="HTML Cite" w:semiHidden="1" w:unhideWhenUsed="1"/>
-    <w:lsdException w:name="HTML Code" w:semiHidden="1" w:unhideWhenUsed="1"/>
-    <w:lsdException w:name="HTML Definition" w:semiHidden="1" w:unhideWhenUsed="1"/>
-    <w:lsdException w:name="HTML Keyboard" w:semiHidden="1" w:unhideWhenUsed="1"/>
-    <w:lsdException w:name="HTML Preformatted" w:semiHidden="1" w:unhideWhenUsed="1"/>
-    <w:lsdException w:name="HTML Sample" w:semiHidden="1" w:unhideWhenUsed="1"/>
-    <w:lsdException w:name="HTML Typewriter" w:semiHidden="1" w:unhideWhenUsed="1"/>
-    <w:lsdException w:name="HTML Variable" w:semiHidden="1" w:unhideWhenUsed="1"/>
-    <w:lsdException w:name="Normal Table" w:semiHidden="1" w:unhideWhenUsed="1"/>
-    <w:lsdException w:name="annotation subject" w:semiHidden="1" w:unhideWhenUsed="1"/>
-    <w:lsdException w:name="No List" w:semiHidden="1" w:unhideWhenUsed="1"/>
-    <w:lsdException w:name="Outline List 1" w:semiHidden="1" w:unhideWhenUsed="1"/>
-    <w:lsdException w:name="Outline List 2" w:semiHidden="1" w:unhideWhenUsed="1"/>
-    <w:lsdException w:name="Outline List 3" w:semiHidden="1" w:unhideWhenUsed="1"/>
-    <w:lsdException w:name="Table Simple 1" w:semiHidden="1" w:unhideWhenUsed="1"/>
-    <w:lsdException w:name="Table Simple 2" w:semiHidden="1" w:unhideWhenUsed="1"/>
-    <w:lsdException w:name="Table Simple 3" w:semiHidden="1" w:unhideWhenUsed="1"/>
-    <w:lsdException w:name="Table Classic 1" w:semiHidden="1" w:unhideWhenUsed="1"/>
-    <w:lsdException w:name="Table Classic 2" w:semiHidden="1" w:unhideWhenUsed="1"/>
-    <w:lsdException w:name="Table Classic 3" w:semiHidden="1" w:unhideWhenUsed="1"/>
-    <w:lsdException w:name="Table Classic 4" w:semiHidden="1" w:unhideWhenUsed="1"/>
-    <w:lsdException w:name="Table Colorful 1" w:semiHidden="1" w:unhideWhenUsed="1"/>
-    <w:lsdException w:name="Table Colorful 2" w:semiHidden="1" w:unhideWhenUsed="1"/>
-    <w:lsdException w:name="Table Colorful 3" w:semiHidden="1" w:unhideWhenUsed="1"/>
-    <w:lsdException w:name="Table Columns 1" w:semiHidden="1" w:unhideWhenUsed="1"/>
-    <w:lsdException w:name="Table Columns 2" w:semiHidden="1" w:unhideWhenUsed="1"/>
-    <w:lsdException w:name="Table Columns 3" w:semiHidden="1" w:unhideWhenUsed="1"/>
-    <w:lsdException w:name="Table Columns 4" w:semiHidden="1" w:unhideWhenUsed="1"/>
-    <w:lsdException w:name="Table Columns 5" w:semiHidden="1" w:unhideWhenUsed="1"/>
-    <w:lsdException w:name="Table Grid 1" w:semiHidden="1" w:unhideWhenUsed="1"/>
-    <w:lsdException w:name="Table Grid 2" w:semiHidden="1" w:unhideWhenUsed="1"/>
-    <w:lsdException w:name="Table Grid 3" w:semiHidden="1" w:unhideWhenUsed="1"/>
-    <w:lsdException w:name="Table Grid 4" w:semiHidden="1" w:unhideWhenUsed="1"/>
-    <w:lsdException w:name="Table Grid 5" w:semiHidden="1" w:unhideWhenUsed="1"/>
-    <w:lsdException w:name="Table Grid 6" w:semiHidden="1" w:unhideWhenUsed="1"/>
-    <w:lsdException w:name="Table Grid 7" w:semiHidden="1" w:unhideWhenUsed="1"/>
-    <w:lsdException w:name="Table Grid 8" w:semiHidden="1" w:unhideWhenUsed="1"/>
-    <w:lsdException w:name="Table List 1" w:semiHidden="1" w:unhideWhenUsed="1"/>
-    <w:lsdException w:name="Table List 2" w:semiHidden="1" w:unhideWhenUsed="1"/>
-    <w:lsdException w:name="Table List 3" w:semiHidden="1" w:unhideWhenUsed="1"/>
-    <w:lsdException w:name="Table List 4" w:semiHidden="1" w:unhideWhenUsed="1"/>
-    <w:lsdException w:name="Table List 5" w:semiHidden="1" w:unhideWhenUsed="1"/>
-    <w:lsdException w:name="Table List 6" w:semiHidden="1" w:unhideWhenUsed="1"/>
-    <w:lsdException w:name="Table List 7" w:semiHidden="1" w:unhideWhenUsed="1"/>
-    <w:lsdException w:name="Table List 8" w:semiHidden="1" w:unhideWhenUsed="1"/>
-    <w:lsdException w:name="Table 3D effects 1" w:semiHidden="1" w:unhideWhenUsed="1"/>
-    <w:lsdException w:name="Table 3D effects 2" w:semiHidden="1" w:unhideWhenUsed="1"/>
-    <w:lsdException w:name="Table 3D effects 3" w:semiHidden="1" w:unhideWhenUsed="1"/>
-    <w:lsdException w:name="Table Contemporary" w:semiHidden="1" w:unhideWhenUsed="1"/>
-    <w:lsdException w:name="Table Elegant" w:semiHidden="1" w:unhideWhenUsed="1"/>
-    <w:lsdException w:name="Table Professional" w:semiHidden="1" w:unhideWhenUsed="1"/>
-    <w:lsdException w:name="Table Subtle 1" w:semiHidden="1" w:unhideWhenUsed="1"/>
-    <w:lsdException w:name="Table Subtle 2" w:semiHidden="1" w:unhideWhenUsed="1"/>
-    <w:lsdException w:name="Table Web 1" w:semiHidden="1" w:unhideWhenUsed="1"/>
-    <w:lsdException w:name="Table Web 2" w:semiHidden="1" w:unhideWhenUsed="1"/>
-    <w:lsdException w:name="Table Web 3" w:semiHidden="1" w:unhideWhenUsed="1"/>
-    <w:lsdException w:name="Balloon Text" w:semiHidden="1" w:unhideWhenUsed="1"/>
-    <w:lsdException w:name="Table Grid" w:uiPriority="39"/>
-    <w:lsdException w:name="Table Theme" w:semiHidden="1" w:unhideWhenUsed="1"/>
-    <w:lsdException w:name="Placeholder Text" w:semiHidden="1"/>
-    <w:lsdException w:name="No Spacing" w:uiPriority="0" w:qFormat="1"/>
-    <w:lsdException w:name="Light Shading" w:uiPriority="60"/>
-    <w:lsdException w:name="Light List" w:uiPriority="61"/>
-    <w:lsdException w:name="Light Grid" w:uiPriority="62"/>
-    <w:lsdException w:name="Medium Shading 1" w:uiPriority="63"/>
-    <w:lsdException w:name="Medium Shading 2" w:uiPriority="64"/>
-    <w:lsdException w:name="Medium List 1" w:uiPriority="65"/>
-    <w:lsdException w:name="Medium List 2" w:uiPriority="66"/>
-    <w:lsdException w:name="Medium Grid 1" w:uiPriority="67"/>
-    <w:lsdException w:name="Medium Grid 2" w:uiPriority="68"/>
-    <w:lsdException w:name="Medium Grid 3" w:uiPriority="69"/>
-    <w:lsdException w:name="Dark List" w:uiPriority="70"/>
-    <w:lsdException w:name="Colorful Shading" w:uiPriority="71"/>
-    <w:lsdException w:name="Colorful List" w:uiPriority="72"/>
-    <w:lsdException w:name="Colorful Grid" w:uiPriority="73"/>
-    <w:lsdException w:name="Light Shading Accent 1" w:uiPriority="60"/>
-    <w:lsdException w:name="Light List Accent 1" w:uiPriority="61"/>
-    <w:lsdException w:name="Light Grid Accent 1" w:uiPriority="62"/>
-    <w:lsdException w:name="Medium Shading 1 Accent 1" w:uiPriority="63"/>
-    <w:lsdException w:name="Medium Shading 2 Accent 1" w:uiPriority="64"/>
-    <w:lsdException w:name="Medium List 1 Accent 1" w:uiPriority="65"/>
-    <w:lsdException w:name="Revision" w:semiHidden="1"/>
-    <w:lsdException w:name="List Paragraph" w:uiPriority="34" w:qFormat="1"/>
-    <w:lsdException w:name="Quote" w:uiPriority="29" w:qFormat="1"/>
-    <w:lsdException w:name="Intense Quote" w:uiPriority="30" w:qFormat="1"/>
-    <w:lsdException w:name="Medium List 2 Accent 1" w:uiPriority="66"/>
-    <w:lsdException w:name="Medium Grid 1 Accent 1" w:uiPriority="67"/>
-    <w:lsdException w:name="Medium Grid 2 Accent 1" w:uiPriority="68"/>
-    <w:lsdException w:name="Medium Grid 3 Accent 1" w:uiPriority="69"/>
-    <w:lsdException w:name="Dark List Accent 1" w:uiPriority="70"/>
-    <w:lsdException w:name="Colorful Shading Accent 1" w:uiPriority="71"/>
-    <w:lsdException w:name="Colorful List Accent 1" w:uiPriority="72"/>
-    <w:lsdException w:name="Colorful Grid Accent 1" w:uiPriority="73"/>
-    <w:lsdException w:name="Light Shading Accent 2" w:uiPriority="60"/>
-    <w:lsdException w:name="Light List Accent 2" w:uiPriority="61"/>
-    <w:lsdException w:name="Light Grid Accent 2" w:uiPriority="62"/>
-    <w:lsdException w:name="Medium Shading 1 Accent 2" w:uiPriority="63"/>
-    <w:lsdException w:name="Medium Shading 2 Accent 2" w:uiPriority="64"/>
-    <w:lsdException w:name="Medium List 1 Accent 2" w:uiPriority="65"/>
-    <w:lsdException w:name="Medium List 2 Accent 2" w:uiPriority="66"/>
-    <w:lsdException w:name="Medium Grid 1 Accent 2" w:uiPriority="67"/>
-    <w:lsdException w:name="Medium Grid 2 Accent 2" w:uiPriority="68"/>
-    <w:lsdException w:name="Medium Grid 3 Accent 2" w:uiPriority="69"/>
-    <w:lsdException w:name="Dark List Accent 2" w:uiPriority="70"/>
-    <w:lsdException w:name="Colorful Shading Accent 2" w:uiPriority="71"/>
-    <w:lsdException w:name="Colorful List Accent 2" w:uiPriority="72"/>
-    <w:lsdException w:name="Colorful Grid Accent 2" w:uiPriority="73"/>
-    <w:lsdException w:name="Light Shading Accent 3" w:uiPriority="60"/>
-    <w:lsdException w:name="Light List Accent 3" w:uiPriority="61"/>
-    <w:lsdException w:name="Light Grid Accent 3" w:uiPriority="62"/>
-    <w:lsdException w:name="Medium Shading 1 Accent 3" w:uiPriority="63"/>
-    <w:lsdException w:name="Medium Shading 2 Accent 3" w:uiPriority="64"/>
-    <w:lsdException w:name="Medium List 1 Accent 3" w:uiPriority="65"/>
-    <w:lsdException w:name="Medium List 2 Accent 3" w:uiPriority="66"/>
-    <w:lsdException w:name="Medium Grid 1 Accent 3" w:uiPriority="67"/>
-    <w:lsdException w:name="Medium Grid 2 Accent 3" w:uiPriority="68"/>
-    <w:lsdException w:name="Medium Grid 3 Accent 3" w:uiPriority="69"/>
-    <w:lsdException w:name="Dark List Accent 3" w:uiPriority="70"/>
-    <w:lsdException w:name="Colorful Shading Accent 3" w:uiPriority="71"/>
-    <w:lsdException w:name="Colorful List Accent 3" w:uiPriority="72"/>
-    <w:lsdException w:name="Colorful Grid Accent 3" w:uiPriority="73"/>
-    <w:lsdException w:name="Light Shading Accent 4" w:uiPriority="60"/>
-    <w:lsdException w:name="Light List Accent 4" w:uiPriority="61"/>
-    <w:lsdException w:name="Light Grid Accent 4" w:uiPriority="62"/>
-    <w:lsdException w:name="Medium Shading 1 Accent 4" w:uiPriority="63"/>
-    <w:lsdException w:name="Medium Shading 2 Accent 4" w:uiPriority="64"/>
-    <w:lsdException w:name="Medium List 1 Accent 4" w:uiPriority="65"/>
-    <w:lsdException w:name="Medium List 2 Accent 4" w:uiPriority="66"/>
-    <w:lsdException w:name="Medium Grid 1 Accent 4" w:uiPriority="67"/>
-    <w:lsdException w:name="Medium Grid 2 Accent 4" w:uiPriority="68"/>
-    <w:lsdException w:name="Medium Grid 3 Accent 4" w:uiPriority="69"/>
-    <w:lsdException w:name="Dark List Accent 4" w:uiPriority="70"/>
-    <w:lsdException w:name="Colorful Shading Accent 4" w:uiPriority="71"/>
-    <w:lsdException w:name="Colorful List Accent 4" w:uiPriority="72"/>
-    <w:lsdException w:name="Colorful Grid Accent 4" w:uiPriority="73"/>
-    <w:lsdException w:name="Light Shading Accent 5" w:uiPriority="60"/>
-    <w:lsdException w:name="Light List Accent 5" w:uiPriority="61"/>
-    <w:lsdException w:name="Light Grid Accent 5" w:uiPriority="62"/>
-    <w:lsdException w:name="Medium Shading 1 Accent 5" w:uiPriority="63"/>
-    <w:lsdException w:name="Medium Shading 2 Accent 5" w:uiPriority="64"/>
-    <w:lsdException w:name="Medium List 1 Accent 5" w:uiPriority="65"/>
-    <w:lsdException w:name="Medium List 2 Accent 5" w:uiPriority="66"/>
-    <w:lsdException w:name="Medium Grid 1 Accent 5" w:uiPriority="67"/>
-    <w:lsdException w:name="Medium Grid 2 Accent 5" w:uiPriority="68"/>
-    <w:lsdException w:name="Medium Grid 3 Accent 5" w:uiPriority="69"/>
-    <w:lsdException w:name="Dark List Accent 5" w:uiPriority="70"/>
-    <w:lsdException w:name="Colorful Shading Accent 5" w:uiPriority="71"/>
-    <w:lsdException w:name="Colorful List Accent 5" w:uiPriority="72"/>
-    <w:lsdException w:name="Colorful Grid Accent 5" w:uiPriority="73"/>
-    <w:lsdException w:name="Light Shading Accent 6" w:uiPriority="60"/>
-    <w:lsdException w:name="Light List Accent 6" w:uiPriority="61"/>
-    <w:lsdException w:name="Light Grid Accent 6" w:uiPriority="62"/>
-    <w:lsdException w:name="Medium Shading 1 Accent 6" w:uiPriority="63"/>
-    <w:lsdException w:name="Medium Shading 2 Accent 6" w:uiPriority="64"/>
-    <w:lsdException w:name="Medium List 1 Accent 6" w:uiPriority="65"/>
-    <w:lsdException w:name="Medium List 2 Accent 6" w:uiPriority="66"/>
-    <w:lsdException w:name="Medium Grid 1 Accent 6" w:uiPriority="67"/>
-    <w:lsdException w:name="Medium Grid 2 Accent 6" w:uiPriority="68"/>
-    <w:lsdException w:name="Medium Grid 3 Accent 6" w:uiPriority="69"/>
-    <w:lsdException w:name="Dark List Accent 6" w:uiPriority="70"/>
-    <w:lsdException w:name="Colorful Shading Accent 6" w:uiPriority="71"/>
-    <w:lsdException w:name="Colorful List Accent 6" w:uiPriority="72"/>
-    <w:lsdException w:name="Colorful Grid Accent 6" w:uiPriority="73"/>
-    <w:lsdException w:name="Subtle Emphasis" w:uiPriority="19" w:qFormat="1"/>
-    <w:lsdException w:name="Intense Emphasis" w:uiPriority="21" w:qFormat="1"/>
-    <w:lsdException w:name="Subtle Reference" w:uiPriority="31" w:qFormat="1"/>
-    <w:lsdException w:name="Intense Reference" w:uiPriority="32" w:qFormat="1"/>
-    <w:lsdException w:name="Book Title" w:uiPriority="33" w:qFormat="1"/>
-    <w:lsdException w:name="Bibliography" w:semiHidden="1" w:uiPriority="37" w:unhideWhenUsed="1"/>
-    <w:lsdException w:name="TOC Heading" w:semiHidden="1" w:uiPriority="39" w:unhideWhenUsed="1" w:qFormat="1"/>
-    <w:lsdException w:name="Plain Table 1" w:uiPriority="41"/>
-    <w:lsdException w:name="Plain Table 2" w:uiPriority="42"/>
-    <w:lsdException w:name="Plain Table 3" w:uiPriority="43"/>
-    <w:lsdException w:name="Plain Table 4" w:uiPriority="44"/>
-    <w:lsdException w:name="Plain Table 5" w:uiPriority="45"/>
-    <w:lsdException w:name="Grid Table Light" w:uiPriority="40"/>
-    <w:lsdException w:name="Grid Table 1 Light" w:uiPriority="46"/>
-    <w:lsdException w:name="Grid Table 2" w:uiPriority="47"/>
-    <w:lsdException w:name="Grid Table 3" w:uiPriority="48"/>
-    <w:lsdException w:name="Grid Table 4" w:uiPriority="49"/>
-    <w:lsdException w:name="Grid Table 5 Dark" w:uiPriority="50"/>
-    <w:lsdException w:name="Grid Table 6 Colorful" w:uiPriority="51"/>
-    <w:lsdException w:name="Grid Table 7 Colorful" w:uiPriority="52"/>
-    <w:lsdException w:name="Grid Table 1 Light Accent 1" w:uiPriority="46"/>
-    <w:lsdException w:name="Grid Table 2 Accent 1" w:uiPriority="47"/>
-    <w:lsdException w:name="Grid Table 3 Accent 1" w:uiPriority="48"/>
-    <w:lsdException w:name="Grid Table 4 Accent 1" w:uiPriority="49"/>
-    <w:lsdException w:name="Grid Table 5 Dark Accent 1" w:uiPriority="50"/>
-    <w:lsdException w:name="Grid Table 6 Colorful Accent 1" w:uiPriority="51"/>
-    <w:lsdException w:name="Grid Table 7 Colorful Accent 1" w:uiPriority="52"/>
-    <w:lsdException w:name="Grid Table 1 Light Accent 2" w:uiPriority="46"/>
-    <w:lsdException w:name="Grid Table 2 Accent 2" w:uiPriority="47"/>
-    <w:lsdException w:name="Grid Table 3 Accent 2" w:uiPriority="48"/>
-    <w:lsdException w:name="Grid Table 4 Accent 2" w:uiPriority="49"/>
-    <w:lsdException w:name="Grid Table 5 Dark Accent 2" w:uiPriority="50"/>
-    <w:lsdException w:name="Grid Table 6 Colorful Accent 2" w:uiPriority="51"/>
-    <w:lsdException w:name="Grid Table 7 Colorful Accent 2" w:uiPriority="52"/>
-    <w:lsdException w:name="Grid Table 1 Light Accent 3" w:uiPriority="46"/>
-    <w:lsdException w:name="Grid Table 2 Accent 3" w:uiPriority="47"/>
-    <w:lsdException w:name="Grid Table 3 Accent 3" w:uiPriority="48"/>
-    <w:lsdException w:name="Grid Table 4 Accent 3" w:uiPriority="49"/>
-    <w:lsdException w:name="Grid Table 5 Dark Accent 3" w:uiPriority="50"/>
-    <w:lsdException w:name="Grid Table 6 Colorful Accent 3" w:uiPriority="51"/>
-    <w:lsdException w:name="Grid Table 7 Colorful Accent 3" w:uiPriority="52"/>
-    <w:lsdException w:name="Grid Table 1 Light Accent 4" w:uiPriority="46"/>
-    <w:lsdException w:name="Grid Table 2 Accent 4" w:uiPriority="47"/>
-    <w:lsdException w:name="Grid Table 3 Accent 4" w:uiPriority="48"/>
-    <w:lsdException w:name="Grid Table 4 Accent 4" w:uiPriority="49"/>
-    <w:lsdException w:name="Grid Table 5 Dark Accent 4" w:uiPriority="50"/>
-    <w:lsdException w:name="Grid Table 6 Colorful Accent 4" w:uiPriority="51"/>
-    <w:lsdException w:name="Grid Table 7 Colorful Accent 4" w:uiPriority="52"/>
-    <w:lsdException w:name="Grid Table 1 Light Accent 5" w:uiPriority="46"/>
-    <w:lsdException w:name="Grid Table 2 Accent 5" w:uiPriority="47"/>
-    <w:lsdException w:name="Grid Table 3 Accent 5" w:uiPriority="48"/>
-    <w:lsdException w:name="Grid Table 4 Accent 5" w:uiPriority="49"/>
-    <w:lsdException w:name="Grid Table 5 Dark Accent 5" w:uiPriority="50"/>
-    <w:lsdException w:name="Grid Table 6 Colorful Accent 5" w:uiPriority="51"/>
-    <w:lsdException w:name="Grid Table 7 Colorful Accent 5" w:uiPriority="52"/>
-    <w:lsdException w:name="Grid Table 1 Light Accent 6" w:uiPriority="46"/>
-    <w:lsdException w:name="Grid Table 2 Accent 6" w:uiPriority="47"/>
-    <w:lsdException w:name="Grid Table 3 Accent 6" w:uiPriority="48"/>
-    <w:lsdException w:name="Grid Table 4 Accent 6" w:uiPriority="49"/>
-    <w:lsdException w:name="Grid Table 5 Dark Accent 6" w:uiPriority="50"/>
-    <w:lsdException w:name="Grid Table 6 Colorful Accent 6" w:uiPriority="51"/>
-    <w:lsdException w:name="Grid Table 7 Colorful Accent 6" w:uiPriority="52"/>
-    <w:lsdException w:name="List Table 1 Light" w:uiPriority="46"/>
-    <w:lsdException w:name="List Table 2" w:uiPriority="47"/>
-    <w:lsdException w:name="List Table 3" w:uiPriority="48"/>
-    <w:lsdException w:name="List Table 4" w:uiPriority="49"/>
-    <w:lsdException w:name="List Table 5 Dark" w:uiPriority="50"/>
-    <w:lsdException w:name="List Table 6 Colorful" w:uiPriority="51"/>
-    <w:lsdException w:name="List Table 7 Colorful" w:uiPriority="52"/>
-    <w:lsdException w:name="List Table 1 Light Accent 1" w:uiPriority="46"/>
-    <w:lsdException w:name="List Table 2 Accent 1" w:uiPriority="47"/>
-    <w:lsdException w:name="List Table 3 Accent 1" w:uiPriority="48"/>
-    <w:lsdException w:name="List Table 4 Accent 1" w:uiPriority="49"/>
-    <w:lsdException w:name="List Table 5 Dark Accent 1" w:uiPriority="50"/>
-    <w:lsdException w:name="List Table 6 Colorful Accent 1" w:uiPriority="51"/>
-    <w:lsdException w:name="List Table 7 Colorful Accent 1" w:uiPriority="52"/>
-    <w:lsdException w:name="List Table 1 Light Accent 2" w:uiPriority="46"/>
-    <w:lsdException w:name="List Table 2 Accent 2" w:uiPriority="47"/>
-    <w:lsdException w:name="List Table 3 Accent 2" w:uiPriority="48"/>
-    <w:lsdException w:name="List Table 4 Accent 2" w:uiPriority="49"/>
-    <w:lsdException w:name="List Table 5 Dark Accent 2" w:uiPriority="50"/>
-    <w:lsdException w:name="List Table 6 Colorful Accent 2" w:uiPriority="51"/>
-    <w:lsdException w:name="List Table 7 Colorful Accent 2" w:uiPriority="52"/>
-    <w:lsdException w:name="List Table 1 Light Accent 3" w:uiPriority="46"/>
-    <w:lsdException w:name="List Table 2 Accent 3" w:uiPriority="47"/>
-    <w:lsdException w:name="List Table 3 Accent 3" w:uiPriority="48"/>
-    <w:lsdException w:name="List Table 4 Accent 3" w:uiPriority="49"/>
-    <w:lsdException w:name="List Table 5 Dark Accent 3" w:uiPriority="50"/>
-    <w:lsdException w:name="List Table 6 Colorful Accent 3" w:uiPriority="51"/>
-    <w:lsdException w:name="List Table 7 Colorful Accent 3" w:uiPriority="52"/>
-    <w:lsdException w:name="List Table 1 Light Accent 4" w:uiPriority="46"/>
-    <w:lsdException w:name="List Table 2 Accent 4" w:uiPriority="47"/>
-    <w:lsdException w:name="List Table 3 Accent 4" w:uiPriority="48"/>
-    <w:lsdException w:name="List Table 4 Accent 4" w:uiPriority="49"/>
-    <w:lsdException w:name="List Table 5 Dark Accent 4" w:uiPriority="50"/>
-    <w:lsdException w:name="List Table 6 Colorful Accent 4" w:uiPriority="51"/>
-    <w:lsdException w:name="List Table 7 Colorful Accent 4" w:uiPriority="52"/>
-    <w:lsdException w:name="List Table 1 Light Accent 5" w:uiPriority="46"/>
-    <w:lsdException w:name="List Table 2 Accent 5" w:uiPriority="47"/>
-    <w:lsdException w:name="List Table 3 Accent 5" w:uiPriority="48"/>
-    <w:lsdException w:name="List Table 4 Accent 5" w:uiPriority="49"/>
-    <w:lsdException w:name="List Table 5 Dark Accent 5" w:uiPriority="50"/>
-    <w:lsdException w:name="List Table 6 Colorful Accent 5" w:uiPriority="51"/>
-    <w:lsdException w:name="List Table 7 Colorful Accent 5" w:uiPriority="52"/>
-    <w:lsdException w:name="List Table 1 Light Accent 6" w:uiPriority="46"/>
-    <w:lsdException w:name="List Table 2 Accent 6" w:uiPriority="47"/>
-    <w:lsdException w:name="List Table 3 Accent 6" w:uiPriority="48"/>
-    <w:lsdException w:name="List Table 4 Accent 6" w:uiPriority="49"/>
-    <w:lsdException w:name="List Table 5 Dark Accent 6" w:uiPriority="50"/>
-    <w:lsdException w:name="List Table 6 Colorful Accent 6" w:uiPriority="51"/>
-    <w:lsdException w:name="List Table 7 Colorful Accent 6" w:uiPriority="52"/>
+  <w:latentStyles w:defLockedState="0" w:defUIPriority="99" w:defSemiHidden="1" w:defUnhideWhenUsed="1" w:defQFormat="0" w:count="267">
+    <w:lsdException w:name="Normal" w:semiHidden="0" w:uiPriority="0" w:unhideWhenUsed="0" w:qFormat="1"/>
+    <w:lsdException w:name="heading 1" w:semiHidden="0" w:uiPriority="9" w:unhideWhenUsed="0" w:qFormat="1"/>
+    <w:lsdException w:name="heading 2" w:uiPriority="9" w:qFormat="1"/>
+    <w:lsdException w:name="heading 3" w:uiPriority="9" w:qFormat="1"/>
+    <w:lsdException w:name="heading 4" w:uiPriority="9" w:qFormat="1"/>
+    <w:lsdException w:name="heading 5" w:uiPriority="9" w:qFormat="1"/>
+    <w:lsdException w:name="heading 6" w:uiPriority="9" w:qFormat="1"/>
+    <w:lsdException w:name="heading 7" w:uiPriority="9" w:qFormat="1"/>
+    <w:lsdException w:name="heading 8" w:uiPriority="9" w:qFormat="1"/>
+    <w:lsdException w:name="heading 9" w:uiPriority="9" w:qFormat="1"/>
+    <w:lsdException w:name="toc 1" w:uiPriority="39"/>
+    <w:lsdException w:name="toc 2" w:uiPriority="39"/>
+    <w:lsdException w:name="toc 3" w:uiPriority="39"/>
+    <w:lsdException w:name="toc 4" w:uiPriority="39"/>
+    <w:lsdException w:name="toc 5" w:uiPriority="39"/>
+    <w:lsdException w:name="toc 6" w:uiPriority="39"/>
+    <w:lsdException w:name="toc 7" w:uiPriority="39"/>
+    <w:lsdException w:name="toc 8" w:uiPriority="39"/>
+    <w:lsdException w:name="toc 9" w:uiPriority="39"/>
+    <w:lsdException w:name="caption" w:uiPriority="35" w:qFormat="1"/>
+    <w:lsdException w:name="Title" w:semiHidden="0" w:uiPriority="10" w:unhideWhenUsed="0" w:qFormat="1"/>
+    <w:lsdException w:name="Default Paragraph Font" w:uiPriority="1"/>
+    <w:lsdException w:name="Subtitle" w:semiHidden="0" w:uiPriority="11" w:unhideWhenUsed="0" w:qFormat="1"/>
+    <w:lsdException w:name="Strong" w:semiHidden="0" w:uiPriority="22" w:unhideWhenUsed="0" w:qFormat="1"/>
+    <w:lsdException w:name="Emphasis" w:semiHidden="0" w:uiPriority="20" w:unhideWhenUsed="0" w:qFormat="1"/>
+    <w:lsdException w:name="Table Grid" w:semiHidden="0" w:uiPriority="39" w:unhideWhenUsed="0"/>
+    <w:lsdException w:name="Placeholder Text" w:unhideWhenUsed="0"/>
+    <w:lsdException w:name="No Spacing" w:semiHidden="0" w:uiPriority="0" w:unhideWhenUsed="0" w:qFormat="1"/>
+    <w:lsdException w:name="Light Shading" w:semiHidden="0" w:uiPriority="60" w:unhideWhenUsed="0"/>
+    <w:lsdException w:name="Light List" w:semiHidden="0" w:uiPriority="61" w:unhideWhenUsed="0"/>
+    <w:lsdException w:name="Light Grid" w:semiHidden="0" w:uiPriority="62" w:unhideWhenUsed="0"/>
+    <w:lsdException w:name="Medium Shading 1" w:semiHidden="0" w:uiPriority="63" w:unhideWhenUsed="0"/>
+    <w:lsdException w:name="Medium Shading 2" w:semiHidden="0" w:uiPriority="64" w:unhideWhenUsed="0"/>
+    <w:lsdException w:name="Medium List 1" w:semiHidden="0" w:uiPriority="65" w:unhideWhenUsed="0"/>
+    <w:lsdException w:name="Medium List 2" w:semiHidden="0" w:uiPriority="66" w:unhideWhenUsed="0"/>
+    <w:lsdException w:name="Medium Grid 1" w:semiHidden="0" w:uiPriority="67" w:unhideWhenUsed="0"/>
+    <w:lsdException w:name="Medium Grid 2" w:semiHidden="0" w:uiPriority="68" w:unhideWhenUsed="0"/>
+    <w:lsdException w:name="Medium Grid 3" w:semiHidden="0" w:uiPriority="69" w:unhideWhenUsed="0"/>
+    <w:lsdException w:name="Dark List" w:semiHidden="0" w:uiPriority="70" w:unhideWhenUsed="0"/>
+    <w:lsdException w:name="Colorful Shading" w:semiHidden="0" w:uiPriority="71" w:unhideWhenUsed="0"/>
+    <w:lsdException w:name="Colorful List" w:semiHidden="0" w:uiPriority="72" w:unhideWhenUsed="0"/>
+    <w:lsdException w:name="Colorful Grid" w:semiHidden="0" w:uiPriority="73" w:unhideWhenUsed="0"/>
+    <w:lsdException w:name="Light Shading Accent 1" w:semiHidden="0" w:uiPriority="60" w:unhideWhenUsed="0"/>
+    <w:lsdException w:name="Light List Accent 1" w:semiHidden="0" w:uiPriority="61" w:unhideWhenUsed="0"/>
+    <w:lsdException w:name="Light Grid Accent 1" w:semiHidden="0" w:uiPriority="62" w:unhideWhenUsed="0"/>
+    <w:lsdException w:name="Medium Shading 1 Accent 1" w:semiHidden="0" w:uiPriority="63" w:unhideWhenUsed="0"/>
+    <w:lsdException w:name="Medium Shading 2 Accent 1" w:semiHidden="0" w:uiPriority="64" w:unhideWhenUsed="0"/>
+    <w:lsdException w:name="Medium List 1 Accent 1" w:semiHidden="0" w:uiPriority="65" w:unhideWhenUsed="0"/>
+    <w:lsdException w:name="Revision" w:unhideWhenUsed="0"/>
+    <w:lsdException w:name="List Paragraph" w:semiHidden="0" w:uiPriority="34" w:unhideWhenUsed="0" w:qFormat="1"/>
+    <w:lsdException w:name="Quote" w:semiHidden="0" w:uiPriority="29" w:unhideWhenUsed="0" w:qFormat="1"/>
+    <w:lsdException w:name="Intense Quote" w:semiHidden="0" w:uiPriority="30" w:unhideWhenUsed="0" w:qFormat="1"/>
+    <w:lsdException w:name="Medium List 2 Accent 1" w:semiHidden="0" w:uiPriority="66" w:unhideWhenUsed="0"/>
+    <w:lsdException w:name="Medium Grid 1 Accent 1" w:semiHidden="0" w:uiPriority="67" w:unhideWhenUsed="0"/>
+    <w:lsdException w:name="Medium Grid 2 Accent 1" w:semiHidden="0" w:uiPriority="68" w:unhideWhenUsed="0"/>
+    <w:lsdException w:name="Medium Grid 3 Accent 1" w:semiHidden="0" w:uiPriority="69" w:unhideWhenUsed="0"/>
+    <w:lsdException w:name="Dark List Accent 1" w:semiHidden="0" w:uiPriority="70" w:unhideWhenUsed="0"/>
+    <w:lsdException w:name="Colorful Shading Accent 1" w:semiHidden="0" w:uiPriority="71" w:unhideWhenUsed="0"/>
+    <w:lsdException w:name="Colorful List Accent 1" w:semiHidden="0" w:uiPriority="72" w:unhideWhenUsed="0"/>
+    <w:lsdException w:name="Colorful Grid Accent 1" w:semiHidden="0" w:uiPriority="73" w:unhideWhenUsed="0"/>
+    <w:lsdException w:name="Light Shading Accent 2" w:semiHidden="0" w:uiPriority="60" w:unhideWhenUsed="0"/>
+    <w:lsdException w:name="Light List Accent 2" w:semiHidden="0" w:uiPriority="61" w:unhideWhenUsed="0"/>
+    <w:lsdException w:name="Light Grid Accent 2" w:semiHidden="0" w:uiPriority="62" w:unhideWhenUsed="0"/>
+    <w:lsdException w:name="Medium Shading 1 Accent 2" w:semiHidden="0" w:uiPriority="63" w:unhideWhenUsed="0"/>
+    <w:lsdException w:name="Medium Shading 2 Accent 2" w:semiHidden="0" w:uiPriority="64" w:unhideWhenUsed="0"/>
+    <w:lsdException w:name="Medium List 1 Accent 2" w:semiHidden="0" w:uiPriority="65" w:unhideWhenUsed="0"/>
+    <w:lsdException w:name="Medium List 2 Accent 2" w:semiHidden="0" w:uiPriority="66" w:unhideWhenUsed="0"/>
+    <w:lsdException w:name="Medium Grid 1 Accent 2" w:semiHidden="0" w:uiPriority="67" w:unhideWhenUsed="0"/>
+    <w:lsdException w:name="Medium Grid 2 Accent 2" w:semiHidden="0" w:uiPriority="68" w:unhideWhenUsed="0"/>
+    <w:lsdException w:name="Medium Grid 3 Accent 2" w:semiHidden="0" w:uiPriority="69" w:unhideWhenUsed="0"/>
+    <w:lsdException w:name="Dark List Accent 2" w:semiHidden="0" w:uiPriority="70" w:unhideWhenUsed="0"/>
+    <w:lsdException w:name="Colorful Shading Accent 2" w:semiHidden="0" w:uiPriority="71" w:unhideWhenUsed="0"/>
+    <w:lsdException w:name="Colorful List Accent 2" w:semiHidden="0" w:uiPriority="72" w:unhideWhenUsed="0"/>
+    <w:lsdException w:name="Colorful Grid Accent 2" w:semiHidden="0" w:uiPriority="73" w:unhideWhenUsed="0"/>
+    <w:lsdException w:name="Light Shading Accent 3" w:semiHidden="0" w:uiPriority="60" w:unhideWhenUsed="0"/>
+    <w:lsdException w:name="Light List Accent 3" w:semiHidden="0" w:uiPriority="61" w:unhideWhenUsed="0"/>
+    <w:lsdException w:name="Light Grid Accent 3" w:semiHidden="0" w:uiPriority="62" w:unhideWhenUsed="0"/>
+    <w:lsdException w:name="Medium Shading 1 Accent 3" w:semiHidden="0" w:uiPriority="63" w:unhideWhenUsed="0"/>
+    <w:lsdException w:name="Medium Shading 2 Accent 3" w:semiHidden="0" w:uiPriority="64" w:unhideWhenUsed="0"/>
+    <w:lsdException w:name="Medium List 1 Accent 3" w:semiHidden="0" w:uiPriority="65" w:unhideWhenUsed="0"/>
+    <w:lsdException w:name="Medium List 2 Accent 3" w:semiHidden="0" w:uiPriority="66" w:unhideWhenUsed="0"/>
+    <w:lsdException w:name="Medium Grid 1 Accent 3" w:semiHidden="0" w:uiPriority="67" w:unhideWhenUsed="0"/>
+    <w:lsdException w:name="Medium Grid 2 Accent 3" w:semiHidden="0" w:uiPriority="68" w:unhideWhenUsed="0"/>
+    <w:lsdException w:name="Medium Grid 3 Accent 3" w:semiHidden="0" w:uiPriority="69" w:unhideWhenUsed="0"/>
+    <w:lsdException w:name="Dark List Accent 3" w:semiHidden="0" w:uiPriority="70" w:unhideWhenUsed="0"/>
+    <w:lsdException w:name="Colorful Shading Accent 3" w:semiHidden="0" w:uiPriority="71" w:unhideWhenUsed="0"/>
+    <w:lsdException w:name="Colorful List Accent 3" w:semiHidden="0" w:uiPriority="72" w:unhideWhenUsed="0"/>
+    <w:lsdException w:name="Colorful Grid Accent 3" w:semiHidden="0" w:uiPriority="73" w:unhideWhenUsed="0"/>
+    <w:lsdException w:name="Light Shading Accent 4" w:semiHidden="0" w:uiPriority="60" w:unhideWhenUsed="0"/>
+    <w:lsdException w:name="Light List Accent 4" w:semiHidden="0" w:uiPriority="61" w:unhideWhenUsed="0"/>
+    <w:lsdException w:name="Light Grid Accent 4" w:semiHidden="0" w:uiPriority="62" w:unhideWhenUsed="0"/>
+    <w:lsdException w:name="Medium Shading 1 Accent 4" w:semiHidden="0" w:uiPriority="63" w:unhideWhenUsed="0"/>
+    <w:lsdException w:name="Medium Shading 2 Accent 4" w:semiHidden="0" w:uiPriority="64" w:unhideWhenUsed="0"/>
+    <w:lsdException w:name="Medium List 1 Accent 4" w:semiHidden="0" w:uiPriority="65" w:unhideWhenUsed="0"/>
+    <w:lsdException w:name="Medium List 2 Accent 4" w:semiHidden="0" w:uiPriority="66" w:unhideWhenUsed="0"/>
+    <w:lsdException w:name="Medium Grid 1 Accent 4" w:semiHidden="0" w:uiPriority="67" w:unhideWhenUsed="0"/>
+    <w:lsdException w:name="Medium Grid 2 Accent 4" w:semiHidden="0" w:uiPriority="68" w:unhideWhenUsed="0"/>
+    <w:lsdException w:name="Medium Grid 3 Accent 4" w:semiHidden="0" w:uiPriority="69" w:unhideWhenUsed="0"/>
+    <w:lsdException w:name="Dark List Accent 4" w:semiHidden="0" w:uiPriority="70" w:unhideWhenUsed="0"/>
+    <w:lsdException w:name="Colorful Shading Accent 4" w:semiHidden="0" w:uiPriority="71" w:unhideWhenUsed="0"/>
+    <w:lsdException w:name="Colorful List Accent 4" w:semiHidden="0" w:uiPriority="72" w:unhideWhenUsed="0"/>
+    <w:lsdException w:name="Colorful Grid Accent 4" w:semiHidden="0" w:uiPriority="73" w:unhideWhenUsed="0"/>
+    <w:lsdException w:name="Light Shading Accent 5" w:semiHidden="0" w:uiPriority="60" w:unhideWhenUsed="0"/>
+    <w:lsdException w:name="Light List Accent 5" w:semiHidden="0" w:uiPriority="61" w:unhideWhenUsed="0"/>
+    <w:lsdException w:name="Light Grid Accent 5" w:semiHidden="0" w:uiPriority="62" w:unhideWhenUsed="0"/>
+    <w:lsdException w:name="Medium Shading 1 Accent 5" w:semiHidden="0" w:uiPriority="63" w:unhideWhenUsed="0"/>
+    <w:lsdException w:name="Medium Shading 2 Accent 5" w:semiHidden="0" w:uiPriority="64" w:unhideWhenUsed="0"/>
+    <w:lsdException w:name="Medium List 1 Accent 5" w:semiHidden="0" w:uiPriority="65" w:unhideWhenUsed="0"/>
+    <w:lsdException w:name="Medium List 2 Accent 5" w:semiHidden="0" w:uiPriority="66" w:unhideWhenUsed="0"/>
+    <w:lsdException w:name="Medium Grid 1 Accent 5" w:semiHidden="0" w:uiPriority="67" w:unhideWhenUsed="0"/>
+    <w:lsdException w:name="Medium Grid 2 Accent 5" w:semiHidden="0" w:uiPriority="68" w:unhideWhenUsed="0"/>
+    <w:lsdException w:name="Medium Grid 3 Accent 5" w:semiHidden="0" w:uiPriority="69" w:unhideWhenUsed="0"/>
+    <w:lsdException w:name="Dark List Accent 5" w:semiHidden="0" w:uiPriority="70" w:unhideWhenUsed="0"/>
+    <w:lsdException w:name="Colorful Shading Accent 5" w:semiHidden="0" w:uiPriority="71" w:unhideWhenUsed="0"/>
+    <w:lsdException w:name="Colorful List Accent 5" w:semiHidden="0" w:uiPriority="72" w:unhideWhenUsed="0"/>
+    <w:lsdException w:name="Colorful Grid Accent 5" w:semiHidden="0" w:uiPriority="73" w:unhideWhenUsed="0"/>
+    <w:lsdException w:name="Light Shading Accent 6" w:semiHidden="0" w:uiPriority="60" w:unhideWhenUsed="0"/>
+    <w:lsdException w:name="Light List Accent 6" w:semiHidden="0" w:uiPriority="61" w:unhideWhenUsed="0"/>
+    <w:lsdException w:name="Light Grid Accent 6" w:semiHidden="0" w:uiPriority="62" w:unhideWhenUsed="0"/>
+    <w:lsdException w:name="Medium Shading 1 Accent 6" w:semiHidden="0" w:uiPriority="63" w:unhideWhenUsed="0"/>
+    <w:lsdException w:name="Medium Shading 2 Accent 6" w:semiHidden="0" w:uiPriority="64" w:unhideWhenUsed="0"/>
+    <w:lsdException w:name="Medium List 1 Accent 6" w:semiHidden="0" w:uiPriority="65" w:unhideWhenUsed="0"/>
+    <w:lsdException w:name="Medium List 2 Accent 6" w:semiHidden="0" w:uiPriority="66" w:unhideWhenUsed="0"/>
+    <w:lsdException w:name="Medium Grid 1 Accent 6" w:semiHidden="0" w:uiPriority="67" w:unhideWhenUsed="0"/>
+    <w:lsdException w:name="Medium Grid 2 Accent 6" w:semiHidden="0" w:uiPriority="68" w:unhideWhenUsed="0"/>
+    <w:lsdException w:name="Medium Grid 3 Accent 6" w:semiHidden="0" w:uiPriority="69" w:unhideWhenUsed="0"/>
+    <w:lsdException w:name="Dark List Accent 6" w:semiHidden="0" w:uiPriority="70" w:unhideWhenUsed="0"/>
+    <w:lsdException w:name="Colorful Shading Accent 6" w:semiHidden="0" w:uiPriority="71" w:unhideWhenUsed="0"/>
+    <w:lsdException w:name="Colorful List Accent 6" w:semiHidden="0" w:uiPriority="72" w:unhideWhenUsed="0"/>
+    <w:lsdException w:name="Colorful Grid Accent 6" w:semiHidden="0" w:uiPriority="73" w:unhideWhenUsed="0"/>
+    <w:lsdException w:name="Subtle Emphasis" w:semiHidden="0" w:uiPriority="19" w:unhideWhenUsed="0" w:qFormat="1"/>
+    <w:lsdException w:name="Intense Emphasis" w:semiHidden="0" w:uiPriority="21" w:unhideWhenUsed="0" w:qFormat="1"/>
+    <w:lsdException w:name="Subtle Reference" w:semiHidden="0" w:uiPriority="31" w:unhideWhenUsed="0" w:qFormat="1"/>
+    <w:lsdException w:name="Intense Reference" w:semiHidden="0" w:uiPriority="32" w:unhideWhenUsed="0" w:qFormat="1"/>
+    <w:lsdException w:name="Book Title" w:semiHidden="0" w:uiPriority="33" w:unhideWhenUsed="0" w:qFormat="1"/>
+    <w:lsdException w:name="Bibliography" w:uiPriority="37"/>
+    <w:lsdException w:name="TOC Heading" w:uiPriority="39" w:qFormat="1"/>
   </w:latentStyles>
   <w:style w:type="paragraph" w:default="1" w:styleId="Normal">
     <w:name w:val="Normal"/>
@@ -5075,6 +6611,458 @@
       <w:ind w:left="660"/>
     </w:pPr>
   </w:style>
+  <w:style w:type="paragraph" w:styleId="BalloonText">
+    <w:name w:val="Balloon Text"/>
+    <w:basedOn w:val="Normal"/>
+    <w:link w:val="BalloonTextChar"/>
+    <w:uiPriority w:val="99"/>
+    <w:semiHidden/>
+    <w:unhideWhenUsed/>
+    <w:rsid w:val="00DF198D"/>
+    <w:pPr>
+      <w:spacing w:after="0" w:line="240" w:lineRule="auto"/>
+    </w:pPr>
+    <w:rPr>
+      <w:rFonts w:ascii="Tahoma" w:hAnsi="Tahoma" w:cs="Tahoma"/>
+      <w:sz w:val="16"/>
+      <w:szCs w:val="16"/>
+    </w:rPr>
+  </w:style>
+  <w:style w:type="character" w:customStyle="1" w:styleId="BalloonTextChar">
+    <w:name w:val="Balloon Text Char"/>
+    <w:basedOn w:val="DefaultParagraphFont"/>
+    <w:link w:val="BalloonText"/>
+    <w:uiPriority w:val="99"/>
+    <w:semiHidden/>
+    <w:rsid w:val="00DF198D"/>
+    <w:rPr>
+      <w:rFonts w:ascii="Tahoma" w:eastAsia="Calibri" w:hAnsi="Tahoma" w:cs="Tahoma"/>
+      <w:sz w:val="16"/>
+      <w:szCs w:val="16"/>
+    </w:rPr>
+  </w:style>
+  <w:style w:type="table" w:styleId="TableGrid">
+    <w:name w:val="Table Grid"/>
+    <w:basedOn w:val="TableNormal"/>
+    <w:uiPriority w:val="39"/>
+    <w:rsid w:val="00C51013"/>
+    <w:pPr>
+      <w:spacing w:after="0" w:line="240" w:lineRule="auto"/>
+    </w:pPr>
+    <w:tblPr>
+      <w:tblInd w:w="0" w:type="dxa"/>
+      <w:tblBorders>
+        <w:top w:val="single" w:sz="4" w:space="0" w:color="auto"/>
+        <w:left w:val="single" w:sz="4" w:space="0" w:color="auto"/>
+        <w:bottom w:val="single" w:sz="4" w:space="0" w:color="auto"/>
+        <w:right w:val="single" w:sz="4" w:space="0" w:color="auto"/>
+        <w:insideH w:val="single" w:sz="4" w:space="0" w:color="auto"/>
+        <w:insideV w:val="single" w:sz="4" w:space="0" w:color="auto"/>
+      </w:tblBorders>
+      <w:tblCellMar>
+        <w:top w:w="0" w:type="dxa"/>
+        <w:left w:w="108" w:type="dxa"/>
+        <w:bottom w:w="0" w:type="dxa"/>
+        <w:right w:w="108" w:type="dxa"/>
+      </w:tblCellMar>
+    </w:tblPr>
+  </w:style>
+</w:styles>
+</file>
+
+<file path=word/stylesWithEffects.xml><?xml version="1.0" encoding="utf-8"?>
+<w:styles xmlns:wpc="http://schemas.microsoft.com/office/word/2010/wordprocessingCanvas" xmlns:mc="http://schemas.openxmlformats.org/markup-compatibility/2006" xmlns:o="urn:schemas-microsoft-com:office:office" xmlns:r="http://schemas.openxmlformats.org/officeDocument/2006/relationships" xmlns:m="http://schemas.openxmlformats.org/officeDocument/2006/math" xmlns:v="urn:schemas-microsoft-com:vml" xmlns:wp14="http://schemas.microsoft.com/office/word/2010/wordprocessingDrawing" xmlns:wp="http://schemas.openxmlformats.org/drawingml/2006/wordprocessingDrawing" xmlns:w10="urn:schemas-microsoft-com:office:word" xmlns:w="http://schemas.openxmlformats.org/wordprocessingml/2006/main" xmlns:w14="http://schemas.microsoft.com/office/word/2010/wordml" xmlns:wpg="http://schemas.microsoft.com/office/word/2010/wordprocessingGroup" xmlns:wpi="http://schemas.microsoft.com/office/word/2010/wordprocessingInk" xmlns:wne="http://schemas.microsoft.com/office/word/2006/wordml" xmlns:wps="http://schemas.microsoft.com/office/word/2010/wordprocessingShape" mc:Ignorable="w14 wp14">
+  <w:docDefaults>
+    <w:rPrDefault>
+      <w:rPr>
+        <w:rFonts w:asciiTheme="minorHAnsi" w:eastAsiaTheme="minorHAnsi" w:hAnsiTheme="minorHAnsi" w:cstheme="minorBidi"/>
+        <w:sz w:val="22"/>
+        <w:szCs w:val="22"/>
+        <w:lang w:val="en-US" w:eastAsia="en-US" w:bidi="ar-SA"/>
+      </w:rPr>
+    </w:rPrDefault>
+    <w:pPrDefault>
+      <w:pPr>
+        <w:spacing w:after="160" w:line="259" w:lineRule="auto"/>
+      </w:pPr>
+    </w:pPrDefault>
+  </w:docDefaults>
+  <w:latentStyles w:defLockedState="0" w:defUIPriority="99" w:defSemiHidden="1" w:defUnhideWhenUsed="1" w:defQFormat="0" w:count="267">
+    <w:lsdException w:name="Normal" w:semiHidden="0" w:uiPriority="0" w:unhideWhenUsed="0" w:qFormat="1"/>
+    <w:lsdException w:name="heading 1" w:semiHidden="0" w:uiPriority="9" w:unhideWhenUsed="0" w:qFormat="1"/>
+    <w:lsdException w:name="heading 2" w:uiPriority="9" w:qFormat="1"/>
+    <w:lsdException w:name="heading 3" w:uiPriority="9" w:qFormat="1"/>
+    <w:lsdException w:name="heading 4" w:uiPriority="9" w:qFormat="1"/>
+    <w:lsdException w:name="heading 5" w:uiPriority="9" w:qFormat="1"/>
+    <w:lsdException w:name="heading 6" w:uiPriority="9" w:qFormat="1"/>
+    <w:lsdException w:name="heading 7" w:uiPriority="9" w:qFormat="1"/>
+    <w:lsdException w:name="heading 8" w:uiPriority="9" w:qFormat="1"/>
+    <w:lsdException w:name="heading 9" w:uiPriority="9" w:qFormat="1"/>
+    <w:lsdException w:name="toc 1" w:uiPriority="39"/>
+    <w:lsdException w:name="toc 2" w:uiPriority="39"/>
+    <w:lsdException w:name="toc 3" w:uiPriority="39"/>
+    <w:lsdException w:name="toc 4" w:uiPriority="39"/>
+    <w:lsdException w:name="toc 5" w:uiPriority="39"/>
+    <w:lsdException w:name="toc 6" w:uiPriority="39"/>
+    <w:lsdException w:name="toc 7" w:uiPriority="39"/>
+    <w:lsdException w:name="toc 8" w:uiPriority="39"/>
+    <w:lsdException w:name="toc 9" w:uiPriority="39"/>
+    <w:lsdException w:name="caption" w:uiPriority="35" w:qFormat="1"/>
+    <w:lsdException w:name="Title" w:semiHidden="0" w:uiPriority="10" w:unhideWhenUsed="0" w:qFormat="1"/>
+    <w:lsdException w:name="Default Paragraph Font" w:uiPriority="1"/>
+    <w:lsdException w:name="Subtitle" w:semiHidden="0" w:uiPriority="11" w:unhideWhenUsed="0" w:qFormat="1"/>
+    <w:lsdException w:name="Strong" w:semiHidden="0" w:uiPriority="22" w:unhideWhenUsed="0" w:qFormat="1"/>
+    <w:lsdException w:name="Emphasis" w:semiHidden="0" w:uiPriority="20" w:unhideWhenUsed="0" w:qFormat="1"/>
+    <w:lsdException w:name="Table Grid" w:semiHidden="0" w:uiPriority="39" w:unhideWhenUsed="0"/>
+    <w:lsdException w:name="Placeholder Text" w:unhideWhenUsed="0"/>
+    <w:lsdException w:name="No Spacing" w:semiHidden="0" w:uiPriority="0" w:unhideWhenUsed="0" w:qFormat="1"/>
+    <w:lsdException w:name="Light Shading" w:semiHidden="0" w:uiPriority="60" w:unhideWhenUsed="0"/>
+    <w:lsdException w:name="Light List" w:semiHidden="0" w:uiPriority="61" w:unhideWhenUsed="0"/>
+    <w:lsdException w:name="Light Grid" w:semiHidden="0" w:uiPriority="62" w:unhideWhenUsed="0"/>
+    <w:lsdException w:name="Medium Shading 1" w:semiHidden="0" w:uiPriority="63" w:unhideWhenUsed="0"/>
+    <w:lsdException w:name="Medium Shading 2" w:semiHidden="0" w:uiPriority="64" w:unhideWhenUsed="0"/>
+    <w:lsdException w:name="Medium List 1" w:semiHidden="0" w:uiPriority="65" w:unhideWhenUsed="0"/>
+    <w:lsdException w:name="Medium List 2" w:semiHidden="0" w:uiPriority="66" w:unhideWhenUsed="0"/>
+    <w:lsdException w:name="Medium Grid 1" w:semiHidden="0" w:uiPriority="67" w:unhideWhenUsed="0"/>
+    <w:lsdException w:name="Medium Grid 2" w:semiHidden="0" w:uiPriority="68" w:unhideWhenUsed="0"/>
+    <w:lsdException w:name="Medium Grid 3" w:semiHidden="0" w:uiPriority="69" w:unhideWhenUsed="0"/>
+    <w:lsdException w:name="Dark List" w:semiHidden="0" w:uiPriority="70" w:unhideWhenUsed="0"/>
+    <w:lsdException w:name="Colorful Shading" w:semiHidden="0" w:uiPriority="71" w:unhideWhenUsed="0"/>
+    <w:lsdException w:name="Colorful List" w:semiHidden="0" w:uiPriority="72" w:unhideWhenUsed="0"/>
+    <w:lsdException w:name="Colorful Grid" w:semiHidden="0" w:uiPriority="73" w:unhideWhenUsed="0"/>
+    <w:lsdException w:name="Light Shading Accent 1" w:semiHidden="0" w:uiPriority="60" w:unhideWhenUsed="0"/>
+    <w:lsdException w:name="Light List Accent 1" w:semiHidden="0" w:uiPriority="61" w:unhideWhenUsed="0"/>
+    <w:lsdException w:name="Light Grid Accent 1" w:semiHidden="0" w:uiPriority="62" w:unhideWhenUsed="0"/>
+    <w:lsdException w:name="Medium Shading 1 Accent 1" w:semiHidden="0" w:uiPriority="63" w:unhideWhenUsed="0"/>
+    <w:lsdException w:name="Medium Shading 2 Accent 1" w:semiHidden="0" w:uiPriority="64" w:unhideWhenUsed="0"/>
+    <w:lsdException w:name="Medium List 1 Accent 1" w:semiHidden="0" w:uiPriority="65" w:unhideWhenUsed="0"/>
+    <w:lsdException w:name="Revision" w:unhideWhenUsed="0"/>
+    <w:lsdException w:name="List Paragraph" w:semiHidden="0" w:uiPriority="34" w:unhideWhenUsed="0" w:qFormat="1"/>
+    <w:lsdException w:name="Quote" w:semiHidden="0" w:uiPriority="29" w:unhideWhenUsed="0" w:qFormat="1"/>
+    <w:lsdException w:name="Intense Quote" w:semiHidden="0" w:uiPriority="30" w:unhideWhenUsed="0" w:qFormat="1"/>
+    <w:lsdException w:name="Medium List 2 Accent 1" w:semiHidden="0" w:uiPriority="66" w:unhideWhenUsed="0"/>
+    <w:lsdException w:name="Medium Grid 1 Accent 1" w:semiHidden="0" w:uiPriority="67" w:unhideWhenUsed="0"/>
+    <w:lsdException w:name="Medium Grid 2 Accent 1" w:semiHidden="0" w:uiPriority="68" w:unhideWhenUsed="0"/>
+    <w:lsdException w:name="Medium Grid 3 Accent 1" w:semiHidden="0" w:uiPriority="69" w:unhideWhenUsed="0"/>
+    <w:lsdException w:name="Dark List Accent 1" w:semiHidden="0" w:uiPriority="70" w:unhideWhenUsed="0"/>
+    <w:lsdException w:name="Colorful Shading Accent 1" w:semiHidden="0" w:uiPriority="71" w:unhideWhenUsed="0"/>
+    <w:lsdException w:name="Colorful List Accent 1" w:semiHidden="0" w:uiPriority="72" w:unhideWhenUsed="0"/>
+    <w:lsdException w:name="Colorful Grid Accent 1" w:semiHidden="0" w:uiPriority="73" w:unhideWhenUsed="0"/>
+    <w:lsdException w:name="Light Shading Accent 2" w:semiHidden="0" w:uiPriority="60" w:unhideWhenUsed="0"/>
+    <w:lsdException w:name="Light List Accent 2" w:semiHidden="0" w:uiPriority="61" w:unhideWhenUsed="0"/>
+    <w:lsdException w:name="Light Grid Accent 2" w:semiHidden="0" w:uiPriority="62" w:unhideWhenUsed="0"/>
+    <w:lsdException w:name="Medium Shading 1 Accent 2" w:semiHidden="0" w:uiPriority="63" w:unhideWhenUsed="0"/>
+    <w:lsdException w:name="Medium Shading 2 Accent 2" w:semiHidden="0" w:uiPriority="64" w:unhideWhenUsed="0"/>
+    <w:lsdException w:name="Medium List 1 Accent 2" w:semiHidden="0" w:uiPriority="65" w:unhideWhenUsed="0"/>
+    <w:lsdException w:name="Medium List 2 Accent 2" w:semiHidden="0" w:uiPriority="66" w:unhideWhenUsed="0"/>
+    <w:lsdException w:name="Medium Grid 1 Accent 2" w:semiHidden="0" w:uiPriority="67" w:unhideWhenUsed="0"/>
+    <w:lsdException w:name="Medium Grid 2 Accent 2" w:semiHidden="0" w:uiPriority="68" w:unhideWhenUsed="0"/>
+    <w:lsdException w:name="Medium Grid 3 Accent 2" w:semiHidden="0" w:uiPriority="69" w:unhideWhenUsed="0"/>
+    <w:lsdException w:name="Dark List Accent 2" w:semiHidden="0" w:uiPriority="70" w:unhideWhenUsed="0"/>
+    <w:lsdException w:name="Colorful Shading Accent 2" w:semiHidden="0" w:uiPriority="71" w:unhideWhenUsed="0"/>
+    <w:lsdException w:name="Colorful List Accent 2" w:semiHidden="0" w:uiPriority="72" w:unhideWhenUsed="0"/>
+    <w:lsdException w:name="Colorful Grid Accent 2" w:semiHidden="0" w:uiPriority="73" w:unhideWhenUsed="0"/>
+    <w:lsdException w:name="Light Shading Accent 3" w:semiHidden="0" w:uiPriority="60" w:unhideWhenUsed="0"/>
+    <w:lsdException w:name="Light List Accent 3" w:semiHidden="0" w:uiPriority="61" w:unhideWhenUsed="0"/>
+    <w:lsdException w:name="Light Grid Accent 3" w:semiHidden="0" w:uiPriority="62" w:unhideWhenUsed="0"/>
+    <w:lsdException w:name="Medium Shading 1 Accent 3" w:semiHidden="0" w:uiPriority="63" w:unhideWhenUsed="0"/>
+    <w:lsdException w:name="Medium Shading 2 Accent 3" w:semiHidden="0" w:uiPriority="64" w:unhideWhenUsed="0"/>
+    <w:lsdException w:name="Medium List 1 Accent 3" w:semiHidden="0" w:uiPriority="65" w:unhideWhenUsed="0"/>
+    <w:lsdException w:name="Medium List 2 Accent 3" w:semiHidden="0" w:uiPriority="66" w:unhideWhenUsed="0"/>
+    <w:lsdException w:name="Medium Grid 1 Accent 3" w:semiHidden="0" w:uiPriority="67" w:unhideWhenUsed="0"/>
+    <w:lsdException w:name="Medium Grid 2 Accent 3" w:semiHidden="0" w:uiPriority="68" w:unhideWhenUsed="0"/>
+    <w:lsdException w:name="Medium Grid 3 Accent 3" w:semiHidden="0" w:uiPriority="69" w:unhideWhenUsed="0"/>
+    <w:lsdException w:name="Dark List Accent 3" w:semiHidden="0" w:uiPriority="70" w:unhideWhenUsed="0"/>
+    <w:lsdException w:name="Colorful Shading Accent 3" w:semiHidden="0" w:uiPriority="71" w:unhideWhenUsed="0"/>
+    <w:lsdException w:name="Colorful List Accent 3" w:semiHidden="0" w:uiPriority="72" w:unhideWhenUsed="0"/>
+    <w:lsdException w:name="Colorful Grid Accent 3" w:semiHidden="0" w:uiPriority="73" w:unhideWhenUsed="0"/>
+    <w:lsdException w:name="Light Shading Accent 4" w:semiHidden="0" w:uiPriority="60" w:unhideWhenUsed="0"/>
+    <w:lsdException w:name="Light List Accent 4" w:semiHidden="0" w:uiPriority="61" w:unhideWhenUsed="0"/>
+    <w:lsdException w:name="Light Grid Accent 4" w:semiHidden="0" w:uiPriority="62" w:unhideWhenUsed="0"/>
+    <w:lsdException w:name="Medium Shading 1 Accent 4" w:semiHidden="0" w:uiPriority="63" w:unhideWhenUsed="0"/>
+    <w:lsdException w:name="Medium Shading 2 Accent 4" w:semiHidden="0" w:uiPriority="64" w:unhideWhenUsed="0"/>
+    <w:lsdException w:name="Medium List 1 Accent 4" w:semiHidden="0" w:uiPriority="65" w:unhideWhenUsed="0"/>
+    <w:lsdException w:name="Medium List 2 Accent 4" w:semiHidden="0" w:uiPriority="66" w:unhideWhenUsed="0"/>
+    <w:lsdException w:name="Medium Grid 1 Accent 4" w:semiHidden="0" w:uiPriority="67" w:unhideWhenUsed="0"/>
+    <w:lsdException w:name="Medium Grid 2 Accent 4" w:semiHidden="0" w:uiPriority="68" w:unhideWhenUsed="0"/>
+    <w:lsdException w:name="Medium Grid 3 Accent 4" w:semiHidden="0" w:uiPriority="69" w:unhideWhenUsed="0"/>
+    <w:lsdException w:name="Dark List Accent 4" w:semiHidden="0" w:uiPriority="70" w:unhideWhenUsed="0"/>
+    <w:lsdException w:name="Colorful Shading Accent 4" w:semiHidden="0" w:uiPriority="71" w:unhideWhenUsed="0"/>
+    <w:lsdException w:name="Colorful List Accent 4" w:semiHidden="0" w:uiPriority="72" w:unhideWhenUsed="0"/>
+    <w:lsdException w:name="Colorful Grid Accent 4" w:semiHidden="0" w:uiPriority="73" w:unhideWhenUsed="0"/>
+    <w:lsdException w:name="Light Shading Accent 5" w:semiHidden="0" w:uiPriority="60" w:unhideWhenUsed="0"/>
+    <w:lsdException w:name="Light List Accent 5" w:semiHidden="0" w:uiPriority="61" w:unhideWhenUsed="0"/>
+    <w:lsdException w:name="Light Grid Accent 5" w:semiHidden="0" w:uiPriority="62" w:unhideWhenUsed="0"/>
+    <w:lsdException w:name="Medium Shading 1 Accent 5" w:semiHidden="0" w:uiPriority="63" w:unhideWhenUsed="0"/>
+    <w:lsdException w:name="Medium Shading 2 Accent 5" w:semiHidden="0" w:uiPriority="64" w:unhideWhenUsed="0"/>
+    <w:lsdException w:name="Medium List 1 Accent 5" w:semiHidden="0" w:uiPriority="65" w:unhideWhenUsed="0"/>
+    <w:lsdException w:name="Medium List 2 Accent 5" w:semiHidden="0" w:uiPriority="66" w:unhideWhenUsed="0"/>
+    <w:lsdException w:name="Medium Grid 1 Accent 5" w:semiHidden="0" w:uiPriority="67" w:unhideWhenUsed="0"/>
+    <w:lsdException w:name="Medium Grid 2 Accent 5" w:semiHidden="0" w:uiPriority="68" w:unhideWhenUsed="0"/>
+    <w:lsdException w:name="Medium Grid 3 Accent 5" w:semiHidden="0" w:uiPriority="69" w:unhideWhenUsed="0"/>
+    <w:lsdException w:name="Dark List Accent 5" w:semiHidden="0" w:uiPriority="70" w:unhideWhenUsed="0"/>
+    <w:lsdException w:name="Colorful Shading Accent 5" w:semiHidden="0" w:uiPriority="71" w:unhideWhenUsed="0"/>
+    <w:lsdException w:name="Colorful List Accent 5" w:semiHidden="0" w:uiPriority="72" w:unhideWhenUsed="0"/>
+    <w:lsdException w:name="Colorful Grid Accent 5" w:semiHidden="0" w:uiPriority="73" w:unhideWhenUsed="0"/>
+    <w:lsdException w:name="Light Shading Accent 6" w:semiHidden="0" w:uiPriority="60" w:unhideWhenUsed="0"/>
+    <w:lsdException w:name="Light List Accent 6" w:semiHidden="0" w:uiPriority="61" w:unhideWhenUsed="0"/>
+    <w:lsdException w:name="Light Grid Accent 6" w:semiHidden="0" w:uiPriority="62" w:unhideWhenUsed="0"/>
+    <w:lsdException w:name="Medium Shading 1 Accent 6" w:semiHidden="0" w:uiPriority="63" w:unhideWhenUsed="0"/>
+    <w:lsdException w:name="Medium Shading 2 Accent 6" w:semiHidden="0" w:uiPriority="64" w:unhideWhenUsed="0"/>
+    <w:lsdException w:name="Medium List 1 Accent 6" w:semiHidden="0" w:uiPriority="65" w:unhideWhenUsed="0"/>
+    <w:lsdException w:name="Medium List 2 Accent 6" w:semiHidden="0" w:uiPriority="66" w:unhideWhenUsed="0"/>
+    <w:lsdException w:name="Medium Grid 1 Accent 6" w:semiHidden="0" w:uiPriority="67" w:unhideWhenUsed="0"/>
+    <w:lsdException w:name="Medium Grid 2 Accent 6" w:semiHidden="0" w:uiPriority="68" w:unhideWhenUsed="0"/>
+    <w:lsdException w:name="Medium Grid 3 Accent 6" w:semiHidden="0" w:uiPriority="69" w:unhideWhenUsed="0"/>
+    <w:lsdException w:name="Dark List Accent 6" w:semiHidden="0" w:uiPriority="70" w:unhideWhenUsed="0"/>
+    <w:lsdException w:name="Colorful Shading Accent 6" w:semiHidden="0" w:uiPriority="71" w:unhideWhenUsed="0"/>
+    <w:lsdException w:name="Colorful List Accent 6" w:semiHidden="0" w:uiPriority="72" w:unhideWhenUsed="0"/>
+    <w:lsdException w:name="Colorful Grid Accent 6" w:semiHidden="0" w:uiPriority="73" w:unhideWhenUsed="0"/>
+    <w:lsdException w:name="Subtle Emphasis" w:semiHidden="0" w:uiPriority="19" w:unhideWhenUsed="0" w:qFormat="1"/>
+    <w:lsdException w:name="Intense Emphasis" w:semiHidden="0" w:uiPriority="21" w:unhideWhenUsed="0" w:qFormat="1"/>
+    <w:lsdException w:name="Subtle Reference" w:semiHidden="0" w:uiPriority="31" w:unhideWhenUsed="0" w:qFormat="1"/>
+    <w:lsdException w:name="Intense Reference" w:semiHidden="0" w:uiPriority="32" w:unhideWhenUsed="0" w:qFormat="1"/>
+    <w:lsdException w:name="Book Title" w:semiHidden="0" w:uiPriority="33" w:unhideWhenUsed="0" w:qFormat="1"/>
+    <w:lsdException w:name="Bibliography" w:uiPriority="37"/>
+    <w:lsdException w:name="TOC Heading" w:uiPriority="39" w:qFormat="1"/>
+  </w:latentStyles>
+  <w:style w:type="paragraph" w:default="1" w:styleId="Normal">
+    <w:name w:val="Normal"/>
+    <w:qFormat/>
+    <w:rsid w:val="00861C71"/>
+    <w:pPr>
+      <w:spacing w:after="200" w:line="276" w:lineRule="auto"/>
+    </w:pPr>
+    <w:rPr>
+      <w:rFonts w:ascii="Calibri" w:eastAsia="Calibri" w:hAnsi="Calibri" w:cs="Times New Roman"/>
+    </w:rPr>
+  </w:style>
+  <w:style w:type="paragraph" w:styleId="Heading1">
+    <w:name w:val="heading 1"/>
+    <w:basedOn w:val="Normal"/>
+    <w:next w:val="Normal"/>
+    <w:link w:val="Heading1Char"/>
+    <w:uiPriority w:val="9"/>
+    <w:qFormat/>
+    <w:rsid w:val="009356F6"/>
+    <w:pPr>
+      <w:keepNext/>
+      <w:keepLines/>
+      <w:spacing w:before="240" w:after="0"/>
+      <w:outlineLvl w:val="0"/>
+    </w:pPr>
+    <w:rPr>
+      <w:rFonts w:asciiTheme="majorHAnsi" w:eastAsiaTheme="majorEastAsia" w:hAnsiTheme="majorHAnsi" w:cstheme="majorBidi"/>
+      <w:color w:val="2E74B5" w:themeColor="accent1" w:themeShade="BF"/>
+      <w:sz w:val="32"/>
+      <w:szCs w:val="32"/>
+    </w:rPr>
+  </w:style>
+  <w:style w:type="character" w:default="1" w:styleId="DefaultParagraphFont">
+    <w:name w:val="Default Paragraph Font"/>
+    <w:uiPriority w:val="1"/>
+    <w:semiHidden/>
+    <w:unhideWhenUsed/>
+  </w:style>
+  <w:style w:type="table" w:default="1" w:styleId="TableNormal">
+    <w:name w:val="Normal Table"/>
+    <w:uiPriority w:val="99"/>
+    <w:semiHidden/>
+    <w:unhideWhenUsed/>
+    <w:tblPr>
+      <w:tblInd w:w="0" w:type="dxa"/>
+      <w:tblCellMar>
+        <w:top w:w="0" w:type="dxa"/>
+        <w:left w:w="108" w:type="dxa"/>
+        <w:bottom w:w="0" w:type="dxa"/>
+        <w:right w:w="108" w:type="dxa"/>
+      </w:tblCellMar>
+    </w:tblPr>
+  </w:style>
+  <w:style w:type="numbering" w:default="1" w:styleId="NoList">
+    <w:name w:val="No List"/>
+    <w:uiPriority w:val="99"/>
+    <w:semiHidden/>
+    <w:unhideWhenUsed/>
+  </w:style>
+  <w:style w:type="paragraph" w:styleId="NoSpacing">
+    <w:name w:val="No Spacing"/>
+    <w:link w:val="NoSpacingChar"/>
+    <w:qFormat/>
+    <w:rsid w:val="00861C71"/>
+    <w:pPr>
+      <w:spacing w:after="0" w:line="240" w:lineRule="auto"/>
+    </w:pPr>
+    <w:rPr>
+      <w:rFonts w:ascii="Calibri" w:eastAsia="MS Mincho" w:hAnsi="Calibri" w:cs="Times New Roman"/>
+      <w:lang w:eastAsia="ja-JP"/>
+    </w:rPr>
+  </w:style>
+  <w:style w:type="character" w:customStyle="1" w:styleId="NoSpacingChar">
+    <w:name w:val="No Spacing Char"/>
+    <w:basedOn w:val="DefaultParagraphFont"/>
+    <w:link w:val="NoSpacing"/>
+    <w:rsid w:val="00861C71"/>
+    <w:rPr>
+      <w:rFonts w:ascii="Calibri" w:eastAsia="MS Mincho" w:hAnsi="Calibri" w:cs="Times New Roman"/>
+      <w:lang w:eastAsia="ja-JP"/>
+    </w:rPr>
+  </w:style>
+  <w:style w:type="character" w:customStyle="1" w:styleId="Heading1Char">
+    <w:name w:val="Heading 1 Char"/>
+    <w:basedOn w:val="DefaultParagraphFont"/>
+    <w:link w:val="Heading1"/>
+    <w:uiPriority w:val="9"/>
+    <w:rsid w:val="009356F6"/>
+    <w:rPr>
+      <w:rFonts w:asciiTheme="majorHAnsi" w:eastAsiaTheme="majorEastAsia" w:hAnsiTheme="majorHAnsi" w:cstheme="majorBidi"/>
+      <w:color w:val="2E74B5" w:themeColor="accent1" w:themeShade="BF"/>
+      <w:sz w:val="32"/>
+      <w:szCs w:val="32"/>
+    </w:rPr>
+  </w:style>
+  <w:style w:type="paragraph" w:styleId="TOCHeading">
+    <w:name w:val="TOC Heading"/>
+    <w:basedOn w:val="Heading1"/>
+    <w:next w:val="Normal"/>
+    <w:uiPriority w:val="39"/>
+    <w:unhideWhenUsed/>
+    <w:qFormat/>
+    <w:rsid w:val="009356F6"/>
+    <w:pPr>
+      <w:spacing w:line="259" w:lineRule="auto"/>
+      <w:outlineLvl w:val="9"/>
+    </w:pPr>
+  </w:style>
+  <w:style w:type="paragraph" w:styleId="ListParagraph">
+    <w:name w:val="List Paragraph"/>
+    <w:basedOn w:val="Normal"/>
+    <w:uiPriority w:val="34"/>
+    <w:qFormat/>
+    <w:rsid w:val="00CD692A"/>
+    <w:pPr>
+      <w:ind w:left="720"/>
+      <w:contextualSpacing/>
+    </w:pPr>
+  </w:style>
+  <w:style w:type="paragraph" w:styleId="TOC1">
+    <w:name w:val="toc 1"/>
+    <w:basedOn w:val="Normal"/>
+    <w:next w:val="Normal"/>
+    <w:autoRedefine/>
+    <w:uiPriority w:val="39"/>
+    <w:unhideWhenUsed/>
+    <w:rsid w:val="001B7E87"/>
+    <w:pPr>
+      <w:spacing w:after="100"/>
+    </w:pPr>
+  </w:style>
+  <w:style w:type="paragraph" w:styleId="TOC2">
+    <w:name w:val="toc 2"/>
+    <w:basedOn w:val="Normal"/>
+    <w:next w:val="Normal"/>
+    <w:autoRedefine/>
+    <w:uiPriority w:val="39"/>
+    <w:unhideWhenUsed/>
+    <w:rsid w:val="001B7E87"/>
+    <w:pPr>
+      <w:spacing w:after="100"/>
+      <w:ind w:left="220"/>
+    </w:pPr>
+  </w:style>
+  <w:style w:type="paragraph" w:styleId="TOC3">
+    <w:name w:val="toc 3"/>
+    <w:basedOn w:val="Normal"/>
+    <w:next w:val="Normal"/>
+    <w:autoRedefine/>
+    <w:uiPriority w:val="39"/>
+    <w:unhideWhenUsed/>
+    <w:rsid w:val="001B7E87"/>
+    <w:pPr>
+      <w:spacing w:after="100"/>
+      <w:ind w:left="440"/>
+    </w:pPr>
+  </w:style>
+  <w:style w:type="character" w:styleId="Hyperlink">
+    <w:name w:val="Hyperlink"/>
+    <w:basedOn w:val="DefaultParagraphFont"/>
+    <w:uiPriority w:val="99"/>
+    <w:unhideWhenUsed/>
+    <w:rsid w:val="001B7E87"/>
+    <w:rPr>
+      <w:color w:val="0563C1" w:themeColor="hyperlink"/>
+      <w:u w:val="single"/>
+    </w:rPr>
+  </w:style>
+  <w:style w:type="paragraph" w:styleId="TOC4">
+    <w:name w:val="toc 4"/>
+    <w:basedOn w:val="Normal"/>
+    <w:next w:val="Normal"/>
+    <w:autoRedefine/>
+    <w:uiPriority w:val="39"/>
+    <w:unhideWhenUsed/>
+    <w:rsid w:val="00EB3743"/>
+    <w:pPr>
+      <w:spacing w:after="100"/>
+      <w:ind w:left="660"/>
+    </w:pPr>
+  </w:style>
+  <w:style w:type="paragraph" w:styleId="BalloonText">
+    <w:name w:val="Balloon Text"/>
+    <w:basedOn w:val="Normal"/>
+    <w:link w:val="BalloonTextChar"/>
+    <w:uiPriority w:val="99"/>
+    <w:semiHidden/>
+    <w:unhideWhenUsed/>
+    <w:rsid w:val="00DF198D"/>
+    <w:pPr>
+      <w:spacing w:after="0" w:line="240" w:lineRule="auto"/>
+    </w:pPr>
+    <w:rPr>
+      <w:rFonts w:ascii="Tahoma" w:hAnsi="Tahoma" w:cs="Tahoma"/>
+      <w:sz w:val="16"/>
+      <w:szCs w:val="16"/>
+    </w:rPr>
+  </w:style>
+  <w:style w:type="character" w:customStyle="1" w:styleId="BalloonTextChar">
+    <w:name w:val="Balloon Text Char"/>
+    <w:basedOn w:val="DefaultParagraphFont"/>
+    <w:link w:val="BalloonText"/>
+    <w:uiPriority w:val="99"/>
+    <w:semiHidden/>
+    <w:rsid w:val="00DF198D"/>
+    <w:rPr>
+      <w:rFonts w:ascii="Tahoma" w:eastAsia="Calibri" w:hAnsi="Tahoma" w:cs="Tahoma"/>
+      <w:sz w:val="16"/>
+      <w:szCs w:val="16"/>
+    </w:rPr>
+  </w:style>
+  <w:style w:type="table" w:styleId="TableGrid">
+    <w:name w:val="Table Grid"/>
+    <w:basedOn w:val="TableNormal"/>
+    <w:uiPriority w:val="39"/>
+    <w:rsid w:val="00C51013"/>
+    <w:pPr>
+      <w:spacing w:after="0" w:line="240" w:lineRule="auto"/>
+    </w:pPr>
+    <w:tblPr>
+      <w:tblInd w:w="0" w:type="dxa"/>
+      <w:tblBorders>
+        <w:top w:val="single" w:sz="4" w:space="0" w:color="auto"/>
+        <w:left w:val="single" w:sz="4" w:space="0" w:color="auto"/>
+        <w:bottom w:val="single" w:sz="4" w:space="0" w:color="auto"/>
+        <w:right w:val="single" w:sz="4" w:space="0" w:color="auto"/>
+        <w:insideH w:val="single" w:sz="4" w:space="0" w:color="auto"/>
+        <w:insideV w:val="single" w:sz="4" w:space="0" w:color="auto"/>
+      </w:tblBorders>
+      <w:tblCellMar>
+        <w:top w:w="0" w:type="dxa"/>
+        <w:left w:w="108" w:type="dxa"/>
+        <w:bottom w:w="0" w:type="dxa"/>
+        <w:right w:w="108" w:type="dxa"/>
+      </w:tblCellMar>
+    </w:tblPr>
+  </w:style>
 </w:styles>
 </file>
 
@@ -5121,7 +7109,7 @@
     </a:clrScheme>
     <a:fontScheme name="Office">
       <a:majorFont>
-        <a:latin typeface="Calibri Light" panose="020F0302020204030204"/>
+        <a:latin typeface="Calibri Light"/>
         <a:ea typeface=""/>
         <a:cs typeface=""/>
         <a:font script="Jpan" typeface="ＭＳ ゴシック"/>
@@ -5156,7 +7144,7 @@
         <a:font script="Geor" typeface="Sylfaen"/>
       </a:majorFont>
       <a:minorFont>
-        <a:latin typeface="Calibri" panose="020F0502020204030204"/>
+        <a:latin typeface="Calibri"/>
         <a:ea typeface=""/>
         <a:cs typeface=""/>
         <a:font script="Jpan" typeface="ＭＳ 明朝"/>
@@ -5333,7 +7321,7 @@
   <a:extraClrSchemeLst/>
   <a:extLst>
     <a:ext uri="{05A4C25C-085E-4340-85A3-A5531E510DB2}">
-      <thm15:themeFamily xmlns:thm15="http://schemas.microsoft.com/office/thememl/2012/main" name="Office Theme" id="{62F939B6-93AF-4DB8-9C6B-D6C7DFDC589F}" vid="{4A3C46E8-61CC-4603-A589-7422A47A8E4A}"/>
+      <thm15:themeFamily xmlns:thm15="http://schemas.microsoft.com/office/thememl/2012/main" xmlns="" name="Office Theme" id="{62F939B6-93AF-4DB8-9C6B-D6C7DFDC589F}" vid="{4A3C46E8-61CC-4603-A589-7422A47A8E4A}"/>
     </a:ext>
   </a:extLst>
 </a:theme>
@@ -5344,7 +7332,7 @@
 </file>
 
 <file path=customXml/itemProps1.xml><?xml version="1.0" encoding="utf-8"?>
-<ds:datastoreItem xmlns:ds="http://schemas.openxmlformats.org/officeDocument/2006/customXml" ds:itemID="{3D9E63F9-AF31-434E-B2CF-4C19FAADA81C}">
+<ds:datastoreItem xmlns:ds="http://schemas.openxmlformats.org/officeDocument/2006/customXml" ds:itemID="{54D35DA5-DFBA-499C-BFF5-039C81368073}">
   <ds:schemaRefs>
     <ds:schemaRef ds:uri="http://schemas.openxmlformats.org/officeDocument/2006/bibliography"/>
   </ds:schemaRefs>

</xml_diff>